<commit_message>
change html to php tag
</commit_message>
<xml_diff>
--- a/Project Proposal.docx
+++ b/Project Proposal.docx
@@ -49,15 +49,7 @@
           <w:sz w:val="28"/>
           <w:szCs w:val="28"/>
         </w:rPr>
-        <w:t>Yung</w:t>
-      </w:r>
-      <w:r>
-        <w:rPr>
-          <w:rFonts w:ascii="Times New Roman" w:eastAsia="Times New Roman" w:hAnsi="Times New Roman" w:cs="Times New Roman"/>
-          <w:sz w:val="28"/>
-          <w:szCs w:val="28"/>
-        </w:rPr>
-        <w:t xml:space="preserve"> Kong Co. website improvement </w:t>
+        <w:t xml:space="preserve">Yung Kong Co. website improvement </w:t>
       </w:r>
     </w:p>
     <w:p>
@@ -173,8 +165,6 @@
         <w:spacing w:line="240" w:lineRule="auto"/>
         <w:rPr>
           <w:rFonts w:ascii="Times New Roman" w:eastAsia="Times New Roman" w:hAnsi="Times New Roman" w:cs="Times New Roman"/>
-          <w:b/>
-          <w:bCs/>
           <w:sz w:val="28"/>
           <w:szCs w:val="28"/>
         </w:rPr>
@@ -314,7 +304,7 @@
             </w:rPr>
             <w:fldChar w:fldCharType="separate"/>
           </w:r>
-          <w:hyperlink w:anchor="_Toc169603142" w:history="1">
+          <w:hyperlink w:anchor="_Toc169619738" w:history="1">
             <w:r>
               <w:rPr>
                 <w:rStyle w:val="Hyperlink"/>
@@ -356,7 +346,7 @@
                 <w:noProof/>
                 <w:webHidden/>
               </w:rPr>
-              <w:instrText xml:space="preserve"> PAGEREF _Toc169603142 \h </w:instrText>
+              <w:instrText xml:space="preserve"> PAGEREF _Toc169619738 \h </w:instrText>
             </w:r>
             <w:r>
               <w:rPr>
@@ -398,7 +388,7 @@
               <w:noProof/>
             </w:rPr>
           </w:pPr>
-          <w:hyperlink w:anchor="_Toc169603143" w:history="1">
+          <w:hyperlink w:anchor="_Toc169619739" w:history="1">
             <w:r>
               <w:rPr>
                 <w:rStyle w:val="Hyperlink"/>
@@ -419,7 +409,7 @@
                 <w:rFonts w:ascii="Times New Roman" w:hAnsi="Times New Roman" w:cs="Times New Roman"/>
                 <w:noProof/>
               </w:rPr>
-              <w:t>Background and Context</w:t>
+              <w:t>Background</w:t>
             </w:r>
             <w:r>
               <w:rPr>
@@ -440,7 +430,7 @@
                 <w:noProof/>
                 <w:webHidden/>
               </w:rPr>
-              <w:instrText xml:space="preserve"> PAGEREF _Toc169603143 \h </w:instrText>
+              <w:instrText xml:space="preserve"> PAGEREF _Toc169619739 \h </w:instrText>
             </w:r>
             <w:r>
               <w:rPr>
@@ -482,7 +472,7 @@
               <w:noProof/>
             </w:rPr>
           </w:pPr>
-          <w:hyperlink w:anchor="_Toc169603144" w:history="1">
+          <w:hyperlink w:anchor="_Toc169619740" w:history="1">
             <w:r>
               <w:rPr>
                 <w:rStyle w:val="Hyperlink"/>
@@ -524,7 +514,7 @@
                 <w:noProof/>
                 <w:webHidden/>
               </w:rPr>
-              <w:instrText xml:space="preserve"> PAGEREF _Toc169603144 \h </w:instrText>
+              <w:instrText xml:space="preserve"> PAGEREF _Toc169619740 \h </w:instrText>
             </w:r>
             <w:r>
               <w:rPr>
@@ -566,7 +556,7 @@
               <w:noProof/>
             </w:rPr>
           </w:pPr>
-          <w:hyperlink w:anchor="_Toc169603145" w:history="1">
+          <w:hyperlink w:anchor="_Toc169619741" w:history="1">
             <w:r>
               <w:rPr>
                 <w:rStyle w:val="Hyperlink"/>
@@ -608,7 +598,7 @@
                 <w:noProof/>
                 <w:webHidden/>
               </w:rPr>
-              <w:instrText xml:space="preserve"> PAGEREF _Toc169603145 \h </w:instrText>
+              <w:instrText xml:space="preserve"> PAGEREF _Toc169619741 \h </w:instrText>
             </w:r>
             <w:r>
               <w:rPr>
@@ -650,7 +640,7 @@
               <w:noProof/>
             </w:rPr>
           </w:pPr>
-          <w:hyperlink w:anchor="_Toc169603146" w:history="1">
+          <w:hyperlink w:anchor="_Toc169619742" w:history="1">
             <w:r>
               <w:rPr>
                 <w:rStyle w:val="Hyperlink"/>
@@ -692,7 +682,7 @@
                 <w:noProof/>
                 <w:webHidden/>
               </w:rPr>
-              <w:instrText xml:space="preserve"> PAGEREF _Toc169603146 \h </w:instrText>
+              <w:instrText xml:space="preserve"> PAGEREF _Toc169619742 \h </w:instrText>
             </w:r>
             <w:r>
               <w:rPr>
@@ -734,7 +724,7 @@
               <w:noProof/>
             </w:rPr>
           </w:pPr>
-          <w:hyperlink w:anchor="_Toc169603147" w:history="1">
+          <w:hyperlink w:anchor="_Toc169619743" w:history="1">
             <w:r>
               <w:rPr>
                 <w:rStyle w:val="Hyperlink"/>
@@ -776,7 +766,7 @@
                 <w:noProof/>
                 <w:webHidden/>
               </w:rPr>
-              <w:instrText xml:space="preserve"> PAGEREF _Toc169603147 \h </w:instrText>
+              <w:instrText xml:space="preserve"> PAGEREF _Toc169619743 \h </w:instrText>
             </w:r>
             <w:r>
               <w:rPr>
@@ -818,7 +808,7 @@
               <w:noProof/>
             </w:rPr>
           </w:pPr>
-          <w:hyperlink w:anchor="_Toc169603148" w:history="1">
+          <w:hyperlink w:anchor="_Toc169619744" w:history="1">
             <w:r>
               <w:rPr>
                 <w:rStyle w:val="Hyperlink"/>
@@ -860,7 +850,7 @@
                 <w:noProof/>
                 <w:webHidden/>
               </w:rPr>
-              <w:instrText xml:space="preserve"> PAGEREF _Toc169603148 \h </w:instrText>
+              <w:instrText xml:space="preserve"> PAGEREF _Toc169619744 \h </w:instrText>
             </w:r>
             <w:r>
               <w:rPr>
@@ -902,7 +892,7 @@
               <w:noProof/>
             </w:rPr>
           </w:pPr>
-          <w:hyperlink w:anchor="_Toc169603149" w:history="1">
+          <w:hyperlink w:anchor="_Toc169619745" w:history="1">
             <w:r>
               <w:rPr>
                 <w:rStyle w:val="Hyperlink"/>
@@ -923,7 +913,7 @@
                 <w:rFonts w:ascii="Times New Roman" w:hAnsi="Times New Roman" w:cs="Times New Roman"/>
                 <w:noProof/>
               </w:rPr>
-              <w:t>Monitoring and Evaluation</w:t>
+              <w:t>Appendices (if applicable)</w:t>
             </w:r>
             <w:r>
               <w:rPr>
@@ -944,175 +934,7 @@
                 <w:noProof/>
                 <w:webHidden/>
               </w:rPr>
-              <w:instrText xml:space="preserve"> PAGEREF _Toc169603149 \h </w:instrText>
-            </w:r>
-            <w:r>
-              <w:rPr>
-                <w:noProof/>
-                <w:webHidden/>
-              </w:rPr>
-            </w:r>
-            <w:r>
-              <w:rPr>
-                <w:noProof/>
-                <w:webHidden/>
-              </w:rPr>
-              <w:fldChar w:fldCharType="separate"/>
-            </w:r>
-            <w:r>
-              <w:rPr>
-                <w:noProof/>
-                <w:webHidden/>
-              </w:rPr>
-              <w:t>3</w:t>
-            </w:r>
-            <w:r>
-              <w:rPr>
-                <w:noProof/>
-                <w:webHidden/>
-              </w:rPr>
-              <w:fldChar w:fldCharType="end"/>
-            </w:r>
-          </w:hyperlink>
-        </w:p>
-        <w:p>
-          <w:pPr>
-            <w:pStyle w:val="TOC1"/>
-            <w:tabs>
-              <w:tab w:val="left" w:pos="440"/>
-              <w:tab w:val="right" w:leader="dot" w:pos="9016"/>
-            </w:tabs>
-            <w:rPr>
-              <w:noProof/>
-            </w:rPr>
-          </w:pPr>
-          <w:hyperlink w:anchor="_Toc169603150" w:history="1">
-            <w:r>
-              <w:rPr>
-                <w:rStyle w:val="Hyperlink"/>
-                <w:rFonts w:ascii="Times New Roman" w:hAnsi="Times New Roman" w:cs="Times New Roman"/>
-                <w:noProof/>
-              </w:rPr>
-              <w:t>9.</w:t>
-            </w:r>
-            <w:r>
-              <w:rPr>
-                <w:noProof/>
-              </w:rPr>
-              <w:tab/>
-            </w:r>
-            <w:r>
-              <w:rPr>
-                <w:rStyle w:val="Hyperlink"/>
-                <w:rFonts w:ascii="Times New Roman" w:hAnsi="Times New Roman" w:cs="Times New Roman"/>
-                <w:noProof/>
-              </w:rPr>
-              <w:t>Sustainability Plan</w:t>
-            </w:r>
-            <w:r>
-              <w:rPr>
-                <w:noProof/>
-                <w:webHidden/>
-              </w:rPr>
-              <w:tab/>
-            </w:r>
-            <w:r>
-              <w:rPr>
-                <w:noProof/>
-                <w:webHidden/>
-              </w:rPr>
-              <w:fldChar w:fldCharType="begin"/>
-            </w:r>
-            <w:r>
-              <w:rPr>
-                <w:noProof/>
-                <w:webHidden/>
-              </w:rPr>
-              <w:instrText xml:space="preserve"> PAGEREF _Toc169603150 \h </w:instrText>
-            </w:r>
-            <w:r>
-              <w:rPr>
-                <w:noProof/>
-                <w:webHidden/>
-              </w:rPr>
-            </w:r>
-            <w:r>
-              <w:rPr>
-                <w:noProof/>
-                <w:webHidden/>
-              </w:rPr>
-              <w:fldChar w:fldCharType="separate"/>
-            </w:r>
-            <w:r>
-              <w:rPr>
-                <w:noProof/>
-                <w:webHidden/>
-              </w:rPr>
-              <w:t>3</w:t>
-            </w:r>
-            <w:r>
-              <w:rPr>
-                <w:noProof/>
-                <w:webHidden/>
-              </w:rPr>
-              <w:fldChar w:fldCharType="end"/>
-            </w:r>
-          </w:hyperlink>
-        </w:p>
-        <w:p>
-          <w:pPr>
-            <w:pStyle w:val="TOC1"/>
-            <w:tabs>
-              <w:tab w:val="left" w:pos="660"/>
-              <w:tab w:val="right" w:leader="dot" w:pos="9016"/>
-            </w:tabs>
-            <w:rPr>
-              <w:noProof/>
-            </w:rPr>
-          </w:pPr>
-          <w:hyperlink w:anchor="_Toc169603151" w:history="1">
-            <w:r>
-              <w:rPr>
-                <w:rStyle w:val="Hyperlink"/>
-                <w:rFonts w:ascii="Times New Roman" w:hAnsi="Times New Roman" w:cs="Times New Roman"/>
-                <w:noProof/>
-              </w:rPr>
-              <w:t>10.</w:t>
-            </w:r>
-            <w:r>
-              <w:rPr>
-                <w:noProof/>
-              </w:rPr>
-              <w:tab/>
-            </w:r>
-            <w:r>
-              <w:rPr>
-                <w:rStyle w:val="Hyperlink"/>
-                <w:rFonts w:ascii="Times New Roman" w:hAnsi="Times New Roman" w:cs="Times New Roman"/>
-                <w:noProof/>
-              </w:rPr>
-              <w:t>Appendices (if applicable)</w:t>
-            </w:r>
-            <w:r>
-              <w:rPr>
-                <w:noProof/>
-                <w:webHidden/>
-              </w:rPr>
-              <w:tab/>
-            </w:r>
-            <w:r>
-              <w:rPr>
-                <w:noProof/>
-                <w:webHidden/>
-              </w:rPr>
-              <w:fldChar w:fldCharType="begin"/>
-            </w:r>
-            <w:r>
-              <w:rPr>
-                <w:noProof/>
-                <w:webHidden/>
-              </w:rPr>
-              <w:instrText xml:space="preserve"> PAGEREF _Toc169603151 \h </w:instrText>
+              <w:instrText xml:space="preserve"> PAGEREF _Toc169619745 \h </w:instrText>
             </w:r>
             <w:r>
               <w:rPr>
@@ -1195,7 +1017,7 @@
           <w:rFonts w:ascii="Times New Roman" w:hAnsi="Times New Roman" w:cs="Times New Roman"/>
         </w:rPr>
       </w:pPr>
-      <w:bookmarkStart w:id="0" w:name="_Toc169603142"/>
+      <w:bookmarkStart w:id="0" w:name="_Toc169619738"/>
       <w:r>
         <w:rPr>
           <w:rFonts w:ascii="Times New Roman" w:hAnsi="Times New Roman" w:cs="Times New Roman"/>
@@ -1216,155 +1038,47 @@
         <w:rPr>
           <w:rFonts w:ascii="Times New Roman" w:eastAsia="Times New Roman" w:hAnsi="Times New Roman" w:cs="Times New Roman"/>
         </w:rPr>
-        <w:t>This proposal aims to enhance the website by improving its flow and reducing clutter, thereby providing a better user experience. The project will involve user experience research, redesigning key pages, and implementing new design principles to create a more intuitive and visually appealing website. The expected outcome is increased user satisfaction and engagement.</w:t>
-      </w:r>
-    </w:p>
-    <w:p>
-      <w:pPr>
-        <w:numPr>
-          <w:ilvl w:val="0"/>
-          <w:numId w:val="2"/>
-        </w:numPr>
-        <w:spacing w:before="100" w:beforeAutospacing="1" w:after="100" w:afterAutospacing="1" w:line="240" w:lineRule="auto"/>
-        <w:rPr>
-          <w:rFonts w:ascii="Times New Roman" w:eastAsia="Times New Roman" w:hAnsi="Times New Roman" w:cs="Times New Roman"/>
-        </w:rPr>
-      </w:pPr>
-      <w:r>
-        <w:rPr>
-          <w:rFonts w:ascii="Times New Roman" w:eastAsia="Times New Roman" w:hAnsi="Times New Roman" w:cs="Times New Roman"/>
-          <w:b/>
-          <w:bCs/>
-        </w:rPr>
-        <w:t>Significance</w:t>
-      </w:r>
-      <w:r>
-        <w:rPr>
-          <w:rFonts w:ascii="Times New Roman" w:eastAsia="Times New Roman" w:hAnsi="Times New Roman" w:cs="Times New Roman"/>
-        </w:rPr>
-        <w:t>: Why the project is important.</w:t>
-      </w:r>
-    </w:p>
-    <w:p>
-      <w:pPr>
-        <w:numPr>
-          <w:ilvl w:val="0"/>
-          <w:numId w:val="2"/>
-        </w:numPr>
-        <w:spacing w:before="100" w:beforeAutospacing="1" w:after="100" w:afterAutospacing="1" w:line="240" w:lineRule="auto"/>
-        <w:rPr>
-          <w:rFonts w:ascii="Times New Roman" w:eastAsia="Times New Roman" w:hAnsi="Times New Roman" w:cs="Times New Roman"/>
-        </w:rPr>
-      </w:pPr>
-      <w:r>
-        <w:rPr>
-          <w:rFonts w:ascii="Times New Roman" w:eastAsia="Times New Roman" w:hAnsi="Times New Roman" w:cs="Times New Roman"/>
-          <w:b/>
-          <w:bCs/>
-        </w:rPr>
-        <w:t>Objectives</w:t>
-      </w:r>
-      <w:r>
-        <w:rPr>
-          <w:rFonts w:ascii="Times New Roman" w:eastAsia="Times New Roman" w:hAnsi="Times New Roman" w:cs="Times New Roman"/>
-        </w:rPr>
-        <w:t>: What the project aims to achieve.</w:t>
-      </w:r>
-    </w:p>
-    <w:p>
-      <w:pPr>
-        <w:numPr>
-          <w:ilvl w:val="0"/>
-          <w:numId w:val="2"/>
-        </w:numPr>
-        <w:spacing w:before="100" w:beforeAutospacing="1" w:after="100" w:afterAutospacing="1" w:line="240" w:lineRule="auto"/>
-        <w:rPr>
-          <w:rFonts w:ascii="Times New Roman" w:eastAsia="Times New Roman" w:hAnsi="Times New Roman" w:cs="Times New Roman"/>
-        </w:rPr>
-      </w:pPr>
-      <w:r>
-        <w:rPr>
-          <w:rFonts w:ascii="Times New Roman" w:eastAsia="Times New Roman" w:hAnsi="Times New Roman" w:cs="Times New Roman"/>
-          <w:b/>
-          <w:bCs/>
-        </w:rPr>
-        <w:t>Major Deliverables</w:t>
-      </w:r>
-      <w:r>
-        <w:rPr>
-          <w:rFonts w:ascii="Times New Roman" w:eastAsia="Times New Roman" w:hAnsi="Times New Roman" w:cs="Times New Roman"/>
-        </w:rPr>
-        <w:t xml:space="preserve">: </w:t>
-      </w:r>
-      <w:r>
-        <w:rPr>
-          <w:rFonts w:ascii="Times New Roman" w:eastAsia="Times New Roman" w:hAnsi="Times New Roman" w:cs="Times New Roman"/>
-        </w:rPr>
-        <w:t>Improved</w:t>
-      </w:r>
-    </w:p>
-    <w:p>
-      <w:pPr>
-        <w:numPr>
-          <w:ilvl w:val="0"/>
-          <w:numId w:val="2"/>
-        </w:numPr>
-        <w:spacing w:before="100" w:beforeAutospacing="1" w:after="100" w:afterAutospacing="1" w:line="240" w:lineRule="auto"/>
-        <w:rPr>
-          <w:rFonts w:ascii="Times New Roman" w:eastAsia="Times New Roman" w:hAnsi="Times New Roman" w:cs="Times New Roman"/>
-        </w:rPr>
-      </w:pPr>
-      <w:r>
-        <w:rPr>
-          <w:rFonts w:ascii="Times New Roman" w:eastAsia="Times New Roman" w:hAnsi="Times New Roman" w:cs="Times New Roman"/>
-          <w:b/>
-          <w:bCs/>
-        </w:rPr>
-        <w:t>Budget Overview</w:t>
-      </w:r>
-      <w:r>
-        <w:rPr>
-          <w:rFonts w:ascii="Times New Roman" w:eastAsia="Times New Roman" w:hAnsi="Times New Roman" w:cs="Times New Roman"/>
-        </w:rPr>
-        <w:t xml:space="preserve">: </w:t>
-      </w:r>
-      <w:r>
-        <w:rPr>
-          <w:rFonts w:ascii="Times New Roman" w:eastAsia="Times New Roman" w:hAnsi="Times New Roman" w:cs="Times New Roman"/>
-        </w:rPr>
-        <w:t>N/A</w:t>
-      </w:r>
-    </w:p>
-    <w:p>
-      <w:pPr>
-        <w:numPr>
-          <w:ilvl w:val="0"/>
-          <w:numId w:val="2"/>
-        </w:numPr>
-        <w:spacing w:before="100" w:beforeAutospacing="1" w:after="100" w:afterAutospacing="1" w:line="240" w:lineRule="auto"/>
-        <w:rPr>
-          <w:rFonts w:ascii="Times New Roman" w:eastAsia="Times New Roman" w:hAnsi="Times New Roman" w:cs="Times New Roman"/>
-        </w:rPr>
-      </w:pPr>
-      <w:r>
-        <w:rPr>
-          <w:rFonts w:ascii="Times New Roman" w:eastAsia="Times New Roman" w:hAnsi="Times New Roman" w:cs="Times New Roman"/>
-          <w:b/>
-          <w:bCs/>
-        </w:rPr>
-        <w:t>Timeframe</w:t>
-      </w:r>
-      <w:r>
-        <w:rPr>
-          <w:rFonts w:ascii="Times New Roman" w:eastAsia="Times New Roman" w:hAnsi="Times New Roman" w:cs="Times New Roman"/>
-        </w:rPr>
-        <w:t xml:space="preserve">: </w:t>
-      </w:r>
-      <w:r>
-        <w:rPr>
-          <w:rFonts w:ascii="Times New Roman" w:eastAsia="Times New Roman" w:hAnsi="Times New Roman" w:cs="Times New Roman"/>
-        </w:rPr>
-        <w:t>2 months</w:t>
+        <w:t xml:space="preserve">The purpose of this proposal is to outline a project aimed at significantly enhancing </w:t>
+      </w:r>
+      <w:hyperlink r:id="rId5" w:history="1">
+        <w:r>
+          <w:rPr>
+            <w:rStyle w:val="Hyperlink"/>
+            <w:rFonts w:ascii="Times New Roman" w:eastAsia="Times New Roman" w:hAnsi="Times New Roman" w:cs="Times New Roman"/>
+          </w:rPr>
+          <w:t>Yung Kong</w:t>
+        </w:r>
+        <w:r>
+          <w:rPr>
+            <w:rStyle w:val="Hyperlink"/>
+            <w:rFonts w:ascii="Times New Roman" w:eastAsia="Times New Roman" w:hAnsi="Times New Roman" w:cs="Times New Roman"/>
+          </w:rPr>
+          <w:t xml:space="preserve"> website</w:t>
+        </w:r>
+      </w:hyperlink>
+      <w:r>
+        <w:rPr>
+          <w:rFonts w:ascii="Times New Roman" w:eastAsia="Times New Roman" w:hAnsi="Times New Roman" w:cs="Times New Roman"/>
+        </w:rPr>
+        <w:t xml:space="preserve"> to improve its aesthetics, functionality, and informational content</w:t>
+      </w:r>
+      <w:r>
+        <w:rPr>
+          <w:rFonts w:ascii="Times New Roman" w:eastAsia="Times New Roman" w:hAnsi="Times New Roman" w:cs="Times New Roman"/>
+        </w:rPr>
+        <w:t xml:space="preserve"> with</w:t>
+      </w:r>
+      <w:r>
+        <w:rPr>
+          <w:rFonts w:ascii="Times New Roman" w:eastAsia="Times New Roman" w:hAnsi="Times New Roman" w:cs="Times New Roman"/>
+        </w:rPr>
+        <w:t xml:space="preserve"> more engaging and informative online platform that better serves our audience.</w:t>
+      </w:r>
+      <w:r>
+        <w:rPr>
+          <w:rFonts w:ascii="Times New Roman" w:eastAsia="Times New Roman" w:hAnsi="Times New Roman" w:cs="Times New Roman"/>
+        </w:rPr>
+        <w:t xml:space="preserve"> </w:t>
       </w:r>
     </w:p>
     <w:p>
@@ -1378,21 +1092,17 @@
           <w:rFonts w:ascii="Times New Roman" w:hAnsi="Times New Roman" w:cs="Times New Roman"/>
         </w:rPr>
       </w:pPr>
-      <w:bookmarkStart w:id="1" w:name="_Toc169603143"/>
+      <w:bookmarkStart w:id="1" w:name="_Toc169619739"/>
       <w:r>
         <w:rPr>
           <w:rFonts w:ascii="Times New Roman" w:hAnsi="Times New Roman" w:cs="Times New Roman"/>
         </w:rPr>
-        <w:t>Background and Context</w:t>
+        <w:t>Background</w:t>
       </w:r>
       <w:bookmarkEnd w:id="1"/>
     </w:p>
     <w:p>
       <w:pPr>
-        <w:numPr>
-          <w:ilvl w:val="0"/>
-          <w:numId w:val="3"/>
-        </w:numPr>
         <w:spacing w:before="100" w:beforeAutospacing="1" w:after="100" w:afterAutospacing="1" w:line="240" w:lineRule="auto"/>
         <w:rPr>
           <w:rFonts w:ascii="Times New Roman" w:eastAsia="Times New Roman" w:hAnsi="Times New Roman" w:cs="Times New Roman"/>
@@ -1401,68 +1111,14 @@
       <w:r>
         <w:rPr>
           <w:rFonts w:ascii="Times New Roman" w:eastAsia="Times New Roman" w:hAnsi="Times New Roman" w:cs="Times New Roman"/>
-          <w:b/>
-          <w:bCs/>
-        </w:rPr>
-        <w:t>Problem Statement</w:t>
-      </w:r>
-      <w:r>
-        <w:rPr>
-          <w:rFonts w:ascii="Times New Roman" w:eastAsia="Times New Roman" w:hAnsi="Times New Roman" w:cs="Times New Roman"/>
-        </w:rPr>
-        <w:t>: A detailed description of the issue or opportunity the project addresses.</w:t>
-      </w:r>
-    </w:p>
-    <w:p>
-      <w:pPr>
-        <w:numPr>
-          <w:ilvl w:val="0"/>
-          <w:numId w:val="3"/>
-        </w:numPr>
-        <w:spacing w:before="100" w:beforeAutospacing="1" w:after="100" w:afterAutospacing="1" w:line="240" w:lineRule="auto"/>
-        <w:rPr>
-          <w:rFonts w:ascii="Times New Roman" w:eastAsia="Times New Roman" w:hAnsi="Times New Roman" w:cs="Times New Roman"/>
-        </w:rPr>
-      </w:pPr>
-      <w:r>
-        <w:rPr>
-          <w:rFonts w:ascii="Times New Roman" w:eastAsia="Times New Roman" w:hAnsi="Times New Roman" w:cs="Times New Roman"/>
-          <w:b/>
-          <w:bCs/>
-        </w:rPr>
-        <w:t>Background Information</w:t>
-      </w:r>
-      <w:r>
-        <w:rPr>
-          <w:rFonts w:ascii="Times New Roman" w:eastAsia="Times New Roman" w:hAnsi="Times New Roman" w:cs="Times New Roman"/>
-        </w:rPr>
-        <w:t>: Relevant historical or contextual information.</w:t>
-      </w:r>
-    </w:p>
-    <w:p>
-      <w:pPr>
-        <w:numPr>
-          <w:ilvl w:val="0"/>
-          <w:numId w:val="3"/>
-        </w:numPr>
-        <w:spacing w:before="100" w:beforeAutospacing="1" w:after="100" w:afterAutospacing="1" w:line="240" w:lineRule="auto"/>
-        <w:rPr>
-          <w:rFonts w:ascii="Times New Roman" w:eastAsia="Times New Roman" w:hAnsi="Times New Roman" w:cs="Times New Roman"/>
-        </w:rPr>
-      </w:pPr>
-      <w:r>
-        <w:rPr>
-          <w:rFonts w:ascii="Times New Roman" w:eastAsia="Times New Roman" w:hAnsi="Times New Roman" w:cs="Times New Roman"/>
-          <w:b/>
-          <w:bCs/>
-        </w:rPr>
-        <w:t>Stakeholder Analysis</w:t>
-      </w:r>
-      <w:r>
-        <w:rPr>
-          <w:rFonts w:ascii="Times New Roman" w:eastAsia="Times New Roman" w:hAnsi="Times New Roman" w:cs="Times New Roman"/>
-        </w:rPr>
-        <w:t>: Key stakeholders and their interests.</w:t>
+        </w:rPr>
+        <w:t>Yung Kong</w:t>
+      </w:r>
+      <w:r>
+        <w:rPr>
+          <w:rFonts w:ascii="Times New Roman" w:eastAsia="Times New Roman" w:hAnsi="Times New Roman" w:cs="Times New Roman"/>
+        </w:rPr>
+        <w:t xml:space="preserve"> website serves as a critical interface for clients, stakeholders, and the public to access information about our services, products, and organizational updates. However, outdated design elements, cluttered layouts, and a lack of cohesive navigation detract from the website's effectiveness in conveying our message and engaging users.</w:t>
       </w:r>
     </w:p>
     <w:p>
@@ -1476,7 +1132,7 @@
           <w:rFonts w:ascii="Times New Roman" w:hAnsi="Times New Roman" w:cs="Times New Roman"/>
         </w:rPr>
       </w:pPr>
-      <w:bookmarkStart w:id="2" w:name="_Toc169603144"/>
+      <w:bookmarkStart w:id="2" w:name="_Toc169619740"/>
       <w:r>
         <w:rPr>
           <w:rFonts w:ascii="Times New Roman" w:hAnsi="Times New Roman" w:cs="Times New Roman"/>
@@ -1487,9 +1143,23 @@
     </w:p>
     <w:p>
       <w:pPr>
+        <w:spacing w:before="100" w:beforeAutospacing="1" w:after="100" w:afterAutospacing="1" w:line="240" w:lineRule="auto"/>
+        <w:rPr>
+          <w:rFonts w:ascii="Times New Roman" w:eastAsia="Times New Roman" w:hAnsi="Times New Roman" w:cs="Times New Roman"/>
+        </w:rPr>
+      </w:pPr>
+      <w:r>
+        <w:rPr>
+          <w:rFonts w:ascii="Times New Roman" w:eastAsia="Times New Roman" w:hAnsi="Times New Roman" w:cs="Times New Roman"/>
+        </w:rPr>
+        <w:t>The primary objectives of this project are:</w:t>
+      </w:r>
+    </w:p>
+    <w:p>
+      <w:pPr>
         <w:numPr>
           <w:ilvl w:val="0"/>
-          <w:numId w:val="4"/>
+          <w:numId w:val="14"/>
         </w:numPr>
         <w:spacing w:before="100" w:beforeAutospacing="1" w:after="100" w:afterAutospacing="1" w:line="240" w:lineRule="auto"/>
         <w:rPr>
@@ -1502,20 +1172,38 @@
           <w:b/>
           <w:bCs/>
         </w:rPr>
-        <w:t>Specific Objectives</w:t>
-      </w:r>
-      <w:r>
-        <w:rPr>
-          <w:rFonts w:ascii="Times New Roman" w:eastAsia="Times New Roman" w:hAnsi="Times New Roman" w:cs="Times New Roman"/>
-        </w:rPr>
-        <w:t>: Detailed, measurable goals.</w:t>
+        <w:t>Enhance the visual appeal of the website</w:t>
+      </w:r>
+      <w:r>
+        <w:rPr>
+          <w:rFonts w:ascii="Times New Roman" w:eastAsia="Times New Roman" w:hAnsi="Times New Roman" w:cs="Times New Roman"/>
+        </w:rPr>
+        <w:t>:</w:t>
+      </w:r>
+      <w:r>
+        <w:rPr>
+          <w:rFonts w:ascii="Times New Roman" w:eastAsia="Times New Roman" w:hAnsi="Times New Roman" w:cs="Times New Roman"/>
+        </w:rPr>
+        <w:t xml:space="preserve"> </w:t>
+      </w:r>
+      <w:r>
+        <w:rPr>
+          <w:rFonts w:ascii="Times New Roman" w:eastAsia="Times New Roman" w:hAnsi="Times New Roman" w:cs="Times New Roman"/>
+        </w:rPr>
+        <w:t xml:space="preserve">utilize </w:t>
+      </w:r>
+      <w:r>
+        <w:rPr>
+          <w:rFonts w:ascii="Times New Roman" w:eastAsia="Times New Roman" w:hAnsi="Times New Roman" w:cs="Times New Roman"/>
+        </w:rPr>
+        <w:t>modern and professional design.</w:t>
       </w:r>
     </w:p>
     <w:p>
       <w:pPr>
         <w:numPr>
           <w:ilvl w:val="0"/>
-          <w:numId w:val="4"/>
+          <w:numId w:val="14"/>
         </w:numPr>
         <w:spacing w:before="100" w:beforeAutospacing="1" w:after="100" w:afterAutospacing="1" w:line="240" w:lineRule="auto"/>
         <w:rPr>
@@ -1528,13 +1216,101 @@
           <w:b/>
           <w:bCs/>
         </w:rPr>
-        <w:t>Alignment with Strategic Goals</w:t>
-      </w:r>
-      <w:r>
-        <w:rPr>
-          <w:rFonts w:ascii="Times New Roman" w:eastAsia="Times New Roman" w:hAnsi="Times New Roman" w:cs="Times New Roman"/>
-        </w:rPr>
-        <w:t>: How the project aligns with broader organizational or strategic goals.</w:t>
+        <w:t>Expand the content</w:t>
+      </w:r>
+      <w:r>
+        <w:rPr>
+          <w:rFonts w:ascii="Times New Roman" w:eastAsia="Times New Roman" w:hAnsi="Times New Roman" w:cs="Times New Roman"/>
+          <w:b/>
+          <w:bCs/>
+        </w:rPr>
+        <w:t>:</w:t>
+      </w:r>
+      <w:r>
+        <w:rPr>
+          <w:rFonts w:ascii="Times New Roman" w:eastAsia="Times New Roman" w:hAnsi="Times New Roman" w:cs="Times New Roman"/>
+        </w:rPr>
+        <w:t xml:space="preserve"> include comprehensive information about our services, products, and organizational capabilities.</w:t>
+      </w:r>
+    </w:p>
+    <w:p>
+      <w:pPr>
+        <w:numPr>
+          <w:ilvl w:val="0"/>
+          <w:numId w:val="14"/>
+        </w:numPr>
+        <w:spacing w:before="100" w:beforeAutospacing="1" w:after="100" w:afterAutospacing="1" w:line="240" w:lineRule="auto"/>
+        <w:rPr>
+          <w:rFonts w:ascii="Times New Roman" w:eastAsia="Times New Roman" w:hAnsi="Times New Roman" w:cs="Times New Roman"/>
+        </w:rPr>
+      </w:pPr>
+      <w:r>
+        <w:rPr>
+          <w:rFonts w:ascii="Times New Roman" w:eastAsia="Times New Roman" w:hAnsi="Times New Roman" w:cs="Times New Roman"/>
+          <w:b/>
+          <w:bCs/>
+        </w:rPr>
+        <w:t>Improve user experience (UX) and navigation</w:t>
+      </w:r>
+      <w:r>
+        <w:rPr>
+          <w:rFonts w:ascii="Times New Roman" w:eastAsia="Times New Roman" w:hAnsi="Times New Roman" w:cs="Times New Roman"/>
+          <w:b/>
+          <w:bCs/>
+        </w:rPr>
+        <w:t>:</w:t>
+      </w:r>
+      <w:r>
+        <w:rPr>
+          <w:rFonts w:ascii="Times New Roman" w:eastAsia="Times New Roman" w:hAnsi="Times New Roman" w:cs="Times New Roman"/>
+        </w:rPr>
+        <w:t xml:space="preserve"> ensure intuitive browsing and accessibility.</w:t>
+      </w:r>
+    </w:p>
+    <w:p>
+      <w:pPr>
+        <w:numPr>
+          <w:ilvl w:val="0"/>
+          <w:numId w:val="14"/>
+        </w:numPr>
+        <w:spacing w:before="100" w:beforeAutospacing="1" w:after="100" w:afterAutospacing="1" w:line="240" w:lineRule="auto"/>
+        <w:rPr>
+          <w:rFonts w:ascii="Times New Roman" w:eastAsia="Times New Roman" w:hAnsi="Times New Roman" w:cs="Times New Roman"/>
+        </w:rPr>
+      </w:pPr>
+      <w:r>
+        <w:rPr>
+          <w:rFonts w:ascii="Times New Roman" w:eastAsia="Times New Roman" w:hAnsi="Times New Roman" w:cs="Times New Roman"/>
+          <w:b/>
+          <w:bCs/>
+        </w:rPr>
+        <w:t>Optimize website</w:t>
+      </w:r>
+      <w:r>
+        <w:rPr>
+          <w:rFonts w:ascii="Times New Roman" w:eastAsia="Times New Roman" w:hAnsi="Times New Roman" w:cs="Times New Roman"/>
+          <w:b/>
+          <w:bCs/>
+        </w:rPr>
+        <w:t>:</w:t>
+      </w:r>
+      <w:r>
+        <w:rPr>
+          <w:rFonts w:ascii="Times New Roman" w:eastAsia="Times New Roman" w:hAnsi="Times New Roman" w:cs="Times New Roman"/>
+        </w:rPr>
+        <w:t xml:space="preserve"> </w:t>
+      </w:r>
+      <w:r>
+        <w:rPr>
+          <w:rFonts w:ascii="Times New Roman" w:eastAsia="Times New Roman" w:hAnsi="Times New Roman" w:cs="Times New Roman"/>
+        </w:rPr>
+        <w:t xml:space="preserve">improve </w:t>
+      </w:r>
+      <w:r>
+        <w:rPr>
+          <w:rFonts w:ascii="Times New Roman" w:eastAsia="Times New Roman" w:hAnsi="Times New Roman" w:cs="Times New Roman"/>
+        </w:rPr>
+        <w:t>mobile responsiveness</w:t>
       </w:r>
     </w:p>
     <w:p>
@@ -1548,7 +1324,7 @@
           <w:rFonts w:ascii="Times New Roman" w:hAnsi="Times New Roman" w:cs="Times New Roman"/>
         </w:rPr>
       </w:pPr>
-      <w:bookmarkStart w:id="3" w:name="_Toc169603145"/>
+      <w:bookmarkStart w:id="3" w:name="_Toc169619741"/>
       <w:r>
         <w:rPr>
           <w:rFonts w:ascii="Times New Roman" w:hAnsi="Times New Roman" w:cs="Times New Roman"/>
@@ -1672,7 +1448,7 @@
           <w:rFonts w:ascii="Times New Roman" w:hAnsi="Times New Roman" w:cs="Times New Roman"/>
         </w:rPr>
       </w:pPr>
-      <w:bookmarkStart w:id="4" w:name="_Toc169603146"/>
+      <w:bookmarkStart w:id="4" w:name="_Toc169619742"/>
       <w:r>
         <w:rPr>
           <w:rFonts w:ascii="Times New Roman" w:hAnsi="Times New Roman" w:cs="Times New Roman"/>
@@ -1796,7 +1572,7 @@
           <w:rFonts w:ascii="Times New Roman" w:hAnsi="Times New Roman" w:cs="Times New Roman"/>
         </w:rPr>
       </w:pPr>
-      <w:bookmarkStart w:id="5" w:name="_Toc169603147"/>
+      <w:bookmarkStart w:id="5" w:name="_Toc169619743"/>
       <w:r>
         <w:rPr>
           <w:rFonts w:ascii="Times New Roman" w:hAnsi="Times New Roman" w:cs="Times New Roman"/>
@@ -1828,441 +1604,28 @@
         <w:rPr>
           <w:rFonts w:ascii="Times New Roman" w:eastAsia="Times New Roman" w:hAnsi="Times New Roman" w:cs="Times New Roman"/>
         </w:rPr>
-        <w:t>: Human, technical, and other resources needed.</w:t>
+        <w:t>:</w:t>
+      </w:r>
+      <w:r>
+        <w:rPr>
+          <w:rFonts w:ascii="Times New Roman" w:eastAsia="Times New Roman" w:hAnsi="Times New Roman" w:cs="Times New Roman"/>
+        </w:rPr>
+        <w:t xml:space="preserve"> Website domain </w:t>
       </w:r>
     </w:p>
     <w:p>
       <w:pPr>
-        <w:numPr>
-          <w:ilvl w:val="0"/>
-          <w:numId w:val="7"/>
-        </w:numPr>
-        <w:spacing w:before="100" w:beforeAutospacing="1" w:after="100" w:afterAutospacing="1" w:line="240" w:lineRule="auto"/>
-        <w:rPr>
-          <w:rFonts w:ascii="Times New Roman" w:eastAsia="Times New Roman" w:hAnsi="Times New Roman" w:cs="Times New Roman"/>
-        </w:rPr>
-      </w:pPr>
-      <w:r>
-        <w:rPr>
-          <w:rFonts w:ascii="Times New Roman" w:eastAsia="Times New Roman" w:hAnsi="Times New Roman" w:cs="Times New Roman"/>
-          <w:b/>
-          <w:bCs/>
-        </w:rPr>
-        <w:t>Budget Breakdown</w:t>
-      </w:r>
-      <w:r>
-        <w:rPr>
-          <w:rFonts w:ascii="Times New Roman" w:eastAsia="Times New Roman" w:hAnsi="Times New Roman" w:cs="Times New Roman"/>
-        </w:rPr>
-        <w:t>: Detailed budget, including cost estimates for each resource and activity.</w:t>
-      </w:r>
+        <w:rPr>
+          <w:rFonts w:ascii="Times New Roman" w:hAnsi="Times New Roman" w:cs="Times New Roman"/>
+        </w:rPr>
+      </w:pPr>
     </w:p>
     <w:p>
       <w:pPr>
-        <w:numPr>
-          <w:ilvl w:val="0"/>
-          <w:numId w:val="7"/>
-        </w:numPr>
-        <w:spacing w:before="100" w:beforeAutospacing="1" w:after="100" w:afterAutospacing="1" w:line="240" w:lineRule="auto"/>
-        <w:rPr>
-          <w:rFonts w:ascii="Times New Roman" w:eastAsia="Times New Roman" w:hAnsi="Times New Roman" w:cs="Times New Roman"/>
-        </w:rPr>
-      </w:pPr>
-      <w:r>
-        <w:rPr>
-          <w:rFonts w:ascii="Times New Roman" w:eastAsia="Times New Roman" w:hAnsi="Times New Roman" w:cs="Times New Roman"/>
-          <w:b/>
-          <w:bCs/>
-        </w:rPr>
-        <w:t>Funding Sources</w:t>
-      </w:r>
-      <w:r>
-        <w:rPr>
-          <w:rFonts w:ascii="Times New Roman" w:eastAsia="Times New Roman" w:hAnsi="Times New Roman" w:cs="Times New Roman"/>
-        </w:rPr>
-        <w:t>: Potential or confirmed sources of funding.</w:t>
-      </w:r>
-    </w:p>
-    <w:p>
-      <w:pPr>
-        <w:pStyle w:val="Heading1"/>
-        <w:numPr>
-          <w:ilvl w:val="0"/>
-          <w:numId w:val="13"/>
-        </w:numPr>
-        <w:rPr>
-          <w:rFonts w:ascii="Times New Roman" w:hAnsi="Times New Roman" w:cs="Times New Roman"/>
-        </w:rPr>
-      </w:pPr>
-      <w:bookmarkStart w:id="6" w:name="_Toc169603148"/>
-      <w:r>
-        <w:rPr>
-          <w:rFonts w:ascii="Times New Roman" w:hAnsi="Times New Roman" w:cs="Times New Roman"/>
-        </w:rPr>
-        <w:t>Risk Management</w:t>
-      </w:r>
-      <w:bookmarkEnd w:id="6"/>
-    </w:p>
-    <w:p>
-      <w:pPr>
-        <w:numPr>
-          <w:ilvl w:val="0"/>
-          <w:numId w:val="8"/>
-        </w:numPr>
-        <w:spacing w:before="100" w:beforeAutospacing="1" w:after="100" w:afterAutospacing="1" w:line="240" w:lineRule="auto"/>
-        <w:rPr>
-          <w:rFonts w:ascii="Times New Roman" w:eastAsia="Times New Roman" w:hAnsi="Times New Roman" w:cs="Times New Roman"/>
-        </w:rPr>
-      </w:pPr>
-      <w:r>
-        <w:rPr>
-          <w:rFonts w:ascii="Times New Roman" w:eastAsia="Times New Roman" w:hAnsi="Times New Roman" w:cs="Times New Roman"/>
-          <w:b/>
-          <w:bCs/>
-        </w:rPr>
-        <w:t>Risk Identification</w:t>
-      </w:r>
-      <w:r>
-        <w:rPr>
-          <w:rFonts w:ascii="Times New Roman" w:eastAsia="Times New Roman" w:hAnsi="Times New Roman" w:cs="Times New Roman"/>
-        </w:rPr>
-        <w:t>: Potential risks and their impact.</w:t>
-      </w:r>
-    </w:p>
-    <w:p>
-      <w:pPr>
-        <w:numPr>
-          <w:ilvl w:val="0"/>
-          <w:numId w:val="8"/>
-        </w:numPr>
-        <w:spacing w:before="100" w:beforeAutospacing="1" w:after="100" w:afterAutospacing="1" w:line="240" w:lineRule="auto"/>
-        <w:rPr>
-          <w:rFonts w:ascii="Times New Roman" w:eastAsia="Times New Roman" w:hAnsi="Times New Roman" w:cs="Times New Roman"/>
-        </w:rPr>
-      </w:pPr>
-      <w:r>
-        <w:rPr>
-          <w:rFonts w:ascii="Times New Roman" w:eastAsia="Times New Roman" w:hAnsi="Times New Roman" w:cs="Times New Roman"/>
-          <w:b/>
-          <w:bCs/>
-        </w:rPr>
-        <w:t>Risk Mitigation Strategies</w:t>
-      </w:r>
-      <w:r>
-        <w:rPr>
-          <w:rFonts w:ascii="Times New Roman" w:eastAsia="Times New Roman" w:hAnsi="Times New Roman" w:cs="Times New Roman"/>
-        </w:rPr>
-        <w:t>: Strategies to mitigate identified risks.</w:t>
-      </w:r>
-    </w:p>
-    <w:p>
-      <w:pPr>
-        <w:numPr>
-          <w:ilvl w:val="0"/>
-          <w:numId w:val="8"/>
-        </w:numPr>
-        <w:spacing w:before="100" w:beforeAutospacing="1" w:after="100" w:afterAutospacing="1" w:line="240" w:lineRule="auto"/>
-        <w:rPr>
-          <w:rFonts w:ascii="Times New Roman" w:eastAsia="Times New Roman" w:hAnsi="Times New Roman" w:cs="Times New Roman"/>
-        </w:rPr>
-      </w:pPr>
-      <w:r>
-        <w:rPr>
-          <w:rFonts w:ascii="Times New Roman" w:eastAsia="Times New Roman" w:hAnsi="Times New Roman" w:cs="Times New Roman"/>
-          <w:b/>
-          <w:bCs/>
-        </w:rPr>
-        <w:lastRenderedPageBreak/>
-        <w:t>Contingency Plans</w:t>
-      </w:r>
-      <w:r>
-        <w:rPr>
-          <w:rFonts w:ascii="Times New Roman" w:eastAsia="Times New Roman" w:hAnsi="Times New Roman" w:cs="Times New Roman"/>
-        </w:rPr>
-        <w:t>: Plans for unforeseen issues.</w:t>
-      </w:r>
-    </w:p>
-    <w:p>
-      <w:pPr>
-        <w:pStyle w:val="Heading1"/>
-        <w:numPr>
-          <w:ilvl w:val="0"/>
-          <w:numId w:val="13"/>
-        </w:numPr>
-        <w:rPr>
-          <w:rFonts w:ascii="Times New Roman" w:hAnsi="Times New Roman" w:cs="Times New Roman"/>
-        </w:rPr>
-      </w:pPr>
-      <w:bookmarkStart w:id="7" w:name="_Toc169603149"/>
-      <w:r>
-        <w:rPr>
-          <w:rFonts w:ascii="Times New Roman" w:hAnsi="Times New Roman" w:cs="Times New Roman"/>
-        </w:rPr>
-        <w:t>Monitoring and Evaluation</w:t>
-      </w:r>
-      <w:bookmarkEnd w:id="7"/>
-    </w:p>
-    <w:p>
-      <w:pPr>
-        <w:numPr>
-          <w:ilvl w:val="0"/>
-          <w:numId w:val="9"/>
-        </w:numPr>
-        <w:spacing w:before="100" w:beforeAutospacing="1" w:after="100" w:afterAutospacing="1" w:line="240" w:lineRule="auto"/>
-        <w:rPr>
-          <w:rFonts w:ascii="Times New Roman" w:eastAsia="Times New Roman" w:hAnsi="Times New Roman" w:cs="Times New Roman"/>
-        </w:rPr>
-      </w:pPr>
-      <w:r>
-        <w:rPr>
-          <w:rFonts w:ascii="Times New Roman" w:eastAsia="Times New Roman" w:hAnsi="Times New Roman" w:cs="Times New Roman"/>
-          <w:b/>
-          <w:bCs/>
-        </w:rPr>
-        <w:t>Performance Metrics</w:t>
-      </w:r>
-      <w:r>
-        <w:rPr>
-          <w:rFonts w:ascii="Times New Roman" w:eastAsia="Times New Roman" w:hAnsi="Times New Roman" w:cs="Times New Roman"/>
-        </w:rPr>
-        <w:t>: How success will be measured.</w:t>
-      </w:r>
-    </w:p>
-    <w:p>
-      <w:pPr>
-        <w:numPr>
-          <w:ilvl w:val="0"/>
-          <w:numId w:val="9"/>
-        </w:numPr>
-        <w:spacing w:before="100" w:beforeAutospacing="1" w:after="100" w:afterAutospacing="1" w:line="240" w:lineRule="auto"/>
-        <w:rPr>
-          <w:rFonts w:ascii="Times New Roman" w:eastAsia="Times New Roman" w:hAnsi="Times New Roman" w:cs="Times New Roman"/>
-        </w:rPr>
-      </w:pPr>
-      <w:r>
-        <w:rPr>
-          <w:rFonts w:ascii="Times New Roman" w:eastAsia="Times New Roman" w:hAnsi="Times New Roman" w:cs="Times New Roman"/>
-          <w:b/>
-          <w:bCs/>
-        </w:rPr>
-        <w:t>Evaluation Plan</w:t>
-      </w:r>
-      <w:r>
-        <w:rPr>
-          <w:rFonts w:ascii="Times New Roman" w:eastAsia="Times New Roman" w:hAnsi="Times New Roman" w:cs="Times New Roman"/>
-        </w:rPr>
-        <w:t>: Methods and tools for monitoring and evaluation.</w:t>
-      </w:r>
-    </w:p>
-    <w:p>
-      <w:pPr>
-        <w:numPr>
-          <w:ilvl w:val="0"/>
-          <w:numId w:val="9"/>
-        </w:numPr>
-        <w:spacing w:before="100" w:beforeAutospacing="1" w:after="100" w:afterAutospacing="1" w:line="240" w:lineRule="auto"/>
-        <w:rPr>
-          <w:rFonts w:ascii="Times New Roman" w:eastAsia="Times New Roman" w:hAnsi="Times New Roman" w:cs="Times New Roman"/>
-        </w:rPr>
-      </w:pPr>
-      <w:r>
-        <w:rPr>
-          <w:rFonts w:ascii="Times New Roman" w:eastAsia="Times New Roman" w:hAnsi="Times New Roman" w:cs="Times New Roman"/>
-          <w:b/>
-          <w:bCs/>
-        </w:rPr>
-        <w:t>Reporting</w:t>
-      </w:r>
-      <w:r>
-        <w:rPr>
-          <w:rFonts w:ascii="Times New Roman" w:eastAsia="Times New Roman" w:hAnsi="Times New Roman" w:cs="Times New Roman"/>
-        </w:rPr>
-        <w:t>: Frequency and format of progress reports.</w:t>
-      </w:r>
-    </w:p>
-    <w:p>
-      <w:pPr>
-        <w:pStyle w:val="Heading1"/>
-        <w:numPr>
-          <w:ilvl w:val="0"/>
-          <w:numId w:val="13"/>
-        </w:numPr>
-        <w:rPr>
-          <w:rFonts w:ascii="Times New Roman" w:hAnsi="Times New Roman" w:cs="Times New Roman"/>
-        </w:rPr>
-      </w:pPr>
-      <w:bookmarkStart w:id="8" w:name="_Toc169603150"/>
-      <w:r>
-        <w:rPr>
-          <w:rFonts w:ascii="Times New Roman" w:hAnsi="Times New Roman" w:cs="Times New Roman"/>
-        </w:rPr>
-        <w:t>Sustainability Plan</w:t>
-      </w:r>
-      <w:bookmarkEnd w:id="8"/>
-    </w:p>
-    <w:p>
-      <w:pPr>
-        <w:numPr>
-          <w:ilvl w:val="0"/>
-          <w:numId w:val="10"/>
-        </w:numPr>
-        <w:spacing w:before="100" w:beforeAutospacing="1" w:after="100" w:afterAutospacing="1" w:line="240" w:lineRule="auto"/>
-        <w:rPr>
-          <w:rFonts w:ascii="Times New Roman" w:eastAsia="Times New Roman" w:hAnsi="Times New Roman" w:cs="Times New Roman"/>
-        </w:rPr>
-      </w:pPr>
-      <w:r>
-        <w:rPr>
-          <w:rFonts w:ascii="Times New Roman" w:eastAsia="Times New Roman" w:hAnsi="Times New Roman" w:cs="Times New Roman"/>
-          <w:b/>
-          <w:bCs/>
-        </w:rPr>
-        <w:t>Sustainability Strategy</w:t>
-      </w:r>
-      <w:r>
-        <w:rPr>
-          <w:rFonts w:ascii="Times New Roman" w:eastAsia="Times New Roman" w:hAnsi="Times New Roman" w:cs="Times New Roman"/>
-        </w:rPr>
-        <w:t>: How the project's outcomes will be sustained post-completion.</w:t>
-      </w:r>
-    </w:p>
-    <w:p>
-      <w:pPr>
-        <w:numPr>
-          <w:ilvl w:val="0"/>
-          <w:numId w:val="10"/>
-        </w:numPr>
-        <w:spacing w:before="100" w:beforeAutospacing="1" w:after="100" w:afterAutospacing="1" w:line="240" w:lineRule="auto"/>
-        <w:rPr>
-          <w:rFonts w:ascii="Times New Roman" w:eastAsia="Times New Roman" w:hAnsi="Times New Roman" w:cs="Times New Roman"/>
-        </w:rPr>
-      </w:pPr>
-      <w:r>
-        <w:rPr>
-          <w:rFonts w:ascii="Times New Roman" w:eastAsia="Times New Roman" w:hAnsi="Times New Roman" w:cs="Times New Roman"/>
-          <w:b/>
-          <w:bCs/>
-        </w:rPr>
-        <w:t>Long-Term Impact</w:t>
-      </w:r>
-      <w:r>
-        <w:rPr>
-          <w:rFonts w:ascii="Times New Roman" w:eastAsia="Times New Roman" w:hAnsi="Times New Roman" w:cs="Times New Roman"/>
-        </w:rPr>
-        <w:t>: Expected long-term benefits.</w:t>
-      </w:r>
-    </w:p>
-    <w:p>
-      <w:pPr>
-        <w:pStyle w:val="Heading1"/>
-        <w:numPr>
-          <w:ilvl w:val="0"/>
-          <w:numId w:val="13"/>
-        </w:numPr>
-        <w:rPr>
-          <w:rFonts w:ascii="Times New Roman" w:hAnsi="Times New Roman" w:cs="Times New Roman"/>
-        </w:rPr>
-      </w:pPr>
-      <w:bookmarkStart w:id="9" w:name="_Toc169603151"/>
-      <w:r>
-        <w:rPr>
-          <w:rFonts w:ascii="Times New Roman" w:hAnsi="Times New Roman" w:cs="Times New Roman"/>
-        </w:rPr>
-        <w:t>Appendices (if applicable)</w:t>
-      </w:r>
-      <w:bookmarkEnd w:id="9"/>
-    </w:p>
-    <w:p>
-      <w:pPr>
-        <w:numPr>
-          <w:ilvl w:val="0"/>
-          <w:numId w:val="11"/>
-        </w:numPr>
-        <w:spacing w:before="100" w:beforeAutospacing="1" w:after="100" w:afterAutospacing="1" w:line="240" w:lineRule="auto"/>
-        <w:rPr>
-          <w:rFonts w:ascii="Times New Roman" w:eastAsia="Times New Roman" w:hAnsi="Times New Roman" w:cs="Times New Roman"/>
-        </w:rPr>
-      </w:pPr>
-      <w:r>
-        <w:rPr>
-          <w:rFonts w:ascii="Times New Roman" w:eastAsia="Times New Roman" w:hAnsi="Times New Roman" w:cs="Times New Roman"/>
-          <w:b/>
-          <w:bCs/>
-        </w:rPr>
-        <w:t>Supporting Documents</w:t>
-      </w:r>
-      <w:r>
-        <w:rPr>
-          <w:rFonts w:ascii="Times New Roman" w:eastAsia="Times New Roman" w:hAnsi="Times New Roman" w:cs="Times New Roman"/>
-        </w:rPr>
-        <w:t>: Any additional documents that support the proposal.</w:t>
-      </w:r>
-    </w:p>
-    <w:p>
-      <w:pPr>
-        <w:numPr>
-          <w:ilvl w:val="0"/>
-          <w:numId w:val="11"/>
-        </w:numPr>
-        <w:spacing w:before="100" w:beforeAutospacing="1" w:after="100" w:afterAutospacing="1" w:line="240" w:lineRule="auto"/>
-        <w:rPr>
-          <w:rFonts w:ascii="Times New Roman" w:eastAsia="Times New Roman" w:hAnsi="Times New Roman" w:cs="Times New Roman"/>
-        </w:rPr>
-      </w:pPr>
-      <w:r>
-        <w:rPr>
-          <w:rFonts w:ascii="Times New Roman" w:eastAsia="Times New Roman" w:hAnsi="Times New Roman" w:cs="Times New Roman"/>
-          <w:b/>
-          <w:bCs/>
-        </w:rPr>
-        <w:t>Detailed Schedules</w:t>
-      </w:r>
-      <w:r>
-        <w:rPr>
-          <w:rFonts w:ascii="Times New Roman" w:eastAsia="Times New Roman" w:hAnsi="Times New Roman" w:cs="Times New Roman"/>
-        </w:rPr>
-        <w:t>: Gantt charts, timelines, etc.</w:t>
-      </w:r>
-    </w:p>
-    <w:p>
-      <w:pPr>
-        <w:numPr>
-          <w:ilvl w:val="0"/>
-          <w:numId w:val="11"/>
-        </w:numPr>
-        <w:spacing w:before="100" w:beforeAutospacing="1" w:after="100" w:afterAutospacing="1" w:line="240" w:lineRule="auto"/>
-        <w:rPr>
-          <w:rFonts w:ascii="Times New Roman" w:eastAsia="Times New Roman" w:hAnsi="Times New Roman" w:cs="Times New Roman"/>
-        </w:rPr>
-      </w:pPr>
-      <w:r>
-        <w:rPr>
-          <w:rFonts w:ascii="Times New Roman" w:eastAsia="Times New Roman" w:hAnsi="Times New Roman" w:cs="Times New Roman"/>
-          <w:b/>
-          <w:bCs/>
-        </w:rPr>
-        <w:t>Letters of Support</w:t>
-      </w:r>
-      <w:r>
-        <w:rPr>
-          <w:rFonts w:ascii="Times New Roman" w:eastAsia="Times New Roman" w:hAnsi="Times New Roman" w:cs="Times New Roman"/>
-        </w:rPr>
-        <w:t>: Letters from stakeholders endorsing the project.</w:t>
-      </w:r>
-    </w:p>
-    <w:p>
-      <w:pPr>
-        <w:rPr>
-          <w:rFonts w:ascii="Times New Roman" w:hAnsi="Times New Roman" w:cs="Times New Roman"/>
-        </w:rPr>
-      </w:pPr>
-    </w:p>
-    <w:p>
-      <w:pPr>
         <w:shd w:val="clear" w:color="auto" w:fill="FFFFFF"/>
         <w:spacing w:after="150" w:line="240" w:lineRule="auto"/>
         <w:rPr>
-          <w:rFonts w:ascii="Arial" w:eastAsia="Times New Roman" w:hAnsi="Arial" w:cs="Arial"/>
+          <w:rFonts w:ascii="Times New Roman" w:eastAsia="Times New Roman" w:hAnsi="Times New Roman" w:cs="Times New Roman"/>
           <w:color w:val="333333"/>
           <w:sz w:val="24"/>
           <w:szCs w:val="24"/>
@@ -2270,7 +1633,7 @@
       </w:pPr>
       <w:r>
         <w:rPr>
-          <w:rFonts w:ascii="Arial" w:eastAsia="Times New Roman" w:hAnsi="Arial" w:cs="Arial"/>
+          <w:rFonts w:ascii="Times New Roman" w:eastAsia="Times New Roman" w:hAnsi="Times New Roman" w:cs="Times New Roman"/>
           <w:noProof/>
           <w:color w:val="333333"/>
           <w:sz w:val="24"/>
@@ -2294,7 +1657,7 @@
                     </pic:cNvPicPr>
                   </pic:nvPicPr>
                   <pic:blipFill>
-                    <a:blip r:embed="rId5">
+                    <a:blip r:embed="rId6">
                       <a:extLst>
                         <a:ext uri="{28A0092B-C50C-407E-A947-70E740481C1C}">
                           <a14:useLocalDpi xmlns:a14="http://schemas.microsoft.com/office/drawing/2010/main" val="0"/>
@@ -2325,41 +1688,9 @@
           </wp:inline>
         </w:drawing>
       </w:r>
-    </w:p>
-    <w:p>
-      <w:pPr>
-        <w:spacing w:after="0" w:line="240" w:lineRule="auto"/>
-        <w:rPr>
-          <w:rFonts w:ascii="Times New Roman" w:eastAsia="Times New Roman" w:hAnsi="Times New Roman" w:cs="Times New Roman"/>
-          <w:sz w:val="24"/>
-          <w:szCs w:val="24"/>
-        </w:rPr>
-      </w:pPr>
-      <w:r>
-        <w:rPr>
-          <w:rFonts w:ascii="Arial" w:eastAsia="Times New Roman" w:hAnsi="Arial" w:cs="Arial"/>
-          <w:color w:val="333333"/>
-          <w:sz w:val="24"/>
-          <w:szCs w:val="24"/>
-          <w:shd w:val="clear" w:color="auto" w:fill="FFFFFF"/>
-        </w:rPr>
-        <w:t> </w:t>
-      </w:r>
-    </w:p>
-    <w:p>
-      <w:pPr>
-        <w:shd w:val="clear" w:color="auto" w:fill="FFFFFF"/>
-        <w:spacing w:after="150" w:line="240" w:lineRule="auto"/>
-        <w:rPr>
-          <w:rFonts w:ascii="Arial" w:eastAsia="Times New Roman" w:hAnsi="Arial" w:cs="Arial"/>
-          <w:color w:val="333333"/>
-          <w:sz w:val="24"/>
-          <w:szCs w:val="24"/>
-        </w:rPr>
-      </w:pPr>
-      <w:r>
-        <w:rPr>
-          <w:rFonts w:ascii="Arial" w:eastAsia="Times New Roman" w:hAnsi="Arial" w:cs="Arial"/>
+      <w:r>
+        <w:rPr>
+          <w:rFonts w:ascii="Times New Roman" w:eastAsia="Times New Roman" w:hAnsi="Times New Roman" w:cs="Times New Roman"/>
           <w:noProof/>
           <w:color w:val="333333"/>
           <w:sz w:val="24"/>
@@ -2383,7 +1714,7 @@
                     </pic:cNvPicPr>
                   </pic:nvPicPr>
                   <pic:blipFill>
-                    <a:blip r:embed="rId6" cstate="print">
+                    <a:blip r:embed="rId7" cstate="print">
                       <a:extLst>
                         <a:ext uri="{28A0092B-C50C-407E-A947-70E740481C1C}">
                           <a14:useLocalDpi xmlns:a14="http://schemas.microsoft.com/office/drawing/2010/main" val="0"/>
@@ -2414,41 +1745,9 @@
           </wp:inline>
         </w:drawing>
       </w:r>
-    </w:p>
-    <w:p>
-      <w:pPr>
-        <w:spacing w:after="0" w:line="240" w:lineRule="auto"/>
-        <w:rPr>
-          <w:rFonts w:ascii="Times New Roman" w:eastAsia="Times New Roman" w:hAnsi="Times New Roman" w:cs="Times New Roman"/>
-          <w:sz w:val="24"/>
-          <w:szCs w:val="24"/>
-        </w:rPr>
-      </w:pPr>
-      <w:r>
-        <w:rPr>
-          <w:rFonts w:ascii="Arial" w:eastAsia="Times New Roman" w:hAnsi="Arial" w:cs="Arial"/>
-          <w:color w:val="333333"/>
-          <w:sz w:val="24"/>
-          <w:szCs w:val="24"/>
-          <w:shd w:val="clear" w:color="auto" w:fill="FFFFFF"/>
-        </w:rPr>
-        <w:t> </w:t>
-      </w:r>
-    </w:p>
-    <w:p>
-      <w:pPr>
-        <w:shd w:val="clear" w:color="auto" w:fill="FFFFFF"/>
-        <w:spacing w:after="150" w:line="240" w:lineRule="auto"/>
-        <w:rPr>
-          <w:rFonts w:ascii="Arial" w:eastAsia="Times New Roman" w:hAnsi="Arial" w:cs="Arial"/>
-          <w:color w:val="333333"/>
-          <w:sz w:val="24"/>
-          <w:szCs w:val="24"/>
-        </w:rPr>
-      </w:pPr>
-      <w:r>
-        <w:rPr>
-          <w:rFonts w:ascii="Arial" w:eastAsia="Times New Roman" w:hAnsi="Arial" w:cs="Arial"/>
+      <w:r>
+        <w:rPr>
+          <w:rFonts w:ascii="Times New Roman" w:eastAsia="Times New Roman" w:hAnsi="Times New Roman" w:cs="Times New Roman"/>
           <w:noProof/>
           <w:color w:val="333333"/>
           <w:sz w:val="24"/>
@@ -2467,95 +1766,6 @@
                 <pic:pic xmlns:pic="http://schemas.openxmlformats.org/drawingml/2006/picture">
                   <pic:nvPicPr>
                     <pic:cNvPr id="0" name="Picture 3"/>
-                    <pic:cNvPicPr>
-                      <a:picLocks noChangeAspect="1" noChangeArrowheads="1"/>
-                    </pic:cNvPicPr>
-                  </pic:nvPicPr>
-                  <pic:blipFill>
-                    <a:blip r:embed="rId7">
-                      <a:extLst>
-                        <a:ext uri="{28A0092B-C50C-407E-A947-70E740481C1C}">
-                          <a14:useLocalDpi xmlns:a14="http://schemas.microsoft.com/office/drawing/2010/main" val="0"/>
-                        </a:ext>
-                      </a:extLst>
-                    </a:blip>
-                    <a:srcRect/>
-                    <a:stretch>
-                      <a:fillRect/>
-                    </a:stretch>
-                  </pic:blipFill>
-                  <pic:spPr bwMode="auto">
-                    <a:xfrm>
-                      <a:off x="0" y="0"/>
-                      <a:ext cx="1049020" cy="381635"/>
-                    </a:xfrm>
-                    <a:prstGeom prst="rect">
-                      <a:avLst/>
-                    </a:prstGeom>
-                    <a:noFill/>
-                    <a:ln>
-                      <a:noFill/>
-                    </a:ln>
-                  </pic:spPr>
-                </pic:pic>
-              </a:graphicData>
-            </a:graphic>
-          </wp:inline>
-        </w:drawing>
-      </w:r>
-    </w:p>
-    <w:p>
-      <w:pPr>
-        <w:spacing w:after="0" w:line="240" w:lineRule="auto"/>
-        <w:rPr>
-          <w:rFonts w:ascii="Times New Roman" w:eastAsia="Times New Roman" w:hAnsi="Times New Roman" w:cs="Times New Roman"/>
-          <w:sz w:val="24"/>
-          <w:szCs w:val="24"/>
-        </w:rPr>
-      </w:pPr>
-      <w:r>
-        <w:rPr>
-          <w:rFonts w:ascii="Arial" w:eastAsia="Times New Roman" w:hAnsi="Arial" w:cs="Arial"/>
-          <w:color w:val="333333"/>
-          <w:sz w:val="24"/>
-          <w:szCs w:val="24"/>
-          <w:shd w:val="clear" w:color="auto" w:fill="FFFFFF"/>
-        </w:rPr>
-        <w:t> </w:t>
-      </w:r>
-    </w:p>
-    <w:p>
-      <w:pPr>
-        <w:shd w:val="clear" w:color="auto" w:fill="FFFFFF"/>
-        <w:spacing w:after="150" w:line="240" w:lineRule="auto"/>
-        <w:rPr>
-          <w:rFonts w:ascii="Arial" w:eastAsia="Times New Roman" w:hAnsi="Arial" w:cs="Arial"/>
-          <w:color w:val="333333"/>
-          <w:sz w:val="24"/>
-          <w:szCs w:val="24"/>
-        </w:rPr>
-      </w:pPr>
-      <w:r>
-        <w:rPr>
-          <w:rFonts w:ascii="Arial" w:eastAsia="Times New Roman" w:hAnsi="Arial" w:cs="Arial"/>
-          <w:noProof/>
-          <w:color w:val="333333"/>
-          <w:sz w:val="24"/>
-          <w:szCs w:val="24"/>
-        </w:rPr>
-        <w:drawing>
-          <wp:inline distT="0" distB="0" distL="0" distR="0" wp14:anchorId="1B07893E" wp14:editId="66D07EE7">
-            <wp:extent cx="1049020" cy="381635"/>
-            <wp:effectExtent l="0" t="0" r="0" b="0"/>
-            <wp:docPr id="37" name="Picture 37"/>
-            <wp:cNvGraphicFramePr>
-              <a:graphicFrameLocks xmlns:a="http://schemas.openxmlformats.org/drawingml/2006/main" noChangeAspect="1"/>
-            </wp:cNvGraphicFramePr>
-            <a:graphic xmlns:a="http://schemas.openxmlformats.org/drawingml/2006/main">
-              <a:graphicData uri="http://schemas.openxmlformats.org/drawingml/2006/picture">
-                <pic:pic xmlns:pic="http://schemas.openxmlformats.org/drawingml/2006/picture">
-                  <pic:nvPicPr>
-                    <pic:cNvPr id="0" name="Picture 4"/>
                     <pic:cNvPicPr>
                       <a:picLocks noChangeAspect="1" noChangeArrowheads="1"/>
                     </pic:cNvPicPr>
@@ -2592,51 +1802,19 @@
           </wp:inline>
         </w:drawing>
       </w:r>
-    </w:p>
-    <w:p>
-      <w:pPr>
-        <w:spacing w:after="0" w:line="240" w:lineRule="auto"/>
-        <w:rPr>
-          <w:rFonts w:ascii="Times New Roman" w:eastAsia="Times New Roman" w:hAnsi="Times New Roman" w:cs="Times New Roman"/>
-          <w:sz w:val="24"/>
-          <w:szCs w:val="24"/>
-        </w:rPr>
-      </w:pPr>
-      <w:r>
-        <w:rPr>
-          <w:rFonts w:ascii="Arial" w:eastAsia="Times New Roman" w:hAnsi="Arial" w:cs="Arial"/>
-          <w:color w:val="333333"/>
-          <w:sz w:val="24"/>
-          <w:szCs w:val="24"/>
-          <w:shd w:val="clear" w:color="auto" w:fill="FFFFFF"/>
-        </w:rPr>
-        <w:t> </w:t>
-      </w:r>
-    </w:p>
-    <w:p>
-      <w:pPr>
-        <w:shd w:val="clear" w:color="auto" w:fill="FFFFFF"/>
-        <w:spacing w:after="150" w:line="240" w:lineRule="auto"/>
-        <w:rPr>
-          <w:rFonts w:ascii="Arial" w:eastAsia="Times New Roman" w:hAnsi="Arial" w:cs="Arial"/>
-          <w:color w:val="333333"/>
-          <w:sz w:val="24"/>
-          <w:szCs w:val="24"/>
-        </w:rPr>
-      </w:pPr>
-      <w:r>
-        <w:rPr>
-          <w:rFonts w:ascii="Arial" w:eastAsia="Times New Roman" w:hAnsi="Arial" w:cs="Arial"/>
+      <w:r>
+        <w:rPr>
+          <w:rFonts w:ascii="Times New Roman" w:eastAsia="Times New Roman" w:hAnsi="Times New Roman" w:cs="Times New Roman"/>
           <w:noProof/>
           <w:color w:val="333333"/>
           <w:sz w:val="24"/>
           <w:szCs w:val="24"/>
         </w:rPr>
         <w:drawing>
-          <wp:inline distT="0" distB="0" distL="0" distR="0" wp14:anchorId="0B28DD74" wp14:editId="58DB538F">
+          <wp:inline distT="0" distB="0" distL="0" distR="0" wp14:anchorId="1B07893E" wp14:editId="66D07EE7">
             <wp:extent cx="1049020" cy="381635"/>
             <wp:effectExtent l="0" t="0" r="0" b="0"/>
-            <wp:docPr id="36" name="Picture 36"/>
+            <wp:docPr id="37" name="Picture 37"/>
             <wp:cNvGraphicFramePr>
               <a:graphicFrameLocks xmlns:a="http://schemas.openxmlformats.org/drawingml/2006/main" noChangeAspect="1"/>
             </wp:cNvGraphicFramePr>
@@ -2644,7 +1822,7 @@
               <a:graphicData uri="http://schemas.openxmlformats.org/drawingml/2006/picture">
                 <pic:pic xmlns:pic="http://schemas.openxmlformats.org/drawingml/2006/picture">
                   <pic:nvPicPr>
-                    <pic:cNvPr id="0" name="Picture 5"/>
+                    <pic:cNvPr id="0" name="Picture 4"/>
                     <pic:cNvPicPr>
                       <a:picLocks noChangeAspect="1" noChangeArrowheads="1"/>
                     </pic:cNvPicPr>
@@ -2681,51 +1859,19 @@
           </wp:inline>
         </w:drawing>
       </w:r>
-    </w:p>
-    <w:p>
-      <w:pPr>
-        <w:spacing w:after="0" w:line="240" w:lineRule="auto"/>
-        <w:rPr>
-          <w:rFonts w:ascii="Times New Roman" w:eastAsia="Times New Roman" w:hAnsi="Times New Roman" w:cs="Times New Roman"/>
-          <w:sz w:val="24"/>
-          <w:szCs w:val="24"/>
-        </w:rPr>
-      </w:pPr>
-      <w:r>
-        <w:rPr>
-          <w:rFonts w:ascii="Arial" w:eastAsia="Times New Roman" w:hAnsi="Arial" w:cs="Arial"/>
-          <w:color w:val="333333"/>
-          <w:sz w:val="24"/>
-          <w:szCs w:val="24"/>
-          <w:shd w:val="clear" w:color="auto" w:fill="FFFFFF"/>
-        </w:rPr>
-        <w:t> </w:t>
-      </w:r>
-    </w:p>
-    <w:p>
-      <w:pPr>
-        <w:shd w:val="clear" w:color="auto" w:fill="FFFFFF"/>
-        <w:spacing w:after="150" w:line="240" w:lineRule="auto"/>
-        <w:rPr>
-          <w:rFonts w:ascii="Arial" w:eastAsia="Times New Roman" w:hAnsi="Arial" w:cs="Arial"/>
-          <w:color w:val="333333"/>
-          <w:sz w:val="24"/>
-          <w:szCs w:val="24"/>
-        </w:rPr>
-      </w:pPr>
-      <w:r>
-        <w:rPr>
-          <w:rFonts w:ascii="Arial" w:eastAsia="Times New Roman" w:hAnsi="Arial" w:cs="Arial"/>
+      <w:r>
+        <w:rPr>
+          <w:rFonts w:ascii="Times New Roman" w:eastAsia="Times New Roman" w:hAnsi="Times New Roman" w:cs="Times New Roman"/>
           <w:noProof/>
           <w:color w:val="333333"/>
           <w:sz w:val="24"/>
           <w:szCs w:val="24"/>
         </w:rPr>
         <w:drawing>
-          <wp:inline distT="0" distB="0" distL="0" distR="0" wp14:anchorId="39C45B05" wp14:editId="20A8FBCB">
+          <wp:inline distT="0" distB="0" distL="0" distR="0" wp14:anchorId="0B28DD74" wp14:editId="58DB538F">
             <wp:extent cx="1049020" cy="381635"/>
             <wp:effectExtent l="0" t="0" r="0" b="0"/>
-            <wp:docPr id="35" name="Picture 35"/>
+            <wp:docPr id="36" name="Picture 36"/>
             <wp:cNvGraphicFramePr>
               <a:graphicFrameLocks xmlns:a="http://schemas.openxmlformats.org/drawingml/2006/main" noChangeAspect="1"/>
             </wp:cNvGraphicFramePr>
@@ -2733,7 +1879,7 @@
               <a:graphicData uri="http://schemas.openxmlformats.org/drawingml/2006/picture">
                 <pic:pic xmlns:pic="http://schemas.openxmlformats.org/drawingml/2006/picture">
                   <pic:nvPicPr>
-                    <pic:cNvPr id="0" name="Picture 6"/>
+                    <pic:cNvPr id="0" name="Picture 5"/>
                     <pic:cNvPicPr>
                       <a:picLocks noChangeAspect="1" noChangeArrowheads="1"/>
                     </pic:cNvPicPr>
@@ -2770,51 +1916,19 @@
           </wp:inline>
         </w:drawing>
       </w:r>
-    </w:p>
-    <w:p>
-      <w:pPr>
-        <w:spacing w:after="0" w:line="240" w:lineRule="auto"/>
-        <w:rPr>
-          <w:rFonts w:ascii="Times New Roman" w:eastAsia="Times New Roman" w:hAnsi="Times New Roman" w:cs="Times New Roman"/>
-          <w:sz w:val="24"/>
-          <w:szCs w:val="24"/>
-        </w:rPr>
-      </w:pPr>
-      <w:r>
-        <w:rPr>
-          <w:rFonts w:ascii="Arial" w:eastAsia="Times New Roman" w:hAnsi="Arial" w:cs="Arial"/>
-          <w:color w:val="333333"/>
-          <w:sz w:val="24"/>
-          <w:szCs w:val="24"/>
-          <w:shd w:val="clear" w:color="auto" w:fill="FFFFFF"/>
-        </w:rPr>
-        <w:t> </w:t>
-      </w:r>
-    </w:p>
-    <w:p>
-      <w:pPr>
-        <w:shd w:val="clear" w:color="auto" w:fill="FFFFFF"/>
-        <w:spacing w:after="150" w:line="240" w:lineRule="auto"/>
-        <w:rPr>
-          <w:rFonts w:ascii="Arial" w:eastAsia="Times New Roman" w:hAnsi="Arial" w:cs="Arial"/>
-          <w:color w:val="333333"/>
-          <w:sz w:val="24"/>
-          <w:szCs w:val="24"/>
-        </w:rPr>
-      </w:pPr>
-      <w:r>
-        <w:rPr>
-          <w:rFonts w:ascii="Arial" w:eastAsia="Times New Roman" w:hAnsi="Arial" w:cs="Arial"/>
+      <w:r>
+        <w:rPr>
+          <w:rFonts w:ascii="Times New Roman" w:eastAsia="Times New Roman" w:hAnsi="Times New Roman" w:cs="Times New Roman"/>
           <w:noProof/>
           <w:color w:val="333333"/>
           <w:sz w:val="24"/>
           <w:szCs w:val="24"/>
         </w:rPr>
         <w:drawing>
-          <wp:inline distT="0" distB="0" distL="0" distR="0" wp14:anchorId="3CE4AB47" wp14:editId="370F203F">
+          <wp:inline distT="0" distB="0" distL="0" distR="0" wp14:anchorId="39C45B05" wp14:editId="20A8FBCB">
             <wp:extent cx="1049020" cy="381635"/>
             <wp:effectExtent l="0" t="0" r="0" b="0"/>
-            <wp:docPr id="34" name="Picture 34"/>
+            <wp:docPr id="35" name="Picture 35"/>
             <wp:cNvGraphicFramePr>
               <a:graphicFrameLocks xmlns:a="http://schemas.openxmlformats.org/drawingml/2006/main" noChangeAspect="1"/>
             </wp:cNvGraphicFramePr>
@@ -2822,7 +1936,7 @@
               <a:graphicData uri="http://schemas.openxmlformats.org/drawingml/2006/picture">
                 <pic:pic xmlns:pic="http://schemas.openxmlformats.org/drawingml/2006/picture">
                   <pic:nvPicPr>
-                    <pic:cNvPr id="0" name="Picture 7"/>
+                    <pic:cNvPr id="0" name="Picture 6"/>
                     <pic:cNvPicPr>
                       <a:picLocks noChangeAspect="1" noChangeArrowheads="1"/>
                     </pic:cNvPicPr>
@@ -2859,51 +1973,19 @@
           </wp:inline>
         </w:drawing>
       </w:r>
-    </w:p>
-    <w:p>
-      <w:pPr>
-        <w:spacing w:after="0" w:line="240" w:lineRule="auto"/>
-        <w:rPr>
-          <w:rFonts w:ascii="Times New Roman" w:eastAsia="Times New Roman" w:hAnsi="Times New Roman" w:cs="Times New Roman"/>
-          <w:sz w:val="24"/>
-          <w:szCs w:val="24"/>
-        </w:rPr>
-      </w:pPr>
-      <w:r>
-        <w:rPr>
-          <w:rFonts w:ascii="Arial" w:eastAsia="Times New Roman" w:hAnsi="Arial" w:cs="Arial"/>
-          <w:color w:val="333333"/>
-          <w:sz w:val="24"/>
-          <w:szCs w:val="24"/>
-          <w:shd w:val="clear" w:color="auto" w:fill="FFFFFF"/>
-        </w:rPr>
-        <w:t> </w:t>
-      </w:r>
-    </w:p>
-    <w:p>
-      <w:pPr>
-        <w:shd w:val="clear" w:color="auto" w:fill="FFFFFF"/>
-        <w:spacing w:after="150" w:line="240" w:lineRule="auto"/>
-        <w:rPr>
-          <w:rFonts w:ascii="Arial" w:eastAsia="Times New Roman" w:hAnsi="Arial" w:cs="Arial"/>
-          <w:color w:val="333333"/>
-          <w:sz w:val="24"/>
-          <w:szCs w:val="24"/>
-        </w:rPr>
-      </w:pPr>
-      <w:r>
-        <w:rPr>
-          <w:rFonts w:ascii="Arial" w:eastAsia="Times New Roman" w:hAnsi="Arial" w:cs="Arial"/>
+      <w:r>
+        <w:rPr>
+          <w:rFonts w:ascii="Times New Roman" w:eastAsia="Times New Roman" w:hAnsi="Times New Roman" w:cs="Times New Roman"/>
           <w:noProof/>
           <w:color w:val="333333"/>
           <w:sz w:val="24"/>
           <w:szCs w:val="24"/>
         </w:rPr>
         <w:drawing>
-          <wp:inline distT="0" distB="0" distL="0" distR="0" wp14:anchorId="2B8BA22E" wp14:editId="25BFAC06">
+          <wp:inline distT="0" distB="0" distL="0" distR="0" wp14:anchorId="3CE4AB47" wp14:editId="370F203F">
             <wp:extent cx="1049020" cy="381635"/>
             <wp:effectExtent l="0" t="0" r="0" b="0"/>
-            <wp:docPr id="33" name="Picture 33"/>
+            <wp:docPr id="34" name="Picture 34"/>
             <wp:cNvGraphicFramePr>
               <a:graphicFrameLocks xmlns:a="http://schemas.openxmlformats.org/drawingml/2006/main" noChangeAspect="1"/>
             </wp:cNvGraphicFramePr>
@@ -2911,7 +1993,7 @@
               <a:graphicData uri="http://schemas.openxmlformats.org/drawingml/2006/picture">
                 <pic:pic xmlns:pic="http://schemas.openxmlformats.org/drawingml/2006/picture">
                   <pic:nvPicPr>
-                    <pic:cNvPr id="0" name="Picture 8"/>
+                    <pic:cNvPr id="0" name="Picture 7"/>
                     <pic:cNvPicPr>
                       <a:picLocks noChangeAspect="1" noChangeArrowheads="1"/>
                     </pic:cNvPicPr>
@@ -2948,52 +2030,19 @@
           </wp:inline>
         </w:drawing>
       </w:r>
-    </w:p>
-    <w:p>
-      <w:pPr>
-        <w:spacing w:after="0" w:line="240" w:lineRule="auto"/>
-        <w:rPr>
-          <w:rFonts w:ascii="Times New Roman" w:eastAsia="Times New Roman" w:hAnsi="Times New Roman" w:cs="Times New Roman"/>
-          <w:sz w:val="24"/>
-          <w:szCs w:val="24"/>
-        </w:rPr>
-      </w:pPr>
-      <w:r>
-        <w:rPr>
-          <w:rFonts w:ascii="Arial" w:eastAsia="Times New Roman" w:hAnsi="Arial" w:cs="Arial"/>
-          <w:color w:val="333333"/>
-          <w:sz w:val="24"/>
-          <w:szCs w:val="24"/>
-          <w:shd w:val="clear" w:color="auto" w:fill="FFFFFF"/>
-        </w:rPr>
-        <w:lastRenderedPageBreak/>
-        <w:t> </w:t>
-      </w:r>
-    </w:p>
-    <w:p>
-      <w:pPr>
-        <w:shd w:val="clear" w:color="auto" w:fill="FFFFFF"/>
-        <w:spacing w:after="150" w:line="240" w:lineRule="auto"/>
-        <w:rPr>
-          <w:rFonts w:ascii="Arial" w:eastAsia="Times New Roman" w:hAnsi="Arial" w:cs="Arial"/>
-          <w:color w:val="333333"/>
-          <w:sz w:val="24"/>
-          <w:szCs w:val="24"/>
-        </w:rPr>
-      </w:pPr>
-      <w:r>
-        <w:rPr>
-          <w:rFonts w:ascii="Arial" w:eastAsia="Times New Roman" w:hAnsi="Arial" w:cs="Arial"/>
+      <w:r>
+        <w:rPr>
+          <w:rFonts w:ascii="Times New Roman" w:eastAsia="Times New Roman" w:hAnsi="Times New Roman" w:cs="Times New Roman"/>
           <w:noProof/>
           <w:color w:val="333333"/>
           <w:sz w:val="24"/>
           <w:szCs w:val="24"/>
         </w:rPr>
         <w:drawing>
-          <wp:inline distT="0" distB="0" distL="0" distR="0" wp14:anchorId="26D97AF5" wp14:editId="53B5A4A9">
+          <wp:inline distT="0" distB="0" distL="0" distR="0" wp14:anchorId="2B8BA22E" wp14:editId="25BFAC06">
             <wp:extent cx="1049020" cy="381635"/>
             <wp:effectExtent l="0" t="0" r="0" b="0"/>
-            <wp:docPr id="32" name="Picture 32"/>
+            <wp:docPr id="33" name="Picture 33"/>
             <wp:cNvGraphicFramePr>
               <a:graphicFrameLocks xmlns:a="http://schemas.openxmlformats.org/drawingml/2006/main" noChangeAspect="1"/>
             </wp:cNvGraphicFramePr>
@@ -3001,7 +2050,7 @@
               <a:graphicData uri="http://schemas.openxmlformats.org/drawingml/2006/picture">
                 <pic:pic xmlns:pic="http://schemas.openxmlformats.org/drawingml/2006/picture">
                   <pic:nvPicPr>
-                    <pic:cNvPr id="0" name="Picture 9"/>
+                    <pic:cNvPr id="0" name="Picture 8"/>
                     <pic:cNvPicPr>
                       <a:picLocks noChangeAspect="1" noChangeArrowheads="1"/>
                     </pic:cNvPicPr>
@@ -3038,51 +2087,19 @@
           </wp:inline>
         </w:drawing>
       </w:r>
-    </w:p>
-    <w:p>
-      <w:pPr>
-        <w:spacing w:after="0" w:line="240" w:lineRule="auto"/>
-        <w:rPr>
-          <w:rFonts w:ascii="Times New Roman" w:eastAsia="Times New Roman" w:hAnsi="Times New Roman" w:cs="Times New Roman"/>
-          <w:sz w:val="24"/>
-          <w:szCs w:val="24"/>
-        </w:rPr>
-      </w:pPr>
-      <w:r>
-        <w:rPr>
-          <w:rFonts w:ascii="Arial" w:eastAsia="Times New Roman" w:hAnsi="Arial" w:cs="Arial"/>
-          <w:color w:val="333333"/>
-          <w:sz w:val="24"/>
-          <w:szCs w:val="24"/>
-          <w:shd w:val="clear" w:color="auto" w:fill="FFFFFF"/>
-        </w:rPr>
-        <w:t> </w:t>
-      </w:r>
-    </w:p>
-    <w:p>
-      <w:pPr>
-        <w:shd w:val="clear" w:color="auto" w:fill="FFFFFF"/>
-        <w:spacing w:after="150" w:line="240" w:lineRule="auto"/>
-        <w:rPr>
-          <w:rFonts w:ascii="Arial" w:eastAsia="Times New Roman" w:hAnsi="Arial" w:cs="Arial"/>
-          <w:color w:val="333333"/>
-          <w:sz w:val="24"/>
-          <w:szCs w:val="24"/>
-        </w:rPr>
-      </w:pPr>
-      <w:r>
-        <w:rPr>
-          <w:rFonts w:ascii="Arial" w:eastAsia="Times New Roman" w:hAnsi="Arial" w:cs="Arial"/>
+      <w:r>
+        <w:rPr>
+          <w:rFonts w:ascii="Times New Roman" w:eastAsia="Times New Roman" w:hAnsi="Times New Roman" w:cs="Times New Roman"/>
           <w:noProof/>
           <w:color w:val="333333"/>
           <w:sz w:val="24"/>
           <w:szCs w:val="24"/>
         </w:rPr>
         <w:drawing>
-          <wp:inline distT="0" distB="0" distL="0" distR="0" wp14:anchorId="004EBDFC" wp14:editId="7B2243B6">
+          <wp:inline distT="0" distB="0" distL="0" distR="0" wp14:anchorId="26D97AF5" wp14:editId="53B5A4A9">
             <wp:extent cx="1049020" cy="381635"/>
             <wp:effectExtent l="0" t="0" r="0" b="0"/>
-            <wp:docPr id="31" name="Picture 31"/>
+            <wp:docPr id="32" name="Picture 32"/>
             <wp:cNvGraphicFramePr>
               <a:graphicFrameLocks xmlns:a="http://schemas.openxmlformats.org/drawingml/2006/main" noChangeAspect="1"/>
             </wp:cNvGraphicFramePr>
@@ -3090,7 +2107,7 @@
               <a:graphicData uri="http://schemas.openxmlformats.org/drawingml/2006/picture">
                 <pic:pic xmlns:pic="http://schemas.openxmlformats.org/drawingml/2006/picture">
                   <pic:nvPicPr>
-                    <pic:cNvPr id="0" name="Picture 10"/>
+                    <pic:cNvPr id="0" name="Picture 9"/>
                     <pic:cNvPicPr>
                       <a:picLocks noChangeAspect="1" noChangeArrowheads="1"/>
                     </pic:cNvPicPr>
@@ -3127,51 +2144,19 @@
           </wp:inline>
         </w:drawing>
       </w:r>
-    </w:p>
-    <w:p>
-      <w:pPr>
-        <w:spacing w:after="0" w:line="240" w:lineRule="auto"/>
-        <w:rPr>
-          <w:rFonts w:ascii="Times New Roman" w:eastAsia="Times New Roman" w:hAnsi="Times New Roman" w:cs="Times New Roman"/>
-          <w:sz w:val="24"/>
-          <w:szCs w:val="24"/>
-        </w:rPr>
-      </w:pPr>
-      <w:r>
-        <w:rPr>
-          <w:rFonts w:ascii="Arial" w:eastAsia="Times New Roman" w:hAnsi="Arial" w:cs="Arial"/>
-          <w:color w:val="333333"/>
-          <w:sz w:val="24"/>
-          <w:szCs w:val="24"/>
-          <w:shd w:val="clear" w:color="auto" w:fill="FFFFFF"/>
-        </w:rPr>
-        <w:t> </w:t>
-      </w:r>
-    </w:p>
-    <w:p>
-      <w:pPr>
-        <w:shd w:val="clear" w:color="auto" w:fill="FFFFFF"/>
-        <w:spacing w:after="150" w:line="240" w:lineRule="auto"/>
-        <w:rPr>
-          <w:rFonts w:ascii="Arial" w:eastAsia="Times New Roman" w:hAnsi="Arial" w:cs="Arial"/>
-          <w:color w:val="333333"/>
-          <w:sz w:val="24"/>
-          <w:szCs w:val="24"/>
-        </w:rPr>
-      </w:pPr>
-      <w:r>
-        <w:rPr>
-          <w:rFonts w:ascii="Arial" w:eastAsia="Times New Roman" w:hAnsi="Arial" w:cs="Arial"/>
+      <w:r>
+        <w:rPr>
+          <w:rFonts w:ascii="Times New Roman" w:eastAsia="Times New Roman" w:hAnsi="Times New Roman" w:cs="Times New Roman"/>
           <w:noProof/>
           <w:color w:val="333333"/>
           <w:sz w:val="24"/>
           <w:szCs w:val="24"/>
         </w:rPr>
         <w:drawing>
-          <wp:inline distT="0" distB="0" distL="0" distR="0" wp14:anchorId="67DB09C4" wp14:editId="68379C36">
+          <wp:inline distT="0" distB="0" distL="0" distR="0" wp14:anchorId="004EBDFC" wp14:editId="7B2243B6">
             <wp:extent cx="1049020" cy="381635"/>
             <wp:effectExtent l="0" t="0" r="0" b="0"/>
-            <wp:docPr id="30" name="Picture 30"/>
+            <wp:docPr id="31" name="Picture 31"/>
             <wp:cNvGraphicFramePr>
               <a:graphicFrameLocks xmlns:a="http://schemas.openxmlformats.org/drawingml/2006/main" noChangeAspect="1"/>
             </wp:cNvGraphicFramePr>
@@ -3179,7 +2164,7 @@
               <a:graphicData uri="http://schemas.openxmlformats.org/drawingml/2006/picture">
                 <pic:pic xmlns:pic="http://schemas.openxmlformats.org/drawingml/2006/picture">
                   <pic:nvPicPr>
-                    <pic:cNvPr id="0" name="Picture 11"/>
+                    <pic:cNvPr id="0" name="Picture 10"/>
                     <pic:cNvPicPr>
                       <a:picLocks noChangeAspect="1" noChangeArrowheads="1"/>
                     </pic:cNvPicPr>
@@ -3216,51 +2201,19 @@
           </wp:inline>
         </w:drawing>
       </w:r>
-    </w:p>
-    <w:p>
-      <w:pPr>
-        <w:spacing w:after="0" w:line="240" w:lineRule="auto"/>
-        <w:rPr>
-          <w:rFonts w:ascii="Times New Roman" w:eastAsia="Times New Roman" w:hAnsi="Times New Roman" w:cs="Times New Roman"/>
-          <w:sz w:val="24"/>
-          <w:szCs w:val="24"/>
-        </w:rPr>
-      </w:pPr>
-      <w:r>
-        <w:rPr>
-          <w:rFonts w:ascii="Arial" w:eastAsia="Times New Roman" w:hAnsi="Arial" w:cs="Arial"/>
-          <w:color w:val="333333"/>
-          <w:sz w:val="24"/>
-          <w:szCs w:val="24"/>
-          <w:shd w:val="clear" w:color="auto" w:fill="FFFFFF"/>
-        </w:rPr>
-        <w:t> </w:t>
-      </w:r>
-    </w:p>
-    <w:p>
-      <w:pPr>
-        <w:shd w:val="clear" w:color="auto" w:fill="FFFFFF"/>
-        <w:spacing w:after="150" w:line="240" w:lineRule="auto"/>
-        <w:rPr>
-          <w:rFonts w:ascii="Arial" w:eastAsia="Times New Roman" w:hAnsi="Arial" w:cs="Arial"/>
-          <w:color w:val="333333"/>
-          <w:sz w:val="24"/>
-          <w:szCs w:val="24"/>
-        </w:rPr>
-      </w:pPr>
-      <w:r>
-        <w:rPr>
-          <w:rFonts w:ascii="Arial" w:eastAsia="Times New Roman" w:hAnsi="Arial" w:cs="Arial"/>
+      <w:r>
+        <w:rPr>
+          <w:rFonts w:ascii="Times New Roman" w:eastAsia="Times New Roman" w:hAnsi="Times New Roman" w:cs="Times New Roman"/>
           <w:noProof/>
           <w:color w:val="333333"/>
           <w:sz w:val="24"/>
           <w:szCs w:val="24"/>
         </w:rPr>
         <w:drawing>
-          <wp:inline distT="0" distB="0" distL="0" distR="0" wp14:anchorId="59129E43" wp14:editId="6516CF6F">
+          <wp:inline distT="0" distB="0" distL="0" distR="0" wp14:anchorId="67DB09C4" wp14:editId="68379C36">
             <wp:extent cx="1049020" cy="381635"/>
             <wp:effectExtent l="0" t="0" r="0" b="0"/>
-            <wp:docPr id="29" name="Picture 29"/>
+            <wp:docPr id="30" name="Picture 30"/>
             <wp:cNvGraphicFramePr>
               <a:graphicFrameLocks xmlns:a="http://schemas.openxmlformats.org/drawingml/2006/main" noChangeAspect="1"/>
             </wp:cNvGraphicFramePr>
@@ -3268,7 +2221,7 @@
               <a:graphicData uri="http://schemas.openxmlformats.org/drawingml/2006/picture">
                 <pic:pic xmlns:pic="http://schemas.openxmlformats.org/drawingml/2006/picture">
                   <pic:nvPicPr>
-                    <pic:cNvPr id="0" name="Picture 12"/>
+                    <pic:cNvPr id="0" name="Picture 11"/>
                     <pic:cNvPicPr>
                       <a:picLocks noChangeAspect="1" noChangeArrowheads="1"/>
                     </pic:cNvPicPr>
@@ -3305,51 +2258,19 @@
           </wp:inline>
         </w:drawing>
       </w:r>
-    </w:p>
-    <w:p>
-      <w:pPr>
-        <w:spacing w:after="0" w:line="240" w:lineRule="auto"/>
-        <w:rPr>
-          <w:rFonts w:ascii="Times New Roman" w:eastAsia="Times New Roman" w:hAnsi="Times New Roman" w:cs="Times New Roman"/>
-          <w:sz w:val="24"/>
-          <w:szCs w:val="24"/>
-        </w:rPr>
-      </w:pPr>
-      <w:r>
-        <w:rPr>
-          <w:rFonts w:ascii="Arial" w:eastAsia="Times New Roman" w:hAnsi="Arial" w:cs="Arial"/>
-          <w:color w:val="333333"/>
-          <w:sz w:val="24"/>
-          <w:szCs w:val="24"/>
-          <w:shd w:val="clear" w:color="auto" w:fill="FFFFFF"/>
-        </w:rPr>
-        <w:t> </w:t>
-      </w:r>
-    </w:p>
-    <w:p>
-      <w:pPr>
-        <w:shd w:val="clear" w:color="auto" w:fill="FFFFFF"/>
-        <w:spacing w:after="150" w:line="240" w:lineRule="auto"/>
-        <w:rPr>
-          <w:rFonts w:ascii="Arial" w:eastAsia="Times New Roman" w:hAnsi="Arial" w:cs="Arial"/>
-          <w:color w:val="333333"/>
-          <w:sz w:val="24"/>
-          <w:szCs w:val="24"/>
-        </w:rPr>
-      </w:pPr>
-      <w:r>
-        <w:rPr>
-          <w:rFonts w:ascii="Arial" w:eastAsia="Times New Roman" w:hAnsi="Arial" w:cs="Arial"/>
+      <w:r>
+        <w:rPr>
+          <w:rFonts w:ascii="Times New Roman" w:eastAsia="Times New Roman" w:hAnsi="Times New Roman" w:cs="Times New Roman"/>
           <w:noProof/>
           <w:color w:val="333333"/>
           <w:sz w:val="24"/>
           <w:szCs w:val="24"/>
         </w:rPr>
         <w:drawing>
-          <wp:inline distT="0" distB="0" distL="0" distR="0" wp14:anchorId="3A4E5472" wp14:editId="410493D9">
+          <wp:inline distT="0" distB="0" distL="0" distR="0" wp14:anchorId="59129E43" wp14:editId="6516CF6F">
             <wp:extent cx="1049020" cy="381635"/>
             <wp:effectExtent l="0" t="0" r="0" b="0"/>
-            <wp:docPr id="28" name="Picture 28"/>
+            <wp:docPr id="29" name="Picture 29"/>
             <wp:cNvGraphicFramePr>
               <a:graphicFrameLocks xmlns:a="http://schemas.openxmlformats.org/drawingml/2006/main" noChangeAspect="1"/>
             </wp:cNvGraphicFramePr>
@@ -3357,7 +2278,7 @@
               <a:graphicData uri="http://schemas.openxmlformats.org/drawingml/2006/picture">
                 <pic:pic xmlns:pic="http://schemas.openxmlformats.org/drawingml/2006/picture">
                   <pic:nvPicPr>
-                    <pic:cNvPr id="0" name="Picture 13"/>
+                    <pic:cNvPr id="0" name="Picture 12"/>
                     <pic:cNvPicPr>
                       <a:picLocks noChangeAspect="1" noChangeArrowheads="1"/>
                     </pic:cNvPicPr>
@@ -3394,51 +2315,19 @@
           </wp:inline>
         </w:drawing>
       </w:r>
-    </w:p>
-    <w:p>
-      <w:pPr>
-        <w:spacing w:after="0" w:line="240" w:lineRule="auto"/>
-        <w:rPr>
-          <w:rFonts w:ascii="Times New Roman" w:eastAsia="Times New Roman" w:hAnsi="Times New Roman" w:cs="Times New Roman"/>
-          <w:sz w:val="24"/>
-          <w:szCs w:val="24"/>
-        </w:rPr>
-      </w:pPr>
-      <w:r>
-        <w:rPr>
-          <w:rFonts w:ascii="Arial" w:eastAsia="Times New Roman" w:hAnsi="Arial" w:cs="Arial"/>
-          <w:color w:val="333333"/>
-          <w:sz w:val="24"/>
-          <w:szCs w:val="24"/>
-          <w:shd w:val="clear" w:color="auto" w:fill="FFFFFF"/>
-        </w:rPr>
-        <w:t> </w:t>
-      </w:r>
-    </w:p>
-    <w:p>
-      <w:pPr>
-        <w:shd w:val="clear" w:color="auto" w:fill="FFFFFF"/>
-        <w:spacing w:after="150" w:line="240" w:lineRule="auto"/>
-        <w:rPr>
-          <w:rFonts w:ascii="Arial" w:eastAsia="Times New Roman" w:hAnsi="Arial" w:cs="Arial"/>
-          <w:color w:val="333333"/>
-          <w:sz w:val="24"/>
-          <w:szCs w:val="24"/>
-        </w:rPr>
-      </w:pPr>
-      <w:r>
-        <w:rPr>
-          <w:rFonts w:ascii="Arial" w:eastAsia="Times New Roman" w:hAnsi="Arial" w:cs="Arial"/>
+      <w:r>
+        <w:rPr>
+          <w:rFonts w:ascii="Times New Roman" w:eastAsia="Times New Roman" w:hAnsi="Times New Roman" w:cs="Times New Roman"/>
           <w:noProof/>
           <w:color w:val="333333"/>
           <w:sz w:val="24"/>
           <w:szCs w:val="24"/>
         </w:rPr>
         <w:drawing>
-          <wp:inline distT="0" distB="0" distL="0" distR="0" wp14:anchorId="6A0A66AA" wp14:editId="423A9F1F">
+          <wp:inline distT="0" distB="0" distL="0" distR="0" wp14:anchorId="3A4E5472" wp14:editId="410493D9">
             <wp:extent cx="1049020" cy="381635"/>
             <wp:effectExtent l="0" t="0" r="0" b="0"/>
-            <wp:docPr id="27" name="Picture 27"/>
+            <wp:docPr id="28" name="Picture 28"/>
             <wp:cNvGraphicFramePr>
               <a:graphicFrameLocks xmlns:a="http://schemas.openxmlformats.org/drawingml/2006/main" noChangeAspect="1"/>
             </wp:cNvGraphicFramePr>
@@ -3446,7 +2335,7 @@
               <a:graphicData uri="http://schemas.openxmlformats.org/drawingml/2006/picture">
                 <pic:pic xmlns:pic="http://schemas.openxmlformats.org/drawingml/2006/picture">
                   <pic:nvPicPr>
-                    <pic:cNvPr id="0" name="Picture 14"/>
+                    <pic:cNvPr id="0" name="Picture 13"/>
                     <pic:cNvPicPr>
                       <a:picLocks noChangeAspect="1" noChangeArrowheads="1"/>
                     </pic:cNvPicPr>
@@ -3483,51 +2372,19 @@
           </wp:inline>
         </w:drawing>
       </w:r>
-    </w:p>
-    <w:p>
-      <w:pPr>
-        <w:spacing w:after="0" w:line="240" w:lineRule="auto"/>
-        <w:rPr>
-          <w:rFonts w:ascii="Times New Roman" w:eastAsia="Times New Roman" w:hAnsi="Times New Roman" w:cs="Times New Roman"/>
-          <w:sz w:val="24"/>
-          <w:szCs w:val="24"/>
-        </w:rPr>
-      </w:pPr>
-      <w:r>
-        <w:rPr>
-          <w:rFonts w:ascii="Arial" w:eastAsia="Times New Roman" w:hAnsi="Arial" w:cs="Arial"/>
-          <w:color w:val="333333"/>
-          <w:sz w:val="24"/>
-          <w:szCs w:val="24"/>
-          <w:shd w:val="clear" w:color="auto" w:fill="FFFFFF"/>
-        </w:rPr>
-        <w:t> </w:t>
-      </w:r>
-    </w:p>
-    <w:p>
-      <w:pPr>
-        <w:shd w:val="clear" w:color="auto" w:fill="FFFFFF"/>
-        <w:spacing w:after="150" w:line="240" w:lineRule="auto"/>
-        <w:rPr>
-          <w:rFonts w:ascii="Arial" w:eastAsia="Times New Roman" w:hAnsi="Arial" w:cs="Arial"/>
-          <w:color w:val="333333"/>
-          <w:sz w:val="24"/>
-          <w:szCs w:val="24"/>
-        </w:rPr>
-      </w:pPr>
-      <w:r>
-        <w:rPr>
-          <w:rFonts w:ascii="Arial" w:eastAsia="Times New Roman" w:hAnsi="Arial" w:cs="Arial"/>
+      <w:r>
+        <w:rPr>
+          <w:rFonts w:ascii="Times New Roman" w:eastAsia="Times New Roman" w:hAnsi="Times New Roman" w:cs="Times New Roman"/>
           <w:noProof/>
           <w:color w:val="333333"/>
           <w:sz w:val="24"/>
           <w:szCs w:val="24"/>
         </w:rPr>
         <w:drawing>
-          <wp:inline distT="0" distB="0" distL="0" distR="0" wp14:anchorId="2C116C03" wp14:editId="760DB68E">
+          <wp:inline distT="0" distB="0" distL="0" distR="0" wp14:anchorId="6A0A66AA" wp14:editId="423A9F1F">
             <wp:extent cx="1049020" cy="381635"/>
             <wp:effectExtent l="0" t="0" r="0" b="0"/>
-            <wp:docPr id="26" name="Picture 26"/>
+            <wp:docPr id="27" name="Picture 27"/>
             <wp:cNvGraphicFramePr>
               <a:graphicFrameLocks xmlns:a="http://schemas.openxmlformats.org/drawingml/2006/main" noChangeAspect="1"/>
             </wp:cNvGraphicFramePr>
@@ -3535,7 +2392,7 @@
               <a:graphicData uri="http://schemas.openxmlformats.org/drawingml/2006/picture">
                 <pic:pic xmlns:pic="http://schemas.openxmlformats.org/drawingml/2006/picture">
                   <pic:nvPicPr>
-                    <pic:cNvPr id="0" name="Picture 15"/>
+                    <pic:cNvPr id="0" name="Picture 14"/>
                     <pic:cNvPicPr>
                       <a:picLocks noChangeAspect="1" noChangeArrowheads="1"/>
                     </pic:cNvPicPr>
@@ -3572,19 +2429,9 @@
           </wp:inline>
         </w:drawing>
       </w:r>
-    </w:p>
-    <w:p>
-      <w:pPr>
-        <w:spacing w:after="0" w:line="240" w:lineRule="auto"/>
-        <w:rPr>
-          <w:rFonts w:ascii="Times New Roman" w:eastAsia="Times New Roman" w:hAnsi="Times New Roman" w:cs="Times New Roman"/>
-          <w:sz w:val="24"/>
-          <w:szCs w:val="24"/>
-        </w:rPr>
-      </w:pPr>
-      <w:r>
-        <w:rPr>
-          <w:rFonts w:ascii="Arial" w:eastAsia="Times New Roman" w:hAnsi="Arial" w:cs="Arial"/>
+      <w:r>
+        <w:rPr>
+          <w:rFonts w:ascii="Times New Roman" w:eastAsia="Times New Roman" w:hAnsi="Times New Roman" w:cs="Times New Roman"/>
           <w:color w:val="333333"/>
           <w:sz w:val="24"/>
           <w:szCs w:val="24"/>
@@ -3592,31 +2439,19 @@
         </w:rPr>
         <w:t> </w:t>
       </w:r>
-    </w:p>
-    <w:p>
-      <w:pPr>
-        <w:shd w:val="clear" w:color="auto" w:fill="FFFFFF"/>
-        <w:spacing w:after="150" w:line="240" w:lineRule="auto"/>
-        <w:rPr>
-          <w:rFonts w:ascii="Arial" w:eastAsia="Times New Roman" w:hAnsi="Arial" w:cs="Arial"/>
-          <w:color w:val="333333"/>
-          <w:sz w:val="24"/>
-          <w:szCs w:val="24"/>
-        </w:rPr>
-      </w:pPr>
-      <w:r>
-        <w:rPr>
-          <w:rFonts w:ascii="Arial" w:eastAsia="Times New Roman" w:hAnsi="Arial" w:cs="Arial"/>
+      <w:r>
+        <w:rPr>
+          <w:rFonts w:ascii="Times New Roman" w:eastAsia="Times New Roman" w:hAnsi="Times New Roman" w:cs="Times New Roman"/>
           <w:noProof/>
           <w:color w:val="333333"/>
           <w:sz w:val="24"/>
           <w:szCs w:val="24"/>
         </w:rPr>
         <w:drawing>
-          <wp:inline distT="0" distB="0" distL="0" distR="0" wp14:anchorId="33698A47" wp14:editId="0D55E7CF">
+          <wp:inline distT="0" distB="0" distL="0" distR="0" wp14:anchorId="2C116C03" wp14:editId="760DB68E">
             <wp:extent cx="1049020" cy="381635"/>
             <wp:effectExtent l="0" t="0" r="0" b="0"/>
-            <wp:docPr id="25" name="Picture 25"/>
+            <wp:docPr id="26" name="Picture 26"/>
             <wp:cNvGraphicFramePr>
               <a:graphicFrameLocks xmlns:a="http://schemas.openxmlformats.org/drawingml/2006/main" noChangeAspect="1"/>
             </wp:cNvGraphicFramePr>
@@ -3624,7 +2459,7 @@
               <a:graphicData uri="http://schemas.openxmlformats.org/drawingml/2006/picture">
                 <pic:pic xmlns:pic="http://schemas.openxmlformats.org/drawingml/2006/picture">
                   <pic:nvPicPr>
-                    <pic:cNvPr id="0" name="Picture 16"/>
+                    <pic:cNvPr id="0" name="Picture 15"/>
                     <pic:cNvPicPr>
                       <a:picLocks noChangeAspect="1" noChangeArrowheads="1"/>
                     </pic:cNvPicPr>
@@ -3667,45 +2502,35 @@
         <w:spacing w:after="0" w:line="240" w:lineRule="auto"/>
         <w:rPr>
           <w:rFonts w:ascii="Times New Roman" w:eastAsia="Times New Roman" w:hAnsi="Times New Roman" w:cs="Times New Roman"/>
+          <w:color w:val="333333"/>
           <w:sz w:val="24"/>
           <w:szCs w:val="24"/>
         </w:rPr>
       </w:pPr>
       <w:r>
         <w:rPr>
-          <w:rFonts w:ascii="Arial" w:eastAsia="Times New Roman" w:hAnsi="Arial" w:cs="Arial"/>
+          <w:rFonts w:ascii="Times New Roman" w:eastAsia="Times New Roman" w:hAnsi="Times New Roman" w:cs="Times New Roman"/>
           <w:color w:val="333333"/>
           <w:sz w:val="24"/>
           <w:szCs w:val="24"/>
           <w:shd w:val="clear" w:color="auto" w:fill="FFFFFF"/>
         </w:rPr>
+        <w:lastRenderedPageBreak/>
         <w:t> </w:t>
       </w:r>
-    </w:p>
-    <w:p>
-      <w:pPr>
-        <w:shd w:val="clear" w:color="auto" w:fill="FFFFFF"/>
-        <w:spacing w:after="150" w:line="240" w:lineRule="auto"/>
-        <w:rPr>
-          <w:rFonts w:ascii="Arial" w:eastAsia="Times New Roman" w:hAnsi="Arial" w:cs="Arial"/>
-          <w:color w:val="333333"/>
-          <w:sz w:val="24"/>
-          <w:szCs w:val="24"/>
-        </w:rPr>
-      </w:pPr>
-      <w:r>
-        <w:rPr>
-          <w:rFonts w:ascii="Arial" w:eastAsia="Times New Roman" w:hAnsi="Arial" w:cs="Arial"/>
+      <w:r>
+        <w:rPr>
+          <w:rFonts w:ascii="Times New Roman" w:eastAsia="Times New Roman" w:hAnsi="Times New Roman" w:cs="Times New Roman"/>
           <w:noProof/>
           <w:color w:val="333333"/>
           <w:sz w:val="24"/>
           <w:szCs w:val="24"/>
         </w:rPr>
         <w:drawing>
-          <wp:inline distT="0" distB="0" distL="0" distR="0" wp14:anchorId="72EAA1CD" wp14:editId="1F20442E">
+          <wp:inline distT="0" distB="0" distL="0" distR="0" wp14:anchorId="33698A47" wp14:editId="0D55E7CF">
             <wp:extent cx="1049020" cy="381635"/>
             <wp:effectExtent l="0" t="0" r="0" b="0"/>
-            <wp:docPr id="24" name="Picture 24"/>
+            <wp:docPr id="25" name="Picture 25"/>
             <wp:cNvGraphicFramePr>
               <a:graphicFrameLocks xmlns:a="http://schemas.openxmlformats.org/drawingml/2006/main" noChangeAspect="1"/>
             </wp:cNvGraphicFramePr>
@@ -3713,7 +2538,7 @@
               <a:graphicData uri="http://schemas.openxmlformats.org/drawingml/2006/picture">
                 <pic:pic xmlns:pic="http://schemas.openxmlformats.org/drawingml/2006/picture">
                   <pic:nvPicPr>
-                    <pic:cNvPr id="0" name="Picture 17"/>
+                    <pic:cNvPr id="0" name="Picture 16"/>
                     <pic:cNvPicPr>
                       <a:picLocks noChangeAspect="1" noChangeArrowheads="1"/>
                     </pic:cNvPicPr>
@@ -3750,51 +2575,19 @@
           </wp:inline>
         </w:drawing>
       </w:r>
-    </w:p>
-    <w:p>
-      <w:pPr>
-        <w:spacing w:after="0" w:line="240" w:lineRule="auto"/>
-        <w:rPr>
-          <w:rFonts w:ascii="Times New Roman" w:eastAsia="Times New Roman" w:hAnsi="Times New Roman" w:cs="Times New Roman"/>
-          <w:sz w:val="24"/>
-          <w:szCs w:val="24"/>
-        </w:rPr>
-      </w:pPr>
-      <w:r>
-        <w:rPr>
-          <w:rFonts w:ascii="Arial" w:eastAsia="Times New Roman" w:hAnsi="Arial" w:cs="Arial"/>
-          <w:color w:val="333333"/>
-          <w:sz w:val="24"/>
-          <w:szCs w:val="24"/>
-          <w:shd w:val="clear" w:color="auto" w:fill="FFFFFF"/>
-        </w:rPr>
-        <w:t> </w:t>
-      </w:r>
-    </w:p>
-    <w:p>
-      <w:pPr>
-        <w:shd w:val="clear" w:color="auto" w:fill="FFFFFF"/>
-        <w:spacing w:after="150" w:line="240" w:lineRule="auto"/>
-        <w:rPr>
-          <w:rFonts w:ascii="Arial" w:eastAsia="Times New Roman" w:hAnsi="Arial" w:cs="Arial"/>
-          <w:color w:val="333333"/>
-          <w:sz w:val="24"/>
-          <w:szCs w:val="24"/>
-        </w:rPr>
-      </w:pPr>
-      <w:r>
-        <w:rPr>
-          <w:rFonts w:ascii="Arial" w:eastAsia="Times New Roman" w:hAnsi="Arial" w:cs="Arial"/>
+      <w:r>
+        <w:rPr>
+          <w:rFonts w:ascii="Times New Roman" w:eastAsia="Times New Roman" w:hAnsi="Times New Roman" w:cs="Times New Roman"/>
           <w:noProof/>
           <w:color w:val="333333"/>
           <w:sz w:val="24"/>
           <w:szCs w:val="24"/>
         </w:rPr>
         <w:drawing>
-          <wp:inline distT="0" distB="0" distL="0" distR="0" wp14:anchorId="2E4E37C6" wp14:editId="40391E69">
+          <wp:inline distT="0" distB="0" distL="0" distR="0" wp14:anchorId="72EAA1CD" wp14:editId="1F20442E">
             <wp:extent cx="1049020" cy="381635"/>
             <wp:effectExtent l="0" t="0" r="0" b="0"/>
-            <wp:docPr id="23" name="Picture 23"/>
+            <wp:docPr id="24" name="Picture 24"/>
             <wp:cNvGraphicFramePr>
               <a:graphicFrameLocks xmlns:a="http://schemas.openxmlformats.org/drawingml/2006/main" noChangeAspect="1"/>
             </wp:cNvGraphicFramePr>
@@ -3802,7 +2595,7 @@
               <a:graphicData uri="http://schemas.openxmlformats.org/drawingml/2006/picture">
                 <pic:pic xmlns:pic="http://schemas.openxmlformats.org/drawingml/2006/picture">
                   <pic:nvPicPr>
-                    <pic:cNvPr id="0" name="Picture 18"/>
+                    <pic:cNvPr id="0" name="Picture 17"/>
                     <pic:cNvPicPr>
                       <a:picLocks noChangeAspect="1" noChangeArrowheads="1"/>
                     </pic:cNvPicPr>
@@ -3839,51 +2632,19 @@
           </wp:inline>
         </w:drawing>
       </w:r>
-    </w:p>
-    <w:p>
-      <w:pPr>
-        <w:spacing w:after="0" w:line="240" w:lineRule="auto"/>
-        <w:rPr>
-          <w:rFonts w:ascii="Times New Roman" w:eastAsia="Times New Roman" w:hAnsi="Times New Roman" w:cs="Times New Roman"/>
-          <w:sz w:val="24"/>
-          <w:szCs w:val="24"/>
-        </w:rPr>
-      </w:pPr>
-      <w:r>
-        <w:rPr>
-          <w:rFonts w:ascii="Arial" w:eastAsia="Times New Roman" w:hAnsi="Arial" w:cs="Arial"/>
-          <w:color w:val="333333"/>
-          <w:sz w:val="24"/>
-          <w:szCs w:val="24"/>
-          <w:shd w:val="clear" w:color="auto" w:fill="FFFFFF"/>
-        </w:rPr>
-        <w:t> </w:t>
-      </w:r>
-    </w:p>
-    <w:p>
-      <w:pPr>
-        <w:shd w:val="clear" w:color="auto" w:fill="FFFFFF"/>
-        <w:spacing w:after="150" w:line="240" w:lineRule="auto"/>
-        <w:rPr>
-          <w:rFonts w:ascii="Arial" w:eastAsia="Times New Roman" w:hAnsi="Arial" w:cs="Arial"/>
-          <w:color w:val="333333"/>
-          <w:sz w:val="24"/>
-          <w:szCs w:val="24"/>
-        </w:rPr>
-      </w:pPr>
-      <w:r>
-        <w:rPr>
-          <w:rFonts w:ascii="Arial" w:eastAsia="Times New Roman" w:hAnsi="Arial" w:cs="Arial"/>
+      <w:r>
+        <w:rPr>
+          <w:rFonts w:ascii="Times New Roman" w:eastAsia="Times New Roman" w:hAnsi="Times New Roman" w:cs="Times New Roman"/>
           <w:noProof/>
           <w:color w:val="333333"/>
           <w:sz w:val="24"/>
           <w:szCs w:val="24"/>
         </w:rPr>
         <w:drawing>
-          <wp:inline distT="0" distB="0" distL="0" distR="0" wp14:anchorId="09BE7BFA" wp14:editId="5E00336A">
+          <wp:inline distT="0" distB="0" distL="0" distR="0" wp14:anchorId="2E4E37C6" wp14:editId="40391E69">
             <wp:extent cx="1049020" cy="381635"/>
             <wp:effectExtent l="0" t="0" r="0" b="0"/>
-            <wp:docPr id="22" name="Picture 22"/>
+            <wp:docPr id="23" name="Picture 23"/>
             <wp:cNvGraphicFramePr>
               <a:graphicFrameLocks xmlns:a="http://schemas.openxmlformats.org/drawingml/2006/main" noChangeAspect="1"/>
             </wp:cNvGraphicFramePr>
@@ -3891,7 +2652,7 @@
               <a:graphicData uri="http://schemas.openxmlformats.org/drawingml/2006/picture">
                 <pic:pic xmlns:pic="http://schemas.openxmlformats.org/drawingml/2006/picture">
                   <pic:nvPicPr>
-                    <pic:cNvPr id="0" name="Picture 19"/>
+                    <pic:cNvPr id="0" name="Picture 18"/>
                     <pic:cNvPicPr>
                       <a:picLocks noChangeAspect="1" noChangeArrowheads="1"/>
                     </pic:cNvPicPr>
@@ -3928,51 +2689,19 @@
           </wp:inline>
         </w:drawing>
       </w:r>
-    </w:p>
-    <w:p>
-      <w:pPr>
-        <w:spacing w:after="0" w:line="240" w:lineRule="auto"/>
-        <w:rPr>
-          <w:rFonts w:ascii="Times New Roman" w:eastAsia="Times New Roman" w:hAnsi="Times New Roman" w:cs="Times New Roman"/>
-          <w:sz w:val="24"/>
-          <w:szCs w:val="24"/>
-        </w:rPr>
-      </w:pPr>
-      <w:r>
-        <w:rPr>
-          <w:rFonts w:ascii="Arial" w:eastAsia="Times New Roman" w:hAnsi="Arial" w:cs="Arial"/>
-          <w:color w:val="333333"/>
-          <w:sz w:val="24"/>
-          <w:szCs w:val="24"/>
-          <w:shd w:val="clear" w:color="auto" w:fill="FFFFFF"/>
-        </w:rPr>
-        <w:t> </w:t>
-      </w:r>
-    </w:p>
-    <w:p>
-      <w:pPr>
-        <w:shd w:val="clear" w:color="auto" w:fill="FFFFFF"/>
-        <w:spacing w:after="150" w:line="240" w:lineRule="auto"/>
-        <w:rPr>
-          <w:rFonts w:ascii="Arial" w:eastAsia="Times New Roman" w:hAnsi="Arial" w:cs="Arial"/>
-          <w:color w:val="333333"/>
-          <w:sz w:val="24"/>
-          <w:szCs w:val="24"/>
-        </w:rPr>
-      </w:pPr>
-      <w:r>
-        <w:rPr>
-          <w:rFonts w:ascii="Arial" w:eastAsia="Times New Roman" w:hAnsi="Arial" w:cs="Arial"/>
+      <w:r>
+        <w:rPr>
+          <w:rFonts w:ascii="Times New Roman" w:eastAsia="Times New Roman" w:hAnsi="Times New Roman" w:cs="Times New Roman"/>
           <w:noProof/>
           <w:color w:val="333333"/>
           <w:sz w:val="24"/>
           <w:szCs w:val="24"/>
         </w:rPr>
         <w:drawing>
-          <wp:inline distT="0" distB="0" distL="0" distR="0" wp14:anchorId="6BA6DF83" wp14:editId="52CDE7AB">
+          <wp:inline distT="0" distB="0" distL="0" distR="0" wp14:anchorId="09BE7BFA" wp14:editId="5E00336A">
             <wp:extent cx="1049020" cy="381635"/>
             <wp:effectExtent l="0" t="0" r="0" b="0"/>
-            <wp:docPr id="21" name="Picture 21"/>
+            <wp:docPr id="22" name="Picture 22"/>
             <wp:cNvGraphicFramePr>
               <a:graphicFrameLocks xmlns:a="http://schemas.openxmlformats.org/drawingml/2006/main" noChangeAspect="1"/>
             </wp:cNvGraphicFramePr>
@@ -3980,7 +2709,7 @@
               <a:graphicData uri="http://schemas.openxmlformats.org/drawingml/2006/picture">
                 <pic:pic xmlns:pic="http://schemas.openxmlformats.org/drawingml/2006/picture">
                   <pic:nvPicPr>
-                    <pic:cNvPr id="0" name="Picture 20"/>
+                    <pic:cNvPr id="0" name="Picture 19"/>
                     <pic:cNvPicPr>
                       <a:picLocks noChangeAspect="1" noChangeArrowheads="1"/>
                     </pic:cNvPicPr>
@@ -4017,51 +2746,19 @@
           </wp:inline>
         </w:drawing>
       </w:r>
-    </w:p>
-    <w:p>
-      <w:pPr>
-        <w:spacing w:after="0" w:line="240" w:lineRule="auto"/>
-        <w:rPr>
-          <w:rFonts w:ascii="Times New Roman" w:eastAsia="Times New Roman" w:hAnsi="Times New Roman" w:cs="Times New Roman"/>
-          <w:sz w:val="24"/>
-          <w:szCs w:val="24"/>
-        </w:rPr>
-      </w:pPr>
-      <w:r>
-        <w:rPr>
-          <w:rFonts w:ascii="Arial" w:eastAsia="Times New Roman" w:hAnsi="Arial" w:cs="Arial"/>
-          <w:color w:val="333333"/>
-          <w:sz w:val="24"/>
-          <w:szCs w:val="24"/>
-          <w:shd w:val="clear" w:color="auto" w:fill="FFFFFF"/>
-        </w:rPr>
-        <w:t> </w:t>
-      </w:r>
-    </w:p>
-    <w:p>
-      <w:pPr>
-        <w:shd w:val="clear" w:color="auto" w:fill="FFFFFF"/>
-        <w:spacing w:after="150" w:line="240" w:lineRule="auto"/>
-        <w:rPr>
-          <w:rFonts w:ascii="Arial" w:eastAsia="Times New Roman" w:hAnsi="Arial" w:cs="Arial"/>
-          <w:color w:val="333333"/>
-          <w:sz w:val="24"/>
-          <w:szCs w:val="24"/>
-        </w:rPr>
-      </w:pPr>
-      <w:r>
-        <w:rPr>
-          <w:rFonts w:ascii="Arial" w:eastAsia="Times New Roman" w:hAnsi="Arial" w:cs="Arial"/>
+      <w:r>
+        <w:rPr>
+          <w:rFonts w:ascii="Times New Roman" w:eastAsia="Times New Roman" w:hAnsi="Times New Roman" w:cs="Times New Roman"/>
           <w:noProof/>
           <w:color w:val="333333"/>
           <w:sz w:val="24"/>
           <w:szCs w:val="24"/>
         </w:rPr>
         <w:drawing>
-          <wp:inline distT="0" distB="0" distL="0" distR="0" wp14:anchorId="7BD99F8B" wp14:editId="001AB732">
+          <wp:inline distT="0" distB="0" distL="0" distR="0" wp14:anchorId="6BA6DF83" wp14:editId="52CDE7AB">
             <wp:extent cx="1049020" cy="381635"/>
             <wp:effectExtent l="0" t="0" r="0" b="0"/>
-            <wp:docPr id="20" name="Picture 20"/>
+            <wp:docPr id="21" name="Picture 21"/>
             <wp:cNvGraphicFramePr>
               <a:graphicFrameLocks xmlns:a="http://schemas.openxmlformats.org/drawingml/2006/main" noChangeAspect="1"/>
             </wp:cNvGraphicFramePr>
@@ -4069,7 +2766,7 @@
               <a:graphicData uri="http://schemas.openxmlformats.org/drawingml/2006/picture">
                 <pic:pic xmlns:pic="http://schemas.openxmlformats.org/drawingml/2006/picture">
                   <pic:nvPicPr>
-                    <pic:cNvPr id="0" name="Picture 21"/>
+                    <pic:cNvPr id="0" name="Picture 20"/>
                     <pic:cNvPicPr>
                       <a:picLocks noChangeAspect="1" noChangeArrowheads="1"/>
                     </pic:cNvPicPr>
@@ -4112,13 +2809,14 @@
         <w:spacing w:after="0" w:line="240" w:lineRule="auto"/>
         <w:rPr>
           <w:rFonts w:ascii="Times New Roman" w:eastAsia="Times New Roman" w:hAnsi="Times New Roman" w:cs="Times New Roman"/>
+          <w:color w:val="333333"/>
           <w:sz w:val="24"/>
           <w:szCs w:val="24"/>
         </w:rPr>
       </w:pPr>
       <w:r>
         <w:rPr>
-          <w:rFonts w:ascii="Arial" w:eastAsia="Times New Roman" w:hAnsi="Arial" w:cs="Arial"/>
+          <w:rFonts w:ascii="Times New Roman" w:eastAsia="Times New Roman" w:hAnsi="Times New Roman" w:cs="Times New Roman"/>
           <w:color w:val="333333"/>
           <w:sz w:val="24"/>
           <w:szCs w:val="24"/>
@@ -4126,32 +2824,19 @@
         </w:rPr>
         <w:t> </w:t>
       </w:r>
-    </w:p>
-    <w:p>
-      <w:pPr>
-        <w:shd w:val="clear" w:color="auto" w:fill="FFFFFF"/>
-        <w:spacing w:after="150" w:line="240" w:lineRule="auto"/>
-        <w:rPr>
-          <w:rFonts w:ascii="Arial" w:eastAsia="Times New Roman" w:hAnsi="Arial" w:cs="Arial"/>
-          <w:color w:val="333333"/>
-          <w:sz w:val="24"/>
-          <w:szCs w:val="24"/>
-        </w:rPr>
-      </w:pPr>
-      <w:r>
-        <w:rPr>
-          <w:rFonts w:ascii="Arial" w:eastAsia="Times New Roman" w:hAnsi="Arial" w:cs="Arial"/>
+      <w:r>
+        <w:rPr>
+          <w:rFonts w:ascii="Times New Roman" w:eastAsia="Times New Roman" w:hAnsi="Times New Roman" w:cs="Times New Roman"/>
           <w:noProof/>
           <w:color w:val="333333"/>
           <w:sz w:val="24"/>
           <w:szCs w:val="24"/>
         </w:rPr>
-        <w:lastRenderedPageBreak/>
         <w:drawing>
-          <wp:inline distT="0" distB="0" distL="0" distR="0" wp14:anchorId="66CA9A8B" wp14:editId="40618613">
+          <wp:inline distT="0" distB="0" distL="0" distR="0" wp14:anchorId="7BD99F8B" wp14:editId="001AB732">
             <wp:extent cx="1049020" cy="381635"/>
             <wp:effectExtent l="0" t="0" r="0" b="0"/>
-            <wp:docPr id="19" name="Picture 19"/>
+            <wp:docPr id="20" name="Picture 20"/>
             <wp:cNvGraphicFramePr>
               <a:graphicFrameLocks xmlns:a="http://schemas.openxmlformats.org/drawingml/2006/main" noChangeAspect="1"/>
             </wp:cNvGraphicFramePr>
@@ -4159,7 +2844,7 @@
               <a:graphicData uri="http://schemas.openxmlformats.org/drawingml/2006/picture">
                 <pic:pic xmlns:pic="http://schemas.openxmlformats.org/drawingml/2006/picture">
                   <pic:nvPicPr>
-                    <pic:cNvPr id="0" name="Picture 22"/>
+                    <pic:cNvPr id="0" name="Picture 21"/>
                     <pic:cNvPicPr>
                       <a:picLocks noChangeAspect="1" noChangeArrowheads="1"/>
                     </pic:cNvPicPr>
@@ -4196,51 +2881,19 @@
           </wp:inline>
         </w:drawing>
       </w:r>
-    </w:p>
-    <w:p>
-      <w:pPr>
-        <w:spacing w:after="0" w:line="240" w:lineRule="auto"/>
-        <w:rPr>
-          <w:rFonts w:ascii="Times New Roman" w:eastAsia="Times New Roman" w:hAnsi="Times New Roman" w:cs="Times New Roman"/>
-          <w:sz w:val="24"/>
-          <w:szCs w:val="24"/>
-        </w:rPr>
-      </w:pPr>
-      <w:r>
-        <w:rPr>
-          <w:rFonts w:ascii="Arial" w:eastAsia="Times New Roman" w:hAnsi="Arial" w:cs="Arial"/>
-          <w:color w:val="333333"/>
-          <w:sz w:val="24"/>
-          <w:szCs w:val="24"/>
-          <w:shd w:val="clear" w:color="auto" w:fill="FFFFFF"/>
-        </w:rPr>
-        <w:t> </w:t>
-      </w:r>
-    </w:p>
-    <w:p>
-      <w:pPr>
-        <w:shd w:val="clear" w:color="auto" w:fill="FFFFFF"/>
-        <w:spacing w:after="150" w:line="240" w:lineRule="auto"/>
-        <w:rPr>
-          <w:rFonts w:ascii="Arial" w:eastAsia="Times New Roman" w:hAnsi="Arial" w:cs="Arial"/>
-          <w:color w:val="333333"/>
-          <w:sz w:val="24"/>
-          <w:szCs w:val="24"/>
-        </w:rPr>
-      </w:pPr>
-      <w:r>
-        <w:rPr>
-          <w:rFonts w:ascii="Arial" w:eastAsia="Times New Roman" w:hAnsi="Arial" w:cs="Arial"/>
+      <w:r>
+        <w:rPr>
+          <w:rFonts w:ascii="Times New Roman" w:eastAsia="Times New Roman" w:hAnsi="Times New Roman" w:cs="Times New Roman"/>
           <w:noProof/>
           <w:color w:val="333333"/>
           <w:sz w:val="24"/>
           <w:szCs w:val="24"/>
         </w:rPr>
         <w:drawing>
-          <wp:inline distT="0" distB="0" distL="0" distR="0" wp14:anchorId="0597BADD" wp14:editId="54816282">
+          <wp:inline distT="0" distB="0" distL="0" distR="0" wp14:anchorId="66CA9A8B" wp14:editId="40618613">
             <wp:extent cx="1049020" cy="381635"/>
             <wp:effectExtent l="0" t="0" r="0" b="0"/>
-            <wp:docPr id="18" name="Picture 18"/>
+            <wp:docPr id="19" name="Picture 19"/>
             <wp:cNvGraphicFramePr>
               <a:graphicFrameLocks xmlns:a="http://schemas.openxmlformats.org/drawingml/2006/main" noChangeAspect="1"/>
             </wp:cNvGraphicFramePr>
@@ -4248,7 +2901,7 @@
               <a:graphicData uri="http://schemas.openxmlformats.org/drawingml/2006/picture">
                 <pic:pic xmlns:pic="http://schemas.openxmlformats.org/drawingml/2006/picture">
                   <pic:nvPicPr>
-                    <pic:cNvPr id="0" name="Picture 23"/>
+                    <pic:cNvPr id="0" name="Picture 22"/>
                     <pic:cNvPicPr>
                       <a:picLocks noChangeAspect="1" noChangeArrowheads="1"/>
                     </pic:cNvPicPr>
@@ -4285,51 +2938,19 @@
           </wp:inline>
         </w:drawing>
       </w:r>
-    </w:p>
-    <w:p>
-      <w:pPr>
-        <w:spacing w:after="0" w:line="240" w:lineRule="auto"/>
-        <w:rPr>
-          <w:rFonts w:ascii="Times New Roman" w:eastAsia="Times New Roman" w:hAnsi="Times New Roman" w:cs="Times New Roman"/>
-          <w:sz w:val="24"/>
-          <w:szCs w:val="24"/>
-        </w:rPr>
-      </w:pPr>
-      <w:r>
-        <w:rPr>
-          <w:rFonts w:ascii="Arial" w:eastAsia="Times New Roman" w:hAnsi="Arial" w:cs="Arial"/>
-          <w:color w:val="333333"/>
-          <w:sz w:val="24"/>
-          <w:szCs w:val="24"/>
-          <w:shd w:val="clear" w:color="auto" w:fill="FFFFFF"/>
-        </w:rPr>
-        <w:t> </w:t>
-      </w:r>
-    </w:p>
-    <w:p>
-      <w:pPr>
-        <w:shd w:val="clear" w:color="auto" w:fill="FFFFFF"/>
-        <w:spacing w:after="150" w:line="240" w:lineRule="auto"/>
-        <w:rPr>
-          <w:rFonts w:ascii="Arial" w:eastAsia="Times New Roman" w:hAnsi="Arial" w:cs="Arial"/>
-          <w:color w:val="333333"/>
-          <w:sz w:val="24"/>
-          <w:szCs w:val="24"/>
-        </w:rPr>
-      </w:pPr>
-      <w:r>
-        <w:rPr>
-          <w:rFonts w:ascii="Arial" w:eastAsia="Times New Roman" w:hAnsi="Arial" w:cs="Arial"/>
+      <w:r>
+        <w:rPr>
+          <w:rFonts w:ascii="Times New Roman" w:eastAsia="Times New Roman" w:hAnsi="Times New Roman" w:cs="Times New Roman"/>
           <w:noProof/>
           <w:color w:val="333333"/>
           <w:sz w:val="24"/>
           <w:szCs w:val="24"/>
         </w:rPr>
         <w:drawing>
-          <wp:inline distT="0" distB="0" distL="0" distR="0" wp14:anchorId="28E86722" wp14:editId="5D4D790D">
+          <wp:inline distT="0" distB="0" distL="0" distR="0" wp14:anchorId="0597BADD" wp14:editId="54816282">
             <wp:extent cx="1049020" cy="381635"/>
             <wp:effectExtent l="0" t="0" r="0" b="0"/>
-            <wp:docPr id="17" name="Picture 17"/>
+            <wp:docPr id="18" name="Picture 18"/>
             <wp:cNvGraphicFramePr>
               <a:graphicFrameLocks xmlns:a="http://schemas.openxmlformats.org/drawingml/2006/main" noChangeAspect="1"/>
             </wp:cNvGraphicFramePr>
@@ -4337,7 +2958,7 @@
               <a:graphicData uri="http://schemas.openxmlformats.org/drawingml/2006/picture">
                 <pic:pic xmlns:pic="http://schemas.openxmlformats.org/drawingml/2006/picture">
                   <pic:nvPicPr>
-                    <pic:cNvPr id="0" name="Picture 24"/>
+                    <pic:cNvPr id="0" name="Picture 23"/>
                     <pic:cNvPicPr>
                       <a:picLocks noChangeAspect="1" noChangeArrowheads="1"/>
                     </pic:cNvPicPr>
@@ -4374,51 +2995,19 @@
           </wp:inline>
         </w:drawing>
       </w:r>
-    </w:p>
-    <w:p>
-      <w:pPr>
-        <w:spacing w:after="0" w:line="240" w:lineRule="auto"/>
-        <w:rPr>
-          <w:rFonts w:ascii="Times New Roman" w:eastAsia="Times New Roman" w:hAnsi="Times New Roman" w:cs="Times New Roman"/>
-          <w:sz w:val="24"/>
-          <w:szCs w:val="24"/>
-        </w:rPr>
-      </w:pPr>
-      <w:r>
-        <w:rPr>
-          <w:rFonts w:ascii="Arial" w:eastAsia="Times New Roman" w:hAnsi="Arial" w:cs="Arial"/>
-          <w:color w:val="333333"/>
-          <w:sz w:val="24"/>
-          <w:szCs w:val="24"/>
-          <w:shd w:val="clear" w:color="auto" w:fill="FFFFFF"/>
-        </w:rPr>
-        <w:t> </w:t>
-      </w:r>
-    </w:p>
-    <w:p>
-      <w:pPr>
-        <w:shd w:val="clear" w:color="auto" w:fill="FFFFFF"/>
-        <w:spacing w:after="150" w:line="240" w:lineRule="auto"/>
-        <w:rPr>
-          <w:rFonts w:ascii="Arial" w:eastAsia="Times New Roman" w:hAnsi="Arial" w:cs="Arial"/>
-          <w:color w:val="333333"/>
-          <w:sz w:val="24"/>
-          <w:szCs w:val="24"/>
-        </w:rPr>
-      </w:pPr>
-      <w:r>
-        <w:rPr>
-          <w:rFonts w:ascii="Arial" w:eastAsia="Times New Roman" w:hAnsi="Arial" w:cs="Arial"/>
+      <w:r>
+        <w:rPr>
+          <w:rFonts w:ascii="Times New Roman" w:eastAsia="Times New Roman" w:hAnsi="Times New Roman" w:cs="Times New Roman"/>
           <w:noProof/>
           <w:color w:val="333333"/>
           <w:sz w:val="24"/>
           <w:szCs w:val="24"/>
         </w:rPr>
         <w:drawing>
-          <wp:inline distT="0" distB="0" distL="0" distR="0" wp14:anchorId="76C95BB0" wp14:editId="6500A420">
+          <wp:inline distT="0" distB="0" distL="0" distR="0" wp14:anchorId="28E86722" wp14:editId="5D4D790D">
             <wp:extent cx="1049020" cy="381635"/>
             <wp:effectExtent l="0" t="0" r="0" b="0"/>
-            <wp:docPr id="16" name="Picture 16"/>
+            <wp:docPr id="17" name="Picture 17"/>
             <wp:cNvGraphicFramePr>
               <a:graphicFrameLocks xmlns:a="http://schemas.openxmlformats.org/drawingml/2006/main" noChangeAspect="1"/>
             </wp:cNvGraphicFramePr>
@@ -4426,7 +3015,7 @@
               <a:graphicData uri="http://schemas.openxmlformats.org/drawingml/2006/picture">
                 <pic:pic xmlns:pic="http://schemas.openxmlformats.org/drawingml/2006/picture">
                   <pic:nvPicPr>
-                    <pic:cNvPr id="0" name="Picture 25"/>
+                    <pic:cNvPr id="0" name="Picture 24"/>
                     <pic:cNvPicPr>
                       <a:picLocks noChangeAspect="1" noChangeArrowheads="1"/>
                     </pic:cNvPicPr>
@@ -4463,51 +3052,19 @@
           </wp:inline>
         </w:drawing>
       </w:r>
-    </w:p>
-    <w:p>
-      <w:pPr>
-        <w:spacing w:after="0" w:line="240" w:lineRule="auto"/>
-        <w:rPr>
-          <w:rFonts w:ascii="Times New Roman" w:eastAsia="Times New Roman" w:hAnsi="Times New Roman" w:cs="Times New Roman"/>
-          <w:sz w:val="24"/>
-          <w:szCs w:val="24"/>
-        </w:rPr>
-      </w:pPr>
-      <w:r>
-        <w:rPr>
-          <w:rFonts w:ascii="Arial" w:eastAsia="Times New Roman" w:hAnsi="Arial" w:cs="Arial"/>
-          <w:color w:val="333333"/>
-          <w:sz w:val="24"/>
-          <w:szCs w:val="24"/>
-          <w:shd w:val="clear" w:color="auto" w:fill="FFFFFF"/>
-        </w:rPr>
-        <w:t> </w:t>
-      </w:r>
-    </w:p>
-    <w:p>
-      <w:pPr>
-        <w:shd w:val="clear" w:color="auto" w:fill="FFFFFF"/>
-        <w:spacing w:after="150" w:line="240" w:lineRule="auto"/>
-        <w:rPr>
-          <w:rFonts w:ascii="Arial" w:eastAsia="Times New Roman" w:hAnsi="Arial" w:cs="Arial"/>
-          <w:color w:val="333333"/>
-          <w:sz w:val="24"/>
-          <w:szCs w:val="24"/>
-        </w:rPr>
-      </w:pPr>
-      <w:r>
-        <w:rPr>
-          <w:rFonts w:ascii="Arial" w:eastAsia="Times New Roman" w:hAnsi="Arial" w:cs="Arial"/>
+      <w:r>
+        <w:rPr>
+          <w:rFonts w:ascii="Times New Roman" w:eastAsia="Times New Roman" w:hAnsi="Times New Roman" w:cs="Times New Roman"/>
           <w:noProof/>
           <w:color w:val="333333"/>
           <w:sz w:val="24"/>
           <w:szCs w:val="24"/>
         </w:rPr>
         <w:drawing>
-          <wp:inline distT="0" distB="0" distL="0" distR="0" wp14:anchorId="25CF7510" wp14:editId="7D617A3F">
+          <wp:inline distT="0" distB="0" distL="0" distR="0" wp14:anchorId="76C95BB0" wp14:editId="6500A420">
             <wp:extent cx="1049020" cy="381635"/>
             <wp:effectExtent l="0" t="0" r="0" b="0"/>
-            <wp:docPr id="15" name="Picture 15"/>
+            <wp:docPr id="16" name="Picture 16"/>
             <wp:cNvGraphicFramePr>
               <a:graphicFrameLocks xmlns:a="http://schemas.openxmlformats.org/drawingml/2006/main" noChangeAspect="1"/>
             </wp:cNvGraphicFramePr>
@@ -4515,7 +3072,7 @@
               <a:graphicData uri="http://schemas.openxmlformats.org/drawingml/2006/picture">
                 <pic:pic xmlns:pic="http://schemas.openxmlformats.org/drawingml/2006/picture">
                   <pic:nvPicPr>
-                    <pic:cNvPr id="0" name="Picture 26"/>
+                    <pic:cNvPr id="0" name="Picture 25"/>
                     <pic:cNvPicPr>
                       <a:picLocks noChangeAspect="1" noChangeArrowheads="1"/>
                     </pic:cNvPicPr>
@@ -4564,7 +3121,7 @@
       </w:pPr>
       <w:r>
         <w:rPr>
-          <w:rFonts w:ascii="Arial" w:eastAsia="Times New Roman" w:hAnsi="Arial" w:cs="Arial"/>
+          <w:rFonts w:ascii="Times New Roman" w:eastAsia="Times New Roman" w:hAnsi="Times New Roman" w:cs="Times New Roman"/>
           <w:color w:val="333333"/>
           <w:sz w:val="24"/>
           <w:szCs w:val="24"/>
@@ -4572,31 +3129,19 @@
         </w:rPr>
         <w:t> </w:t>
       </w:r>
-    </w:p>
-    <w:p>
-      <w:pPr>
-        <w:shd w:val="clear" w:color="auto" w:fill="FFFFFF"/>
-        <w:spacing w:after="150" w:line="240" w:lineRule="auto"/>
-        <w:rPr>
-          <w:rFonts w:ascii="Arial" w:eastAsia="Times New Roman" w:hAnsi="Arial" w:cs="Arial"/>
-          <w:color w:val="333333"/>
-          <w:sz w:val="24"/>
-          <w:szCs w:val="24"/>
-        </w:rPr>
-      </w:pPr>
-      <w:r>
-        <w:rPr>
-          <w:rFonts w:ascii="Arial" w:eastAsia="Times New Roman" w:hAnsi="Arial" w:cs="Arial"/>
+      <w:r>
+        <w:rPr>
+          <w:rFonts w:ascii="Times New Roman" w:eastAsia="Times New Roman" w:hAnsi="Times New Roman" w:cs="Times New Roman"/>
           <w:noProof/>
           <w:color w:val="333333"/>
           <w:sz w:val="24"/>
           <w:szCs w:val="24"/>
         </w:rPr>
         <w:drawing>
-          <wp:inline distT="0" distB="0" distL="0" distR="0" wp14:anchorId="22CA9FAF" wp14:editId="4440DA5F">
+          <wp:inline distT="0" distB="0" distL="0" distR="0" wp14:anchorId="25CF7510" wp14:editId="7D617A3F">
             <wp:extent cx="1049020" cy="381635"/>
             <wp:effectExtent l="0" t="0" r="0" b="0"/>
-            <wp:docPr id="14" name="Picture 14"/>
+            <wp:docPr id="15" name="Picture 15"/>
             <wp:cNvGraphicFramePr>
               <a:graphicFrameLocks xmlns:a="http://schemas.openxmlformats.org/drawingml/2006/main" noChangeAspect="1"/>
             </wp:cNvGraphicFramePr>
@@ -4604,7 +3149,7 @@
               <a:graphicData uri="http://schemas.openxmlformats.org/drawingml/2006/picture">
                 <pic:pic xmlns:pic="http://schemas.openxmlformats.org/drawingml/2006/picture">
                   <pic:nvPicPr>
-                    <pic:cNvPr id="0" name="Picture 27"/>
+                    <pic:cNvPr id="0" name="Picture 26"/>
                     <pic:cNvPicPr>
                       <a:picLocks noChangeAspect="1" noChangeArrowheads="1"/>
                     </pic:cNvPicPr>
@@ -4641,51 +3186,19 @@
           </wp:inline>
         </w:drawing>
       </w:r>
-    </w:p>
-    <w:p>
-      <w:pPr>
-        <w:spacing w:after="0" w:line="240" w:lineRule="auto"/>
-        <w:rPr>
-          <w:rFonts w:ascii="Times New Roman" w:eastAsia="Times New Roman" w:hAnsi="Times New Roman" w:cs="Times New Roman"/>
-          <w:sz w:val="24"/>
-          <w:szCs w:val="24"/>
-        </w:rPr>
-      </w:pPr>
-      <w:r>
-        <w:rPr>
-          <w:rFonts w:ascii="Arial" w:eastAsia="Times New Roman" w:hAnsi="Arial" w:cs="Arial"/>
-          <w:color w:val="333333"/>
-          <w:sz w:val="24"/>
-          <w:szCs w:val="24"/>
-          <w:shd w:val="clear" w:color="auto" w:fill="FFFFFF"/>
-        </w:rPr>
-        <w:t> </w:t>
-      </w:r>
-    </w:p>
-    <w:p>
-      <w:pPr>
-        <w:shd w:val="clear" w:color="auto" w:fill="FFFFFF"/>
-        <w:spacing w:after="150" w:line="240" w:lineRule="auto"/>
-        <w:rPr>
-          <w:rFonts w:ascii="Arial" w:eastAsia="Times New Roman" w:hAnsi="Arial" w:cs="Arial"/>
-          <w:color w:val="333333"/>
-          <w:sz w:val="24"/>
-          <w:szCs w:val="24"/>
-        </w:rPr>
-      </w:pPr>
-      <w:r>
-        <w:rPr>
-          <w:rFonts w:ascii="Arial" w:eastAsia="Times New Roman" w:hAnsi="Arial" w:cs="Arial"/>
+      <w:r>
+        <w:rPr>
+          <w:rFonts w:ascii="Times New Roman" w:eastAsia="Times New Roman" w:hAnsi="Times New Roman" w:cs="Times New Roman"/>
           <w:noProof/>
           <w:color w:val="333333"/>
           <w:sz w:val="24"/>
           <w:szCs w:val="24"/>
         </w:rPr>
         <w:drawing>
-          <wp:inline distT="0" distB="0" distL="0" distR="0" wp14:anchorId="525CD13E" wp14:editId="5D95041C">
+          <wp:inline distT="0" distB="0" distL="0" distR="0" wp14:anchorId="22CA9FAF" wp14:editId="4440DA5F">
             <wp:extent cx="1049020" cy="381635"/>
             <wp:effectExtent l="0" t="0" r="0" b="0"/>
-            <wp:docPr id="13" name="Picture 13"/>
+            <wp:docPr id="14" name="Picture 14"/>
             <wp:cNvGraphicFramePr>
               <a:graphicFrameLocks xmlns:a="http://schemas.openxmlformats.org/drawingml/2006/main" noChangeAspect="1"/>
             </wp:cNvGraphicFramePr>
@@ -4693,7 +3206,7 @@
               <a:graphicData uri="http://schemas.openxmlformats.org/drawingml/2006/picture">
                 <pic:pic xmlns:pic="http://schemas.openxmlformats.org/drawingml/2006/picture">
                   <pic:nvPicPr>
-                    <pic:cNvPr id="0" name="Picture 28"/>
+                    <pic:cNvPr id="0" name="Picture 27"/>
                     <pic:cNvPicPr>
                       <a:picLocks noChangeAspect="1" noChangeArrowheads="1"/>
                     </pic:cNvPicPr>
@@ -4730,51 +3243,19 @@
           </wp:inline>
         </w:drawing>
       </w:r>
-    </w:p>
-    <w:p>
-      <w:pPr>
-        <w:spacing w:after="0" w:line="240" w:lineRule="auto"/>
-        <w:rPr>
-          <w:rFonts w:ascii="Times New Roman" w:eastAsia="Times New Roman" w:hAnsi="Times New Roman" w:cs="Times New Roman"/>
-          <w:sz w:val="24"/>
-          <w:szCs w:val="24"/>
-        </w:rPr>
-      </w:pPr>
-      <w:r>
-        <w:rPr>
-          <w:rFonts w:ascii="Arial" w:eastAsia="Times New Roman" w:hAnsi="Arial" w:cs="Arial"/>
-          <w:color w:val="333333"/>
-          <w:sz w:val="24"/>
-          <w:szCs w:val="24"/>
-          <w:shd w:val="clear" w:color="auto" w:fill="FFFFFF"/>
-        </w:rPr>
-        <w:t> </w:t>
-      </w:r>
-    </w:p>
-    <w:p>
-      <w:pPr>
-        <w:shd w:val="clear" w:color="auto" w:fill="FFFFFF"/>
-        <w:spacing w:after="150" w:line="240" w:lineRule="auto"/>
-        <w:rPr>
-          <w:rFonts w:ascii="Arial" w:eastAsia="Times New Roman" w:hAnsi="Arial" w:cs="Arial"/>
-          <w:color w:val="333333"/>
-          <w:sz w:val="24"/>
-          <w:szCs w:val="24"/>
-        </w:rPr>
-      </w:pPr>
-      <w:r>
-        <w:rPr>
-          <w:rFonts w:ascii="Arial" w:eastAsia="Times New Roman" w:hAnsi="Arial" w:cs="Arial"/>
+      <w:r>
+        <w:rPr>
+          <w:rFonts w:ascii="Times New Roman" w:eastAsia="Times New Roman" w:hAnsi="Times New Roman" w:cs="Times New Roman"/>
           <w:noProof/>
           <w:color w:val="333333"/>
           <w:sz w:val="24"/>
           <w:szCs w:val="24"/>
         </w:rPr>
         <w:drawing>
-          <wp:inline distT="0" distB="0" distL="0" distR="0" wp14:anchorId="4DD41B1A" wp14:editId="1FF57F32">
+          <wp:inline distT="0" distB="0" distL="0" distR="0" wp14:anchorId="525CD13E" wp14:editId="5D95041C">
             <wp:extent cx="1049020" cy="381635"/>
             <wp:effectExtent l="0" t="0" r="0" b="0"/>
-            <wp:docPr id="12" name="Picture 12"/>
+            <wp:docPr id="13" name="Picture 13"/>
             <wp:cNvGraphicFramePr>
               <a:graphicFrameLocks xmlns:a="http://schemas.openxmlformats.org/drawingml/2006/main" noChangeAspect="1"/>
             </wp:cNvGraphicFramePr>
@@ -4782,7 +3263,7 @@
               <a:graphicData uri="http://schemas.openxmlformats.org/drawingml/2006/picture">
                 <pic:pic xmlns:pic="http://schemas.openxmlformats.org/drawingml/2006/picture">
                   <pic:nvPicPr>
-                    <pic:cNvPr id="0" name="Picture 29"/>
+                    <pic:cNvPr id="0" name="Picture 28"/>
                     <pic:cNvPicPr>
                       <a:picLocks noChangeAspect="1" noChangeArrowheads="1"/>
                     </pic:cNvPicPr>
@@ -4819,51 +3300,19 @@
           </wp:inline>
         </w:drawing>
       </w:r>
-    </w:p>
-    <w:p>
-      <w:pPr>
-        <w:spacing w:after="0" w:line="240" w:lineRule="auto"/>
-        <w:rPr>
-          <w:rFonts w:ascii="Times New Roman" w:eastAsia="Times New Roman" w:hAnsi="Times New Roman" w:cs="Times New Roman"/>
-          <w:sz w:val="24"/>
-          <w:szCs w:val="24"/>
-        </w:rPr>
-      </w:pPr>
-      <w:r>
-        <w:rPr>
-          <w:rFonts w:ascii="Arial" w:eastAsia="Times New Roman" w:hAnsi="Arial" w:cs="Arial"/>
-          <w:color w:val="333333"/>
-          <w:sz w:val="24"/>
-          <w:szCs w:val="24"/>
-          <w:shd w:val="clear" w:color="auto" w:fill="FFFFFF"/>
-        </w:rPr>
-        <w:t> </w:t>
-      </w:r>
-    </w:p>
-    <w:p>
-      <w:pPr>
-        <w:shd w:val="clear" w:color="auto" w:fill="FFFFFF"/>
-        <w:spacing w:after="150" w:line="240" w:lineRule="auto"/>
-        <w:rPr>
-          <w:rFonts w:ascii="Arial" w:eastAsia="Times New Roman" w:hAnsi="Arial" w:cs="Arial"/>
-          <w:color w:val="333333"/>
-          <w:sz w:val="24"/>
-          <w:szCs w:val="24"/>
-        </w:rPr>
-      </w:pPr>
-      <w:r>
-        <w:rPr>
-          <w:rFonts w:ascii="Arial" w:eastAsia="Times New Roman" w:hAnsi="Arial" w:cs="Arial"/>
+      <w:r>
+        <w:rPr>
+          <w:rFonts w:ascii="Times New Roman" w:eastAsia="Times New Roman" w:hAnsi="Times New Roman" w:cs="Times New Roman"/>
           <w:noProof/>
           <w:color w:val="333333"/>
           <w:sz w:val="24"/>
           <w:szCs w:val="24"/>
         </w:rPr>
         <w:drawing>
-          <wp:inline distT="0" distB="0" distL="0" distR="0" wp14:anchorId="5D209DA5" wp14:editId="3243C847">
+          <wp:inline distT="0" distB="0" distL="0" distR="0" wp14:anchorId="4DD41B1A" wp14:editId="1FF57F32">
             <wp:extent cx="1049020" cy="381635"/>
             <wp:effectExtent l="0" t="0" r="0" b="0"/>
-            <wp:docPr id="11" name="Picture 11"/>
+            <wp:docPr id="12" name="Picture 12"/>
             <wp:cNvGraphicFramePr>
               <a:graphicFrameLocks xmlns:a="http://schemas.openxmlformats.org/drawingml/2006/main" noChangeAspect="1"/>
             </wp:cNvGraphicFramePr>
@@ -4871,7 +3320,7 @@
               <a:graphicData uri="http://schemas.openxmlformats.org/drawingml/2006/picture">
                 <pic:pic xmlns:pic="http://schemas.openxmlformats.org/drawingml/2006/picture">
                   <pic:nvPicPr>
-                    <pic:cNvPr id="0" name="Picture 30"/>
+                    <pic:cNvPr id="0" name="Picture 29"/>
                     <pic:cNvPicPr>
                       <a:picLocks noChangeAspect="1" noChangeArrowheads="1"/>
                     </pic:cNvPicPr>
@@ -4908,51 +3357,19 @@
           </wp:inline>
         </w:drawing>
       </w:r>
-    </w:p>
-    <w:p>
-      <w:pPr>
-        <w:spacing w:after="0" w:line="240" w:lineRule="auto"/>
-        <w:rPr>
-          <w:rFonts w:ascii="Times New Roman" w:eastAsia="Times New Roman" w:hAnsi="Times New Roman" w:cs="Times New Roman"/>
-          <w:sz w:val="24"/>
-          <w:szCs w:val="24"/>
-        </w:rPr>
-      </w:pPr>
-      <w:r>
-        <w:rPr>
-          <w:rFonts w:ascii="Arial" w:eastAsia="Times New Roman" w:hAnsi="Arial" w:cs="Arial"/>
-          <w:color w:val="333333"/>
-          <w:sz w:val="24"/>
-          <w:szCs w:val="24"/>
-          <w:shd w:val="clear" w:color="auto" w:fill="FFFFFF"/>
-        </w:rPr>
-        <w:t> </w:t>
-      </w:r>
-    </w:p>
-    <w:p>
-      <w:pPr>
-        <w:shd w:val="clear" w:color="auto" w:fill="FFFFFF"/>
-        <w:spacing w:after="150" w:line="240" w:lineRule="auto"/>
-        <w:rPr>
-          <w:rFonts w:ascii="Arial" w:eastAsia="Times New Roman" w:hAnsi="Arial" w:cs="Arial"/>
-          <w:color w:val="333333"/>
-          <w:sz w:val="24"/>
-          <w:szCs w:val="24"/>
-        </w:rPr>
-      </w:pPr>
-      <w:r>
-        <w:rPr>
-          <w:rFonts w:ascii="Arial" w:eastAsia="Times New Roman" w:hAnsi="Arial" w:cs="Arial"/>
+      <w:r>
+        <w:rPr>
+          <w:rFonts w:ascii="Times New Roman" w:eastAsia="Times New Roman" w:hAnsi="Times New Roman" w:cs="Times New Roman"/>
           <w:noProof/>
           <w:color w:val="333333"/>
           <w:sz w:val="24"/>
           <w:szCs w:val="24"/>
         </w:rPr>
         <w:drawing>
-          <wp:inline distT="0" distB="0" distL="0" distR="0" wp14:anchorId="474C9DAE" wp14:editId="3D9C3E78">
+          <wp:inline distT="0" distB="0" distL="0" distR="0" wp14:anchorId="5D209DA5" wp14:editId="3243C847">
             <wp:extent cx="1049020" cy="381635"/>
             <wp:effectExtent l="0" t="0" r="0" b="0"/>
-            <wp:docPr id="10" name="Picture 10"/>
+            <wp:docPr id="11" name="Picture 11"/>
             <wp:cNvGraphicFramePr>
               <a:graphicFrameLocks xmlns:a="http://schemas.openxmlformats.org/drawingml/2006/main" noChangeAspect="1"/>
             </wp:cNvGraphicFramePr>
@@ -4960,7 +3377,7 @@
               <a:graphicData uri="http://schemas.openxmlformats.org/drawingml/2006/picture">
                 <pic:pic xmlns:pic="http://schemas.openxmlformats.org/drawingml/2006/picture">
                   <pic:nvPicPr>
-                    <pic:cNvPr id="0" name="Picture 31"/>
+                    <pic:cNvPr id="0" name="Picture 30"/>
                     <pic:cNvPicPr>
                       <a:picLocks noChangeAspect="1" noChangeArrowheads="1"/>
                     </pic:cNvPicPr>
@@ -4997,51 +3414,19 @@
           </wp:inline>
         </w:drawing>
       </w:r>
-    </w:p>
-    <w:p>
-      <w:pPr>
-        <w:spacing w:after="0" w:line="240" w:lineRule="auto"/>
-        <w:rPr>
-          <w:rFonts w:ascii="Times New Roman" w:eastAsia="Times New Roman" w:hAnsi="Times New Roman" w:cs="Times New Roman"/>
-          <w:sz w:val="24"/>
-          <w:szCs w:val="24"/>
-        </w:rPr>
-      </w:pPr>
-      <w:r>
-        <w:rPr>
-          <w:rFonts w:ascii="Arial" w:eastAsia="Times New Roman" w:hAnsi="Arial" w:cs="Arial"/>
-          <w:color w:val="333333"/>
-          <w:sz w:val="24"/>
-          <w:szCs w:val="24"/>
-          <w:shd w:val="clear" w:color="auto" w:fill="FFFFFF"/>
-        </w:rPr>
-        <w:t> </w:t>
-      </w:r>
-    </w:p>
-    <w:p>
-      <w:pPr>
-        <w:shd w:val="clear" w:color="auto" w:fill="FFFFFF"/>
-        <w:spacing w:after="150" w:line="240" w:lineRule="auto"/>
-        <w:rPr>
-          <w:rFonts w:ascii="Arial" w:eastAsia="Times New Roman" w:hAnsi="Arial" w:cs="Arial"/>
-          <w:color w:val="333333"/>
-          <w:sz w:val="24"/>
-          <w:szCs w:val="24"/>
-        </w:rPr>
-      </w:pPr>
-      <w:r>
-        <w:rPr>
-          <w:rFonts w:ascii="Arial" w:eastAsia="Times New Roman" w:hAnsi="Arial" w:cs="Arial"/>
+      <w:r>
+        <w:rPr>
+          <w:rFonts w:ascii="Times New Roman" w:eastAsia="Times New Roman" w:hAnsi="Times New Roman" w:cs="Times New Roman"/>
           <w:noProof/>
           <w:color w:val="333333"/>
           <w:sz w:val="24"/>
           <w:szCs w:val="24"/>
         </w:rPr>
         <w:drawing>
-          <wp:inline distT="0" distB="0" distL="0" distR="0" wp14:anchorId="6149F4C6" wp14:editId="7E1503DD">
+          <wp:inline distT="0" distB="0" distL="0" distR="0" wp14:anchorId="474C9DAE" wp14:editId="3D9C3E78">
             <wp:extent cx="1049020" cy="381635"/>
             <wp:effectExtent l="0" t="0" r="0" b="0"/>
-            <wp:docPr id="9" name="Picture 9"/>
+            <wp:docPr id="10" name="Picture 10"/>
             <wp:cNvGraphicFramePr>
               <a:graphicFrameLocks xmlns:a="http://schemas.openxmlformats.org/drawingml/2006/main" noChangeAspect="1"/>
             </wp:cNvGraphicFramePr>
@@ -5049,7 +3434,7 @@
               <a:graphicData uri="http://schemas.openxmlformats.org/drawingml/2006/picture">
                 <pic:pic xmlns:pic="http://schemas.openxmlformats.org/drawingml/2006/picture">
                   <pic:nvPicPr>
-                    <pic:cNvPr id="0" name="Picture 32"/>
+                    <pic:cNvPr id="0" name="Picture 31"/>
                     <pic:cNvPicPr>
                       <a:picLocks noChangeAspect="1" noChangeArrowheads="1"/>
                     </pic:cNvPicPr>
@@ -5086,51 +3471,19 @@
           </wp:inline>
         </w:drawing>
       </w:r>
-    </w:p>
-    <w:p>
-      <w:pPr>
-        <w:spacing w:after="0" w:line="240" w:lineRule="auto"/>
-        <w:rPr>
-          <w:rFonts w:ascii="Times New Roman" w:eastAsia="Times New Roman" w:hAnsi="Times New Roman" w:cs="Times New Roman"/>
-          <w:sz w:val="24"/>
-          <w:szCs w:val="24"/>
-        </w:rPr>
-      </w:pPr>
-      <w:r>
-        <w:rPr>
-          <w:rFonts w:ascii="Arial" w:eastAsia="Times New Roman" w:hAnsi="Arial" w:cs="Arial"/>
-          <w:color w:val="333333"/>
-          <w:sz w:val="24"/>
-          <w:szCs w:val="24"/>
-          <w:shd w:val="clear" w:color="auto" w:fill="FFFFFF"/>
-        </w:rPr>
-        <w:t> </w:t>
-      </w:r>
-    </w:p>
-    <w:p>
-      <w:pPr>
-        <w:shd w:val="clear" w:color="auto" w:fill="FFFFFF"/>
-        <w:spacing w:after="150" w:line="240" w:lineRule="auto"/>
-        <w:rPr>
-          <w:rFonts w:ascii="Arial" w:eastAsia="Times New Roman" w:hAnsi="Arial" w:cs="Arial"/>
-          <w:color w:val="333333"/>
-          <w:sz w:val="24"/>
-          <w:szCs w:val="24"/>
-        </w:rPr>
-      </w:pPr>
-      <w:r>
-        <w:rPr>
-          <w:rFonts w:ascii="Arial" w:eastAsia="Times New Roman" w:hAnsi="Arial" w:cs="Arial"/>
+      <w:r>
+        <w:rPr>
+          <w:rFonts w:ascii="Times New Roman" w:eastAsia="Times New Roman" w:hAnsi="Times New Roman" w:cs="Times New Roman"/>
           <w:noProof/>
           <w:color w:val="333333"/>
           <w:sz w:val="24"/>
           <w:szCs w:val="24"/>
         </w:rPr>
         <w:drawing>
-          <wp:inline distT="0" distB="0" distL="0" distR="0" wp14:anchorId="6D404497" wp14:editId="736B381D">
+          <wp:inline distT="0" distB="0" distL="0" distR="0" wp14:anchorId="6149F4C6" wp14:editId="7E1503DD">
             <wp:extent cx="1049020" cy="381635"/>
             <wp:effectExtent l="0" t="0" r="0" b="0"/>
-            <wp:docPr id="8" name="Picture 8"/>
+            <wp:docPr id="9" name="Picture 9"/>
             <wp:cNvGraphicFramePr>
               <a:graphicFrameLocks xmlns:a="http://schemas.openxmlformats.org/drawingml/2006/main" noChangeAspect="1"/>
             </wp:cNvGraphicFramePr>
@@ -5138,7 +3491,7 @@
               <a:graphicData uri="http://schemas.openxmlformats.org/drawingml/2006/picture">
                 <pic:pic xmlns:pic="http://schemas.openxmlformats.org/drawingml/2006/picture">
                   <pic:nvPicPr>
-                    <pic:cNvPr id="0" name="Picture 33"/>
+                    <pic:cNvPr id="0" name="Picture 32"/>
                     <pic:cNvPicPr>
                       <a:picLocks noChangeAspect="1" noChangeArrowheads="1"/>
                     </pic:cNvPicPr>
@@ -5175,51 +3528,19 @@
           </wp:inline>
         </w:drawing>
       </w:r>
-    </w:p>
-    <w:p>
-      <w:pPr>
-        <w:spacing w:after="0" w:line="240" w:lineRule="auto"/>
-        <w:rPr>
-          <w:rFonts w:ascii="Times New Roman" w:eastAsia="Times New Roman" w:hAnsi="Times New Roman" w:cs="Times New Roman"/>
-          <w:sz w:val="24"/>
-          <w:szCs w:val="24"/>
-        </w:rPr>
-      </w:pPr>
-      <w:r>
-        <w:rPr>
-          <w:rFonts w:ascii="Arial" w:eastAsia="Times New Roman" w:hAnsi="Arial" w:cs="Arial"/>
-          <w:color w:val="333333"/>
-          <w:sz w:val="24"/>
-          <w:szCs w:val="24"/>
-          <w:shd w:val="clear" w:color="auto" w:fill="FFFFFF"/>
-        </w:rPr>
-        <w:t> </w:t>
-      </w:r>
-    </w:p>
-    <w:p>
-      <w:pPr>
-        <w:shd w:val="clear" w:color="auto" w:fill="FFFFFF"/>
-        <w:spacing w:after="150" w:line="240" w:lineRule="auto"/>
-        <w:rPr>
-          <w:rFonts w:ascii="Arial" w:eastAsia="Times New Roman" w:hAnsi="Arial" w:cs="Arial"/>
-          <w:color w:val="333333"/>
-          <w:sz w:val="24"/>
-          <w:szCs w:val="24"/>
-        </w:rPr>
-      </w:pPr>
-      <w:r>
-        <w:rPr>
-          <w:rFonts w:ascii="Arial" w:eastAsia="Times New Roman" w:hAnsi="Arial" w:cs="Arial"/>
+      <w:r>
+        <w:rPr>
+          <w:rFonts w:ascii="Times New Roman" w:eastAsia="Times New Roman" w:hAnsi="Times New Roman" w:cs="Times New Roman"/>
           <w:noProof/>
           <w:color w:val="333333"/>
           <w:sz w:val="24"/>
           <w:szCs w:val="24"/>
         </w:rPr>
         <w:drawing>
-          <wp:inline distT="0" distB="0" distL="0" distR="0" wp14:anchorId="55944DF0" wp14:editId="420CE667">
+          <wp:inline distT="0" distB="0" distL="0" distR="0" wp14:anchorId="6D404497" wp14:editId="736B381D">
             <wp:extent cx="1049020" cy="381635"/>
             <wp:effectExtent l="0" t="0" r="0" b="0"/>
-            <wp:docPr id="7" name="Picture 7"/>
+            <wp:docPr id="8" name="Picture 8"/>
             <wp:cNvGraphicFramePr>
               <a:graphicFrameLocks xmlns:a="http://schemas.openxmlformats.org/drawingml/2006/main" noChangeAspect="1"/>
             </wp:cNvGraphicFramePr>
@@ -5227,7 +3548,7 @@
               <a:graphicData uri="http://schemas.openxmlformats.org/drawingml/2006/picture">
                 <pic:pic xmlns:pic="http://schemas.openxmlformats.org/drawingml/2006/picture">
                   <pic:nvPicPr>
-                    <pic:cNvPr id="0" name="Picture 34"/>
+                    <pic:cNvPr id="0" name="Picture 33"/>
                     <pic:cNvPicPr>
                       <a:picLocks noChangeAspect="1" noChangeArrowheads="1"/>
                     </pic:cNvPicPr>
@@ -5264,51 +3585,19 @@
           </wp:inline>
         </w:drawing>
       </w:r>
-    </w:p>
-    <w:p>
-      <w:pPr>
-        <w:spacing w:after="0" w:line="240" w:lineRule="auto"/>
-        <w:rPr>
-          <w:rFonts w:ascii="Times New Roman" w:eastAsia="Times New Roman" w:hAnsi="Times New Roman" w:cs="Times New Roman"/>
-          <w:sz w:val="24"/>
-          <w:szCs w:val="24"/>
-        </w:rPr>
-      </w:pPr>
-      <w:r>
-        <w:rPr>
-          <w:rFonts w:ascii="Arial" w:eastAsia="Times New Roman" w:hAnsi="Arial" w:cs="Arial"/>
-          <w:color w:val="333333"/>
-          <w:sz w:val="24"/>
-          <w:szCs w:val="24"/>
-          <w:shd w:val="clear" w:color="auto" w:fill="FFFFFF"/>
-        </w:rPr>
-        <w:t> </w:t>
-      </w:r>
-    </w:p>
-    <w:p>
-      <w:pPr>
-        <w:shd w:val="clear" w:color="auto" w:fill="FFFFFF"/>
-        <w:spacing w:after="150" w:line="240" w:lineRule="auto"/>
-        <w:rPr>
-          <w:rFonts w:ascii="Arial" w:eastAsia="Times New Roman" w:hAnsi="Arial" w:cs="Arial"/>
-          <w:color w:val="333333"/>
-          <w:sz w:val="24"/>
-          <w:szCs w:val="24"/>
-        </w:rPr>
-      </w:pPr>
-      <w:r>
-        <w:rPr>
-          <w:rFonts w:ascii="Arial" w:eastAsia="Times New Roman" w:hAnsi="Arial" w:cs="Arial"/>
+      <w:r>
+        <w:rPr>
+          <w:rFonts w:ascii="Times New Roman" w:eastAsia="Times New Roman" w:hAnsi="Times New Roman" w:cs="Times New Roman"/>
           <w:noProof/>
           <w:color w:val="333333"/>
           <w:sz w:val="24"/>
           <w:szCs w:val="24"/>
         </w:rPr>
         <w:drawing>
-          <wp:inline distT="0" distB="0" distL="0" distR="0" wp14:anchorId="357EDE68" wp14:editId="1E82D29B">
+          <wp:inline distT="0" distB="0" distL="0" distR="0" wp14:anchorId="55944DF0" wp14:editId="420CE667">
             <wp:extent cx="1049020" cy="381635"/>
             <wp:effectExtent l="0" t="0" r="0" b="0"/>
-            <wp:docPr id="6" name="Picture 6"/>
+            <wp:docPr id="7" name="Picture 7"/>
             <wp:cNvGraphicFramePr>
               <a:graphicFrameLocks xmlns:a="http://schemas.openxmlformats.org/drawingml/2006/main" noChangeAspect="1"/>
             </wp:cNvGraphicFramePr>
@@ -5316,7 +3605,7 @@
               <a:graphicData uri="http://schemas.openxmlformats.org/drawingml/2006/picture">
                 <pic:pic xmlns:pic="http://schemas.openxmlformats.org/drawingml/2006/picture">
                   <pic:nvPicPr>
-                    <pic:cNvPr id="0" name="Picture 35"/>
+                    <pic:cNvPr id="0" name="Picture 34"/>
                     <pic:cNvPicPr>
                       <a:picLocks noChangeAspect="1" noChangeArrowheads="1"/>
                     </pic:cNvPicPr>
@@ -5353,52 +3642,19 @@
           </wp:inline>
         </w:drawing>
       </w:r>
-    </w:p>
-    <w:p>
-      <w:pPr>
-        <w:spacing w:after="0" w:line="240" w:lineRule="auto"/>
-        <w:rPr>
-          <w:rFonts w:ascii="Times New Roman" w:eastAsia="Times New Roman" w:hAnsi="Times New Roman" w:cs="Times New Roman"/>
-          <w:sz w:val="24"/>
-          <w:szCs w:val="24"/>
-        </w:rPr>
-      </w:pPr>
-      <w:r>
-        <w:rPr>
-          <w:rFonts w:ascii="Arial" w:eastAsia="Times New Roman" w:hAnsi="Arial" w:cs="Arial"/>
-          <w:color w:val="333333"/>
-          <w:sz w:val="24"/>
-          <w:szCs w:val="24"/>
-          <w:shd w:val="clear" w:color="auto" w:fill="FFFFFF"/>
-        </w:rPr>
-        <w:lastRenderedPageBreak/>
-        <w:t> </w:t>
-      </w:r>
-    </w:p>
-    <w:p>
-      <w:pPr>
-        <w:shd w:val="clear" w:color="auto" w:fill="FFFFFF"/>
-        <w:spacing w:after="150" w:line="240" w:lineRule="auto"/>
-        <w:rPr>
-          <w:rFonts w:ascii="Arial" w:eastAsia="Times New Roman" w:hAnsi="Arial" w:cs="Arial"/>
-          <w:color w:val="333333"/>
-          <w:sz w:val="24"/>
-          <w:szCs w:val="24"/>
-        </w:rPr>
-      </w:pPr>
-      <w:r>
-        <w:rPr>
-          <w:rFonts w:ascii="Arial" w:eastAsia="Times New Roman" w:hAnsi="Arial" w:cs="Arial"/>
+      <w:r>
+        <w:rPr>
+          <w:rFonts w:ascii="Times New Roman" w:eastAsia="Times New Roman" w:hAnsi="Times New Roman" w:cs="Times New Roman"/>
           <w:noProof/>
           <w:color w:val="333333"/>
           <w:sz w:val="24"/>
           <w:szCs w:val="24"/>
         </w:rPr>
         <w:drawing>
-          <wp:inline distT="0" distB="0" distL="0" distR="0" wp14:anchorId="5F271D09" wp14:editId="0A0C231B">
+          <wp:inline distT="0" distB="0" distL="0" distR="0" wp14:anchorId="357EDE68" wp14:editId="1E82D29B">
             <wp:extent cx="1049020" cy="381635"/>
             <wp:effectExtent l="0" t="0" r="0" b="0"/>
-            <wp:docPr id="5" name="Picture 5"/>
+            <wp:docPr id="6" name="Picture 6"/>
             <wp:cNvGraphicFramePr>
               <a:graphicFrameLocks xmlns:a="http://schemas.openxmlformats.org/drawingml/2006/main" noChangeAspect="1"/>
             </wp:cNvGraphicFramePr>
@@ -5406,7 +3662,7 @@
               <a:graphicData uri="http://schemas.openxmlformats.org/drawingml/2006/picture">
                 <pic:pic xmlns:pic="http://schemas.openxmlformats.org/drawingml/2006/picture">
                   <pic:nvPicPr>
-                    <pic:cNvPr id="0" name="Picture 36"/>
+                    <pic:cNvPr id="0" name="Picture 35"/>
                     <pic:cNvPicPr>
                       <a:picLocks noChangeAspect="1" noChangeArrowheads="1"/>
                     </pic:cNvPicPr>
@@ -5443,19 +3699,9 @@
           </wp:inline>
         </w:drawing>
       </w:r>
-    </w:p>
-    <w:p>
-      <w:pPr>
-        <w:spacing w:after="0" w:line="240" w:lineRule="auto"/>
-        <w:rPr>
-          <w:rFonts w:ascii="Times New Roman" w:eastAsia="Times New Roman" w:hAnsi="Times New Roman" w:cs="Times New Roman"/>
-          <w:sz w:val="24"/>
-          <w:szCs w:val="24"/>
-        </w:rPr>
-      </w:pPr>
-      <w:r>
-        <w:rPr>
-          <w:rFonts w:ascii="Arial" w:eastAsia="Times New Roman" w:hAnsi="Arial" w:cs="Arial"/>
+      <w:r>
+        <w:rPr>
+          <w:rFonts w:ascii="Times New Roman" w:eastAsia="Times New Roman" w:hAnsi="Times New Roman" w:cs="Times New Roman"/>
           <w:color w:val="333333"/>
           <w:sz w:val="24"/>
           <w:szCs w:val="24"/>
@@ -5463,31 +3709,19 @@
         </w:rPr>
         <w:t> </w:t>
       </w:r>
-    </w:p>
-    <w:p>
-      <w:pPr>
-        <w:shd w:val="clear" w:color="auto" w:fill="FFFFFF"/>
-        <w:spacing w:after="150" w:line="240" w:lineRule="auto"/>
-        <w:rPr>
-          <w:rFonts w:ascii="Arial" w:eastAsia="Times New Roman" w:hAnsi="Arial" w:cs="Arial"/>
-          <w:color w:val="333333"/>
-          <w:sz w:val="24"/>
-          <w:szCs w:val="24"/>
-        </w:rPr>
-      </w:pPr>
-      <w:r>
-        <w:rPr>
-          <w:rFonts w:ascii="Arial" w:eastAsia="Times New Roman" w:hAnsi="Arial" w:cs="Arial"/>
+      <w:r>
+        <w:rPr>
+          <w:rFonts w:ascii="Times New Roman" w:eastAsia="Times New Roman" w:hAnsi="Times New Roman" w:cs="Times New Roman"/>
           <w:noProof/>
           <w:color w:val="333333"/>
           <w:sz w:val="24"/>
           <w:szCs w:val="24"/>
         </w:rPr>
         <w:drawing>
-          <wp:inline distT="0" distB="0" distL="0" distR="0" wp14:anchorId="7A91D9A1" wp14:editId="296AEE6C">
+          <wp:inline distT="0" distB="0" distL="0" distR="0" wp14:anchorId="5F271D09" wp14:editId="0A0C231B">
             <wp:extent cx="1049020" cy="381635"/>
             <wp:effectExtent l="0" t="0" r="0" b="0"/>
-            <wp:docPr id="4" name="Picture 4"/>
+            <wp:docPr id="5" name="Picture 5"/>
             <wp:cNvGraphicFramePr>
               <a:graphicFrameLocks xmlns:a="http://schemas.openxmlformats.org/drawingml/2006/main" noChangeAspect="1"/>
             </wp:cNvGraphicFramePr>
@@ -5495,7 +3729,7 @@
               <a:graphicData uri="http://schemas.openxmlformats.org/drawingml/2006/picture">
                 <pic:pic xmlns:pic="http://schemas.openxmlformats.org/drawingml/2006/picture">
                   <pic:nvPicPr>
-                    <pic:cNvPr id="0" name="Picture 37"/>
+                    <pic:cNvPr id="0" name="Picture 36"/>
                     <pic:cNvPicPr>
                       <a:picLocks noChangeAspect="1" noChangeArrowheads="1"/>
                     </pic:cNvPicPr>
@@ -5532,51 +3766,19 @@
           </wp:inline>
         </w:drawing>
       </w:r>
-    </w:p>
-    <w:p>
-      <w:pPr>
-        <w:spacing w:after="0" w:line="240" w:lineRule="auto"/>
-        <w:rPr>
-          <w:rFonts w:ascii="Times New Roman" w:eastAsia="Times New Roman" w:hAnsi="Times New Roman" w:cs="Times New Roman"/>
-          <w:sz w:val="24"/>
-          <w:szCs w:val="24"/>
-        </w:rPr>
-      </w:pPr>
-      <w:r>
-        <w:rPr>
-          <w:rFonts w:ascii="Arial" w:eastAsia="Times New Roman" w:hAnsi="Arial" w:cs="Arial"/>
-          <w:color w:val="333333"/>
-          <w:sz w:val="24"/>
-          <w:szCs w:val="24"/>
-          <w:shd w:val="clear" w:color="auto" w:fill="FFFFFF"/>
-        </w:rPr>
-        <w:t> </w:t>
-      </w:r>
-    </w:p>
-    <w:p>
-      <w:pPr>
-        <w:shd w:val="clear" w:color="auto" w:fill="FFFFFF"/>
-        <w:spacing w:after="150" w:line="240" w:lineRule="auto"/>
-        <w:rPr>
-          <w:rFonts w:ascii="Arial" w:eastAsia="Times New Roman" w:hAnsi="Arial" w:cs="Arial"/>
-          <w:color w:val="333333"/>
-          <w:sz w:val="24"/>
-          <w:szCs w:val="24"/>
-        </w:rPr>
-      </w:pPr>
-      <w:r>
-        <w:rPr>
-          <w:rFonts w:ascii="Arial" w:eastAsia="Times New Roman" w:hAnsi="Arial" w:cs="Arial"/>
+      <w:r>
+        <w:rPr>
+          <w:rFonts w:ascii="Times New Roman" w:eastAsia="Times New Roman" w:hAnsi="Times New Roman" w:cs="Times New Roman"/>
           <w:noProof/>
           <w:color w:val="333333"/>
           <w:sz w:val="24"/>
           <w:szCs w:val="24"/>
         </w:rPr>
         <w:drawing>
-          <wp:inline distT="0" distB="0" distL="0" distR="0" wp14:anchorId="4856DCE4" wp14:editId="747224B9">
+          <wp:inline distT="0" distB="0" distL="0" distR="0" wp14:anchorId="7A91D9A1" wp14:editId="296AEE6C">
             <wp:extent cx="1049020" cy="381635"/>
             <wp:effectExtent l="0" t="0" r="0" b="0"/>
-            <wp:docPr id="3" name="Picture 3"/>
+            <wp:docPr id="4" name="Picture 4"/>
             <wp:cNvGraphicFramePr>
               <a:graphicFrameLocks xmlns:a="http://schemas.openxmlformats.org/drawingml/2006/main" noChangeAspect="1"/>
             </wp:cNvGraphicFramePr>
@@ -5584,7 +3786,7 @@
               <a:graphicData uri="http://schemas.openxmlformats.org/drawingml/2006/picture">
                 <pic:pic xmlns:pic="http://schemas.openxmlformats.org/drawingml/2006/picture">
                   <pic:nvPicPr>
-                    <pic:cNvPr id="0" name="Picture 38"/>
+                    <pic:cNvPr id="0" name="Picture 37"/>
                     <pic:cNvPicPr>
                       <a:picLocks noChangeAspect="1" noChangeArrowheads="1"/>
                     </pic:cNvPicPr>
@@ -5621,51 +3823,19 @@
           </wp:inline>
         </w:drawing>
       </w:r>
-    </w:p>
-    <w:p>
-      <w:pPr>
-        <w:spacing w:after="0" w:line="240" w:lineRule="auto"/>
-        <w:rPr>
-          <w:rFonts w:ascii="Times New Roman" w:eastAsia="Times New Roman" w:hAnsi="Times New Roman" w:cs="Times New Roman"/>
-          <w:sz w:val="24"/>
-          <w:szCs w:val="24"/>
-        </w:rPr>
-      </w:pPr>
-      <w:r>
-        <w:rPr>
-          <w:rFonts w:ascii="Arial" w:eastAsia="Times New Roman" w:hAnsi="Arial" w:cs="Arial"/>
-          <w:color w:val="333333"/>
-          <w:sz w:val="24"/>
-          <w:szCs w:val="24"/>
-          <w:shd w:val="clear" w:color="auto" w:fill="FFFFFF"/>
-        </w:rPr>
-        <w:t> </w:t>
-      </w:r>
-    </w:p>
-    <w:p>
-      <w:pPr>
-        <w:shd w:val="clear" w:color="auto" w:fill="FFFFFF"/>
-        <w:spacing w:after="150" w:line="240" w:lineRule="auto"/>
-        <w:rPr>
-          <w:rFonts w:ascii="Arial" w:eastAsia="Times New Roman" w:hAnsi="Arial" w:cs="Arial"/>
-          <w:color w:val="333333"/>
-          <w:sz w:val="24"/>
-          <w:szCs w:val="24"/>
-        </w:rPr>
-      </w:pPr>
-      <w:r>
-        <w:rPr>
-          <w:rFonts w:ascii="Arial" w:eastAsia="Times New Roman" w:hAnsi="Arial" w:cs="Arial"/>
+      <w:r>
+        <w:rPr>
+          <w:rFonts w:ascii="Times New Roman" w:eastAsia="Times New Roman" w:hAnsi="Times New Roman" w:cs="Times New Roman"/>
           <w:noProof/>
           <w:color w:val="333333"/>
           <w:sz w:val="24"/>
           <w:szCs w:val="24"/>
         </w:rPr>
         <w:drawing>
-          <wp:inline distT="0" distB="0" distL="0" distR="0" wp14:anchorId="4764E3C8" wp14:editId="039D0980">
+          <wp:inline distT="0" distB="0" distL="0" distR="0" wp14:anchorId="4856DCE4" wp14:editId="747224B9">
             <wp:extent cx="1049020" cy="381635"/>
             <wp:effectExtent l="0" t="0" r="0" b="0"/>
-            <wp:docPr id="2" name="Picture 2"/>
+            <wp:docPr id="3" name="Picture 3"/>
             <wp:cNvGraphicFramePr>
               <a:graphicFrameLocks xmlns:a="http://schemas.openxmlformats.org/drawingml/2006/main" noChangeAspect="1"/>
             </wp:cNvGraphicFramePr>
@@ -5673,7 +3843,7 @@
               <a:graphicData uri="http://schemas.openxmlformats.org/drawingml/2006/picture">
                 <pic:pic xmlns:pic="http://schemas.openxmlformats.org/drawingml/2006/picture">
                   <pic:nvPicPr>
-                    <pic:cNvPr id="0" name="Picture 39"/>
+                    <pic:cNvPr id="0" name="Picture 38"/>
                     <pic:cNvPicPr>
                       <a:picLocks noChangeAspect="1" noChangeArrowheads="1"/>
                     </pic:cNvPicPr>
@@ -5710,51 +3880,19 @@
           </wp:inline>
         </w:drawing>
       </w:r>
-    </w:p>
-    <w:p>
-      <w:pPr>
-        <w:spacing w:after="0" w:line="240" w:lineRule="auto"/>
-        <w:rPr>
-          <w:rFonts w:ascii="Times New Roman" w:eastAsia="Times New Roman" w:hAnsi="Times New Roman" w:cs="Times New Roman"/>
-          <w:sz w:val="24"/>
-          <w:szCs w:val="24"/>
-        </w:rPr>
-      </w:pPr>
-      <w:r>
-        <w:rPr>
-          <w:rFonts w:ascii="Arial" w:eastAsia="Times New Roman" w:hAnsi="Arial" w:cs="Arial"/>
-          <w:color w:val="333333"/>
-          <w:sz w:val="24"/>
-          <w:szCs w:val="24"/>
-          <w:shd w:val="clear" w:color="auto" w:fill="FFFFFF"/>
-        </w:rPr>
-        <w:t> </w:t>
-      </w:r>
-    </w:p>
-    <w:p>
-      <w:pPr>
-        <w:shd w:val="clear" w:color="auto" w:fill="FFFFFF"/>
-        <w:spacing w:after="150" w:line="240" w:lineRule="auto"/>
-        <w:rPr>
-          <w:rFonts w:ascii="Arial" w:eastAsia="Times New Roman" w:hAnsi="Arial" w:cs="Arial"/>
-          <w:color w:val="333333"/>
-          <w:sz w:val="24"/>
-          <w:szCs w:val="24"/>
-        </w:rPr>
-      </w:pPr>
-      <w:r>
-        <w:rPr>
-          <w:rFonts w:ascii="Arial" w:eastAsia="Times New Roman" w:hAnsi="Arial" w:cs="Arial"/>
+      <w:r>
+        <w:rPr>
+          <w:rFonts w:ascii="Times New Roman" w:eastAsia="Times New Roman" w:hAnsi="Times New Roman" w:cs="Times New Roman"/>
           <w:noProof/>
           <w:color w:val="333333"/>
           <w:sz w:val="24"/>
           <w:szCs w:val="24"/>
         </w:rPr>
         <w:drawing>
-          <wp:inline distT="0" distB="0" distL="0" distR="0" wp14:anchorId="0483380A" wp14:editId="0A888FC2">
+          <wp:inline distT="0" distB="0" distL="0" distR="0" wp14:anchorId="4764E3C8" wp14:editId="039D0980">
             <wp:extent cx="1049020" cy="381635"/>
             <wp:effectExtent l="0" t="0" r="0" b="0"/>
-            <wp:docPr id="1" name="Picture 1"/>
+            <wp:docPr id="2" name="Picture 2"/>
             <wp:cNvGraphicFramePr>
               <a:graphicFrameLocks xmlns:a="http://schemas.openxmlformats.org/drawingml/2006/main" noChangeAspect="1"/>
             </wp:cNvGraphicFramePr>
@@ -5762,7 +3900,7 @@
               <a:graphicData uri="http://schemas.openxmlformats.org/drawingml/2006/picture">
                 <pic:pic xmlns:pic="http://schemas.openxmlformats.org/drawingml/2006/picture">
                   <pic:nvPicPr>
-                    <pic:cNvPr id="0" name="Picture 40"/>
+                    <pic:cNvPr id="0" name="Picture 39"/>
                     <pic:cNvPicPr>
                       <a:picLocks noChangeAspect="1" noChangeArrowheads="1"/>
                     </pic:cNvPicPr>
@@ -5799,13 +3937,73 @@
           </wp:inline>
         </w:drawing>
       </w:r>
-    </w:p>
-    <w:p>
-      <w:pPr>
-        <w:rPr>
-          <w:rFonts w:ascii="Times New Roman" w:hAnsi="Times New Roman" w:cs="Times New Roman"/>
-        </w:rPr>
-      </w:pPr>
+      <w:r>
+        <w:rPr>
+          <w:rFonts w:ascii="Times New Roman" w:eastAsia="Times New Roman" w:hAnsi="Times New Roman" w:cs="Times New Roman"/>
+          <w:color w:val="333333"/>
+          <w:sz w:val="24"/>
+          <w:szCs w:val="24"/>
+          <w:shd w:val="clear" w:color="auto" w:fill="FFFFFF"/>
+        </w:rPr>
+        <w:t> </w:t>
+      </w:r>
+      <w:r>
+        <w:rPr>
+          <w:rFonts w:ascii="Times New Roman" w:eastAsia="Times New Roman" w:hAnsi="Times New Roman" w:cs="Times New Roman"/>
+          <w:noProof/>
+          <w:color w:val="333333"/>
+          <w:sz w:val="24"/>
+          <w:szCs w:val="24"/>
+        </w:rPr>
+        <w:drawing>
+          <wp:inline distT="0" distB="0" distL="0" distR="0" wp14:anchorId="0483380A" wp14:editId="0A888FC2">
+            <wp:extent cx="1049020" cy="381635"/>
+            <wp:effectExtent l="0" t="0" r="0" b="0"/>
+            <wp:docPr id="1" name="Picture 1"/>
+            <wp:cNvGraphicFramePr>
+              <a:graphicFrameLocks xmlns:a="http://schemas.openxmlformats.org/drawingml/2006/main" noChangeAspect="1"/>
+            </wp:cNvGraphicFramePr>
+            <a:graphic xmlns:a="http://schemas.openxmlformats.org/drawingml/2006/main">
+              <a:graphicData uri="http://schemas.openxmlformats.org/drawingml/2006/picture">
+                <pic:pic xmlns:pic="http://schemas.openxmlformats.org/drawingml/2006/picture">
+                  <pic:nvPicPr>
+                    <pic:cNvPr id="0" name="Picture 40"/>
+                    <pic:cNvPicPr>
+                      <a:picLocks noChangeAspect="1" noChangeArrowheads="1"/>
+                    </pic:cNvPicPr>
+                  </pic:nvPicPr>
+                  <pic:blipFill>
+                    <a:blip r:embed="rId45">
+                      <a:extLst>
+                        <a:ext uri="{28A0092B-C50C-407E-A947-70E740481C1C}">
+                          <a14:useLocalDpi xmlns:a14="http://schemas.microsoft.com/office/drawing/2010/main" val="0"/>
+                        </a:ext>
+                      </a:extLst>
+                    </a:blip>
+                    <a:srcRect/>
+                    <a:stretch>
+                      <a:fillRect/>
+                    </a:stretch>
+                  </pic:blipFill>
+                  <pic:spPr bwMode="auto">
+                    <a:xfrm>
+                      <a:off x="0" y="0"/>
+                      <a:ext cx="1049020" cy="381635"/>
+                    </a:xfrm>
+                    <a:prstGeom prst="rect">
+                      <a:avLst/>
+                    </a:prstGeom>
+                    <a:noFill/>
+                    <a:ln>
+                      <a:noFill/>
+                    </a:ln>
+                  </pic:spPr>
+                </pic:pic>
+              </a:graphicData>
+            </a:graphic>
+          </wp:inline>
+        </w:drawing>
+      </w:r>
     </w:p>
     <w:sectPr>
       <w:pgSz w:w="11906" w:h="16838"/>
@@ -5969,6 +4167,155 @@
     </w:lvl>
   </w:abstractNum>
   <w:abstractNum w:abstractNumId="1" w15:restartNumberingAfterBreak="0">
+    <w:nsid w:val="27547E27"/>
+    <w:multiLevelType w:val="multilevel"/>
+    <w:tmpl w:val="EF6C8A4E"/>
+    <w:lvl w:ilvl="0">
+      <w:start w:val="1"/>
+      <w:numFmt w:val="bullet"/>
+      <w:lvlText w:val=""/>
+      <w:lvlJc w:val="left"/>
+      <w:pPr>
+        <w:tabs>
+          <w:tab w:val="num" w:pos="720"/>
+        </w:tabs>
+        <w:ind w:left="720" w:hanging="360"/>
+      </w:pPr>
+      <w:rPr>
+        <w:rFonts w:ascii="Symbol" w:hAnsi="Symbol" w:hint="default"/>
+        <w:sz w:val="20"/>
+      </w:rPr>
+    </w:lvl>
+    <w:lvl w:ilvl="1" w:tentative="1">
+      <w:start w:val="1"/>
+      <w:numFmt w:val="bullet"/>
+      <w:lvlText w:val="o"/>
+      <w:lvlJc w:val="left"/>
+      <w:pPr>
+        <w:tabs>
+          <w:tab w:val="num" w:pos="1440"/>
+        </w:tabs>
+        <w:ind w:left="1440" w:hanging="360"/>
+      </w:pPr>
+      <w:rPr>
+        <w:rFonts w:ascii="Courier New" w:hAnsi="Courier New" w:hint="default"/>
+        <w:sz w:val="20"/>
+      </w:rPr>
+    </w:lvl>
+    <w:lvl w:ilvl="2" w:tentative="1">
+      <w:start w:val="1"/>
+      <w:numFmt w:val="bullet"/>
+      <w:lvlText w:val=""/>
+      <w:lvlJc w:val="left"/>
+      <w:pPr>
+        <w:tabs>
+          <w:tab w:val="num" w:pos="2160"/>
+        </w:tabs>
+        <w:ind w:left="2160" w:hanging="360"/>
+      </w:pPr>
+      <w:rPr>
+        <w:rFonts w:ascii="Wingdings" w:hAnsi="Wingdings" w:hint="default"/>
+        <w:sz w:val="20"/>
+      </w:rPr>
+    </w:lvl>
+    <w:lvl w:ilvl="3" w:tentative="1">
+      <w:start w:val="1"/>
+      <w:numFmt w:val="bullet"/>
+      <w:lvlText w:val=""/>
+      <w:lvlJc w:val="left"/>
+      <w:pPr>
+        <w:tabs>
+          <w:tab w:val="num" w:pos="2880"/>
+        </w:tabs>
+        <w:ind w:left="2880" w:hanging="360"/>
+      </w:pPr>
+      <w:rPr>
+        <w:rFonts w:ascii="Wingdings" w:hAnsi="Wingdings" w:hint="default"/>
+        <w:sz w:val="20"/>
+      </w:rPr>
+    </w:lvl>
+    <w:lvl w:ilvl="4" w:tentative="1">
+      <w:start w:val="1"/>
+      <w:numFmt w:val="bullet"/>
+      <w:lvlText w:val=""/>
+      <w:lvlJc w:val="left"/>
+      <w:pPr>
+        <w:tabs>
+          <w:tab w:val="num" w:pos="3600"/>
+        </w:tabs>
+        <w:ind w:left="3600" w:hanging="360"/>
+      </w:pPr>
+      <w:rPr>
+        <w:rFonts w:ascii="Wingdings" w:hAnsi="Wingdings" w:hint="default"/>
+        <w:sz w:val="20"/>
+      </w:rPr>
+    </w:lvl>
+    <w:lvl w:ilvl="5" w:tentative="1">
+      <w:start w:val="1"/>
+      <w:numFmt w:val="bullet"/>
+      <w:lvlText w:val=""/>
+      <w:lvlJc w:val="left"/>
+      <w:pPr>
+        <w:tabs>
+          <w:tab w:val="num" w:pos="4320"/>
+        </w:tabs>
+        <w:ind w:left="4320" w:hanging="360"/>
+      </w:pPr>
+      <w:rPr>
+        <w:rFonts w:ascii="Wingdings" w:hAnsi="Wingdings" w:hint="default"/>
+        <w:sz w:val="20"/>
+      </w:rPr>
+    </w:lvl>
+    <w:lvl w:ilvl="6" w:tentative="1">
+      <w:start w:val="1"/>
+      <w:numFmt w:val="bullet"/>
+      <w:lvlText w:val=""/>
+      <w:lvlJc w:val="left"/>
+      <w:pPr>
+        <w:tabs>
+          <w:tab w:val="num" w:pos="5040"/>
+        </w:tabs>
+        <w:ind w:left="5040" w:hanging="360"/>
+      </w:pPr>
+      <w:rPr>
+        <w:rFonts w:ascii="Wingdings" w:hAnsi="Wingdings" w:hint="default"/>
+        <w:sz w:val="20"/>
+      </w:rPr>
+    </w:lvl>
+    <w:lvl w:ilvl="7" w:tentative="1">
+      <w:start w:val="1"/>
+      <w:numFmt w:val="bullet"/>
+      <w:lvlText w:val=""/>
+      <w:lvlJc w:val="left"/>
+      <w:pPr>
+        <w:tabs>
+          <w:tab w:val="num" w:pos="5760"/>
+        </w:tabs>
+        <w:ind w:left="5760" w:hanging="360"/>
+      </w:pPr>
+      <w:rPr>
+        <w:rFonts w:ascii="Wingdings" w:hAnsi="Wingdings" w:hint="default"/>
+        <w:sz w:val="20"/>
+      </w:rPr>
+    </w:lvl>
+    <w:lvl w:ilvl="8" w:tentative="1">
+      <w:start w:val="1"/>
+      <w:numFmt w:val="bullet"/>
+      <w:lvlText w:val=""/>
+      <w:lvlJc w:val="left"/>
+      <w:pPr>
+        <w:tabs>
+          <w:tab w:val="num" w:pos="6480"/>
+        </w:tabs>
+        <w:ind w:left="6480" w:hanging="360"/>
+      </w:pPr>
+      <w:rPr>
+        <w:rFonts w:ascii="Wingdings" w:hAnsi="Wingdings" w:hint="default"/>
+        <w:sz w:val="20"/>
+      </w:rPr>
+    </w:lvl>
+  </w:abstractNum>
+  <w:abstractNum w:abstractNumId="2" w15:restartNumberingAfterBreak="0">
     <w:nsid w:val="3DA4086F"/>
     <w:multiLevelType w:val="multilevel"/>
     <w:tmpl w:val="6E507424"/>
@@ -6117,7 +4464,7 @@
       </w:rPr>
     </w:lvl>
   </w:abstractNum>
-  <w:abstractNum w:abstractNumId="2" w15:restartNumberingAfterBreak="0">
+  <w:abstractNum w:abstractNumId="3" w15:restartNumberingAfterBreak="0">
     <w:nsid w:val="405361F0"/>
     <w:multiLevelType w:val="multilevel"/>
     <w:tmpl w:val="E97610DA"/>
@@ -6266,7 +4613,7 @@
       </w:rPr>
     </w:lvl>
   </w:abstractNum>
-  <w:abstractNum w:abstractNumId="3" w15:restartNumberingAfterBreak="0">
+  <w:abstractNum w:abstractNumId="4" w15:restartNumberingAfterBreak="0">
     <w:nsid w:val="4C163BE4"/>
     <w:multiLevelType w:val="multilevel"/>
     <w:tmpl w:val="D9D42132"/>
@@ -6415,7 +4762,7 @@
       </w:rPr>
     </w:lvl>
   </w:abstractNum>
-  <w:abstractNum w:abstractNumId="4" w15:restartNumberingAfterBreak="0">
+  <w:abstractNum w:abstractNumId="5" w15:restartNumberingAfterBreak="0">
     <w:nsid w:val="5B3A0E21"/>
     <w:multiLevelType w:val="hybridMultilevel"/>
     <w:tmpl w:val="8A30FC70"/>
@@ -6504,7 +4851,7 @@
       </w:pPr>
     </w:lvl>
   </w:abstractNum>
-  <w:abstractNum w:abstractNumId="5" w15:restartNumberingAfterBreak="0">
+  <w:abstractNum w:abstractNumId="6" w15:restartNumberingAfterBreak="0">
     <w:nsid w:val="5C114AB2"/>
     <w:multiLevelType w:val="multilevel"/>
     <w:tmpl w:val="C802A618"/>
@@ -6515,9 +4862,9 @@
       <w:lvlJc w:val="left"/>
       <w:pPr>
         <w:tabs>
-          <w:tab w:val="num" w:pos="720"/>
-        </w:tabs>
-        <w:ind w:left="720" w:hanging="360"/>
+          <w:tab w:val="num" w:pos="360"/>
+        </w:tabs>
+        <w:ind w:left="360" w:hanging="360"/>
       </w:pPr>
       <w:rPr>
         <w:rFonts w:ascii="Symbol" w:hAnsi="Symbol" w:hint="default"/>
@@ -6531,9 +4878,9 @@
       <w:lvlJc w:val="left"/>
       <w:pPr>
         <w:tabs>
-          <w:tab w:val="num" w:pos="1440"/>
-        </w:tabs>
-        <w:ind w:left="1440" w:hanging="360"/>
+          <w:tab w:val="num" w:pos="1080"/>
+        </w:tabs>
+        <w:ind w:left="1080" w:hanging="360"/>
       </w:pPr>
       <w:rPr>
         <w:rFonts w:ascii="Courier New" w:hAnsi="Courier New" w:hint="default"/>
@@ -6547,9 +4894,9 @@
       <w:lvlJc w:val="left"/>
       <w:pPr>
         <w:tabs>
-          <w:tab w:val="num" w:pos="2160"/>
-        </w:tabs>
-        <w:ind w:left="2160" w:hanging="360"/>
+          <w:tab w:val="num" w:pos="1800"/>
+        </w:tabs>
+        <w:ind w:left="1800" w:hanging="360"/>
       </w:pPr>
       <w:rPr>
         <w:rFonts w:ascii="Wingdings" w:hAnsi="Wingdings" w:hint="default"/>
@@ -6563,9 +4910,9 @@
       <w:lvlJc w:val="left"/>
       <w:pPr>
         <w:tabs>
-          <w:tab w:val="num" w:pos="2880"/>
-        </w:tabs>
-        <w:ind w:left="2880" w:hanging="360"/>
+          <w:tab w:val="num" w:pos="2520"/>
+        </w:tabs>
+        <w:ind w:left="2520" w:hanging="360"/>
       </w:pPr>
       <w:rPr>
         <w:rFonts w:ascii="Wingdings" w:hAnsi="Wingdings" w:hint="default"/>
@@ -6579,9 +4926,9 @@
       <w:lvlJc w:val="left"/>
       <w:pPr>
         <w:tabs>
-          <w:tab w:val="num" w:pos="3600"/>
-        </w:tabs>
-        <w:ind w:left="3600" w:hanging="360"/>
+          <w:tab w:val="num" w:pos="3240"/>
+        </w:tabs>
+        <w:ind w:left="3240" w:hanging="360"/>
       </w:pPr>
       <w:rPr>
         <w:rFonts w:ascii="Wingdings" w:hAnsi="Wingdings" w:hint="default"/>
@@ -6595,9 +4942,9 @@
       <w:lvlJc w:val="left"/>
       <w:pPr>
         <w:tabs>
-          <w:tab w:val="num" w:pos="4320"/>
-        </w:tabs>
-        <w:ind w:left="4320" w:hanging="360"/>
+          <w:tab w:val="num" w:pos="3960"/>
+        </w:tabs>
+        <w:ind w:left="3960" w:hanging="360"/>
       </w:pPr>
       <w:rPr>
         <w:rFonts w:ascii="Wingdings" w:hAnsi="Wingdings" w:hint="default"/>
@@ -6611,9 +4958,9 @@
       <w:lvlJc w:val="left"/>
       <w:pPr>
         <w:tabs>
-          <w:tab w:val="num" w:pos="5040"/>
-        </w:tabs>
-        <w:ind w:left="5040" w:hanging="360"/>
+          <w:tab w:val="num" w:pos="4680"/>
+        </w:tabs>
+        <w:ind w:left="4680" w:hanging="360"/>
       </w:pPr>
       <w:rPr>
         <w:rFonts w:ascii="Wingdings" w:hAnsi="Wingdings" w:hint="default"/>
@@ -6627,9 +4974,9 @@
       <w:lvlJc w:val="left"/>
       <w:pPr>
         <w:tabs>
-          <w:tab w:val="num" w:pos="5760"/>
-        </w:tabs>
-        <w:ind w:left="5760" w:hanging="360"/>
+          <w:tab w:val="num" w:pos="5400"/>
+        </w:tabs>
+        <w:ind w:left="5400" w:hanging="360"/>
       </w:pPr>
       <w:rPr>
         <w:rFonts w:ascii="Wingdings" w:hAnsi="Wingdings" w:hint="default"/>
@@ -6643,9 +4990,9 @@
       <w:lvlJc w:val="left"/>
       <w:pPr>
         <w:tabs>
-          <w:tab w:val="num" w:pos="6480"/>
-        </w:tabs>
-        <w:ind w:left="6480" w:hanging="360"/>
+          <w:tab w:val="num" w:pos="6120"/>
+        </w:tabs>
+        <w:ind w:left="6120" w:hanging="360"/>
       </w:pPr>
       <w:rPr>
         <w:rFonts w:ascii="Wingdings" w:hAnsi="Wingdings" w:hint="default"/>
@@ -6653,7 +5000,7 @@
       </w:rPr>
     </w:lvl>
   </w:abstractNum>
-  <w:abstractNum w:abstractNumId="6" w15:restartNumberingAfterBreak="0">
+  <w:abstractNum w:abstractNumId="7" w15:restartNumberingAfterBreak="0">
     <w:nsid w:val="665F1F4A"/>
     <w:multiLevelType w:val="multilevel"/>
     <w:tmpl w:val="3DFA294E"/>
@@ -6802,7 +5149,7 @@
       </w:rPr>
     </w:lvl>
   </w:abstractNum>
-  <w:abstractNum w:abstractNumId="7" w15:restartNumberingAfterBreak="0">
+  <w:abstractNum w:abstractNumId="8" w15:restartNumberingAfterBreak="0">
     <w:nsid w:val="692C1A0C"/>
     <w:multiLevelType w:val="multilevel"/>
     <w:tmpl w:val="F988A05A"/>
@@ -6951,7 +5298,7 @@
       </w:rPr>
     </w:lvl>
   </w:abstractNum>
-  <w:abstractNum w:abstractNumId="8" w15:restartNumberingAfterBreak="0">
+  <w:abstractNum w:abstractNumId="9" w15:restartNumberingAfterBreak="0">
     <w:nsid w:val="693C02C8"/>
     <w:multiLevelType w:val="multilevel"/>
     <w:tmpl w:val="A82051A6"/>
@@ -7100,7 +5447,7 @@
       </w:rPr>
     </w:lvl>
   </w:abstractNum>
-  <w:abstractNum w:abstractNumId="9" w15:restartNumberingAfterBreak="0">
+  <w:abstractNum w:abstractNumId="10" w15:restartNumberingAfterBreak="0">
     <w:nsid w:val="6F764EFD"/>
     <w:multiLevelType w:val="multilevel"/>
     <w:tmpl w:val="1012D784"/>
@@ -7249,7 +5596,7 @@
       </w:rPr>
     </w:lvl>
   </w:abstractNum>
-  <w:abstractNum w:abstractNumId="10" w15:restartNumberingAfterBreak="0">
+  <w:abstractNum w:abstractNumId="11" w15:restartNumberingAfterBreak="0">
     <w:nsid w:val="70C33F8B"/>
     <w:multiLevelType w:val="multilevel"/>
     <w:tmpl w:val="E2685D82"/>
@@ -7398,7 +5745,7 @@
       </w:rPr>
     </w:lvl>
   </w:abstractNum>
-  <w:abstractNum w:abstractNumId="11" w15:restartNumberingAfterBreak="0">
+  <w:abstractNum w:abstractNumId="12" w15:restartNumberingAfterBreak="0">
     <w:nsid w:val="725E5258"/>
     <w:multiLevelType w:val="multilevel"/>
     <w:tmpl w:val="5C70B5D4"/>
@@ -7547,7 +5894,7 @@
       </w:rPr>
     </w:lvl>
   </w:abstractNum>
-  <w:abstractNum w:abstractNumId="12" w15:restartNumberingAfterBreak="0">
+  <w:abstractNum w:abstractNumId="13" w15:restartNumberingAfterBreak="0">
     <w:nsid w:val="7BA41658"/>
     <w:multiLevelType w:val="multilevel"/>
     <w:tmpl w:val="CB980684"/>
@@ -7697,43 +6044,46 @@
     </w:lvl>
   </w:abstractNum>
   <w:num w:numId="1" w16cid:durableId="1929803656">
-    <w:abstractNumId w:val="1"/>
+    <w:abstractNumId w:val="2"/>
   </w:num>
   <w:num w:numId="2" w16cid:durableId="1619676452">
-    <w:abstractNumId w:val="12"/>
+    <w:abstractNumId w:val="13"/>
   </w:num>
   <w:num w:numId="3" w16cid:durableId="819537334">
-    <w:abstractNumId w:val="5"/>
+    <w:abstractNumId w:val="6"/>
   </w:num>
   <w:num w:numId="4" w16cid:durableId="1963221730">
-    <w:abstractNumId w:val="10"/>
+    <w:abstractNumId w:val="11"/>
   </w:num>
   <w:num w:numId="5" w16cid:durableId="1345783031">
-    <w:abstractNumId w:val="3"/>
+    <w:abstractNumId w:val="4"/>
   </w:num>
   <w:num w:numId="6" w16cid:durableId="860388561">
-    <w:abstractNumId w:val="2"/>
+    <w:abstractNumId w:val="3"/>
   </w:num>
   <w:num w:numId="7" w16cid:durableId="901864979">
     <w:abstractNumId w:val="0"/>
   </w:num>
   <w:num w:numId="8" w16cid:durableId="1475485445">
-    <w:abstractNumId w:val="11"/>
+    <w:abstractNumId w:val="12"/>
   </w:num>
   <w:num w:numId="9" w16cid:durableId="678115639">
+    <w:abstractNumId w:val="10"/>
+  </w:num>
+  <w:num w:numId="10" w16cid:durableId="702899770">
+    <w:abstractNumId w:val="8"/>
+  </w:num>
+  <w:num w:numId="11" w16cid:durableId="342125676">
+    <w:abstractNumId w:val="7"/>
+  </w:num>
+  <w:num w:numId="12" w16cid:durableId="941304114">
     <w:abstractNumId w:val="9"/>
   </w:num>
-  <w:num w:numId="10" w16cid:durableId="702899770">
-    <w:abstractNumId w:val="7"/>
+  <w:num w:numId="13" w16cid:durableId="2076512743">
+    <w:abstractNumId w:val="5"/>
   </w:num>
-  <w:num w:numId="11" w16cid:durableId="342125676">
-    <w:abstractNumId w:val="6"/>
-  </w:num>
-  <w:num w:numId="12" w16cid:durableId="941304114">
-    <w:abstractNumId w:val="8"/>
-  </w:num>
-  <w:num w:numId="13" w16cid:durableId="2076512743">
-    <w:abstractNumId w:val="4"/>
+  <w:num w:numId="14" w16cid:durableId="791898093">
+    <w:abstractNumId w:val="1"/>
   </w:num>
 </w:numbering>
 </file>
@@ -8291,6 +6641,34 @@
       <w:contextualSpacing/>
     </w:pPr>
   </w:style>
+  <w:style w:type="character" w:styleId="UnresolvedMention">
+    <w:name w:val="Unresolved Mention"/>
+    <w:basedOn w:val="DefaultParagraphFont"/>
+    <w:uiPriority w:val="99"/>
+    <w:semiHidden/>
+    <w:unhideWhenUsed/>
+    <w:rsid w:val="002B09DA"/>
+    <w:rPr>
+      <w:color w:val="605E5C"/>
+      <w:shd w:val="clear" w:color="auto" w:fill="E1DFDD"/>
+    </w:rPr>
+  </w:style>
+  <w:style w:type="paragraph" w:styleId="NormalWeb">
+    <w:name w:val="Normal (Web)"/>
+    <w:basedOn w:val="Normal"/>
+    <w:uiPriority w:val="99"/>
+    <w:semiHidden/>
+    <w:unhideWhenUsed/>
+    <w:rsid w:val="00577446"/>
+    <w:pPr>
+      <w:spacing w:before="100" w:beforeAutospacing="1" w:after="100" w:afterAutospacing="1" w:line="240" w:lineRule="auto"/>
+    </w:pPr>
+    <w:rPr>
+      <w:rFonts w:ascii="Times New Roman" w:eastAsia="Times New Roman" w:hAnsi="Times New Roman" w:cs="Times New Roman"/>
+      <w:sz w:val="24"/>
+      <w:szCs w:val="24"/>
+    </w:rPr>
+  </w:style>
 </w:styles>
 </file>
 

</xml_diff>

<commit_message>
update header footer logo size
</commit_message>
<xml_diff>
--- a/Project Proposal.docx
+++ b/Project Proposal.docx
@@ -304,7 +304,7 @@
             </w:rPr>
             <w:fldChar w:fldCharType="separate"/>
           </w:r>
-          <w:hyperlink w:anchor="_Toc169619738" w:history="1">
+          <w:hyperlink w:anchor="_Toc169621631" w:history="1">
             <w:r>
               <w:rPr>
                 <w:rStyle w:val="Hyperlink"/>
@@ -346,7 +346,7 @@
                 <w:noProof/>
                 <w:webHidden/>
               </w:rPr>
-              <w:instrText xml:space="preserve"> PAGEREF _Toc169619738 \h </w:instrText>
+              <w:instrText xml:space="preserve"> PAGEREF _Toc169621631 \h </w:instrText>
             </w:r>
             <w:r>
               <w:rPr>
@@ -388,7 +388,7 @@
               <w:noProof/>
             </w:rPr>
           </w:pPr>
-          <w:hyperlink w:anchor="_Toc169619739" w:history="1">
+          <w:hyperlink w:anchor="_Toc169621632" w:history="1">
             <w:r>
               <w:rPr>
                 <w:rStyle w:val="Hyperlink"/>
@@ -430,7 +430,7 @@
                 <w:noProof/>
                 <w:webHidden/>
               </w:rPr>
-              <w:instrText xml:space="preserve"> PAGEREF _Toc169619739 \h </w:instrText>
+              <w:instrText xml:space="preserve"> PAGEREF _Toc169621632 \h </w:instrText>
             </w:r>
             <w:r>
               <w:rPr>
@@ -472,7 +472,7 @@
               <w:noProof/>
             </w:rPr>
           </w:pPr>
-          <w:hyperlink w:anchor="_Toc169619740" w:history="1">
+          <w:hyperlink w:anchor="_Toc169621633" w:history="1">
             <w:r>
               <w:rPr>
                 <w:rStyle w:val="Hyperlink"/>
@@ -514,7 +514,7 @@
                 <w:noProof/>
                 <w:webHidden/>
               </w:rPr>
-              <w:instrText xml:space="preserve"> PAGEREF _Toc169619740 \h </w:instrText>
+              <w:instrText xml:space="preserve"> PAGEREF _Toc169621633 \h </w:instrText>
             </w:r>
             <w:r>
               <w:rPr>
@@ -556,7 +556,7 @@
               <w:noProof/>
             </w:rPr>
           </w:pPr>
-          <w:hyperlink w:anchor="_Toc169619741" w:history="1">
+          <w:hyperlink w:anchor="_Toc169621634" w:history="1">
             <w:r>
               <w:rPr>
                 <w:rStyle w:val="Hyperlink"/>
@@ -598,7 +598,7 @@
                 <w:noProof/>
                 <w:webHidden/>
               </w:rPr>
-              <w:instrText xml:space="preserve"> PAGEREF _Toc169619741 \h </w:instrText>
+              <w:instrText xml:space="preserve"> PAGEREF _Toc169621634 \h </w:instrText>
             </w:r>
             <w:r>
               <w:rPr>
@@ -640,7 +640,7 @@
               <w:noProof/>
             </w:rPr>
           </w:pPr>
-          <w:hyperlink w:anchor="_Toc169619742" w:history="1">
+          <w:hyperlink w:anchor="_Toc169621635" w:history="1">
             <w:r>
               <w:rPr>
                 <w:rStyle w:val="Hyperlink"/>
@@ -682,7 +682,7 @@
                 <w:noProof/>
                 <w:webHidden/>
               </w:rPr>
-              <w:instrText xml:space="preserve"> PAGEREF _Toc169619742 \h </w:instrText>
+              <w:instrText xml:space="preserve"> PAGEREF _Toc169621635 \h </w:instrText>
             </w:r>
             <w:r>
               <w:rPr>
@@ -724,7 +724,7 @@
               <w:noProof/>
             </w:rPr>
           </w:pPr>
-          <w:hyperlink w:anchor="_Toc169619743" w:history="1">
+          <w:hyperlink w:anchor="_Toc169621636" w:history="1">
             <w:r>
               <w:rPr>
                 <w:rStyle w:val="Hyperlink"/>
@@ -766,7 +766,7 @@
                 <w:noProof/>
                 <w:webHidden/>
               </w:rPr>
-              <w:instrText xml:space="preserve"> PAGEREF _Toc169619743 \h </w:instrText>
+              <w:instrText xml:space="preserve"> PAGEREF _Toc169621636 \h </w:instrText>
             </w:r>
             <w:r>
               <w:rPr>
@@ -799,174 +799,6 @@
         </w:p>
         <w:p>
           <w:pPr>
-            <w:pStyle w:val="TOC1"/>
-            <w:tabs>
-              <w:tab w:val="left" w:pos="440"/>
-              <w:tab w:val="right" w:leader="dot" w:pos="9016"/>
-            </w:tabs>
-            <w:rPr>
-              <w:noProof/>
-            </w:rPr>
-          </w:pPr>
-          <w:hyperlink w:anchor="_Toc169619744" w:history="1">
-            <w:r>
-              <w:rPr>
-                <w:rStyle w:val="Hyperlink"/>
-                <w:rFonts w:ascii="Times New Roman" w:hAnsi="Times New Roman" w:cs="Times New Roman"/>
-                <w:noProof/>
-              </w:rPr>
-              <w:t>7.</w:t>
-            </w:r>
-            <w:r>
-              <w:rPr>
-                <w:noProof/>
-              </w:rPr>
-              <w:tab/>
-            </w:r>
-            <w:r>
-              <w:rPr>
-                <w:rStyle w:val="Hyperlink"/>
-                <w:rFonts w:ascii="Times New Roman" w:hAnsi="Times New Roman" w:cs="Times New Roman"/>
-                <w:noProof/>
-              </w:rPr>
-              <w:t>Risk Management</w:t>
-            </w:r>
-            <w:r>
-              <w:rPr>
-                <w:noProof/>
-                <w:webHidden/>
-              </w:rPr>
-              <w:tab/>
-            </w:r>
-            <w:r>
-              <w:rPr>
-                <w:noProof/>
-                <w:webHidden/>
-              </w:rPr>
-              <w:fldChar w:fldCharType="begin"/>
-            </w:r>
-            <w:r>
-              <w:rPr>
-                <w:noProof/>
-                <w:webHidden/>
-              </w:rPr>
-              <w:instrText xml:space="preserve"> PAGEREF _Toc169619744 \h </w:instrText>
-            </w:r>
-            <w:r>
-              <w:rPr>
-                <w:noProof/>
-                <w:webHidden/>
-              </w:rPr>
-            </w:r>
-            <w:r>
-              <w:rPr>
-                <w:noProof/>
-                <w:webHidden/>
-              </w:rPr>
-              <w:fldChar w:fldCharType="separate"/>
-            </w:r>
-            <w:r>
-              <w:rPr>
-                <w:noProof/>
-                <w:webHidden/>
-              </w:rPr>
-              <w:t>2</w:t>
-            </w:r>
-            <w:r>
-              <w:rPr>
-                <w:noProof/>
-                <w:webHidden/>
-              </w:rPr>
-              <w:fldChar w:fldCharType="end"/>
-            </w:r>
-          </w:hyperlink>
-        </w:p>
-        <w:p>
-          <w:pPr>
-            <w:pStyle w:val="TOC1"/>
-            <w:tabs>
-              <w:tab w:val="left" w:pos="440"/>
-              <w:tab w:val="right" w:leader="dot" w:pos="9016"/>
-            </w:tabs>
-            <w:rPr>
-              <w:noProof/>
-            </w:rPr>
-          </w:pPr>
-          <w:hyperlink w:anchor="_Toc169619745" w:history="1">
-            <w:r>
-              <w:rPr>
-                <w:rStyle w:val="Hyperlink"/>
-                <w:rFonts w:ascii="Times New Roman" w:hAnsi="Times New Roman" w:cs="Times New Roman"/>
-                <w:noProof/>
-              </w:rPr>
-              <w:t>8.</w:t>
-            </w:r>
-            <w:r>
-              <w:rPr>
-                <w:noProof/>
-              </w:rPr>
-              <w:tab/>
-            </w:r>
-            <w:r>
-              <w:rPr>
-                <w:rStyle w:val="Hyperlink"/>
-                <w:rFonts w:ascii="Times New Roman" w:hAnsi="Times New Roman" w:cs="Times New Roman"/>
-                <w:noProof/>
-              </w:rPr>
-              <w:t>Appendices (if applicable)</w:t>
-            </w:r>
-            <w:r>
-              <w:rPr>
-                <w:noProof/>
-                <w:webHidden/>
-              </w:rPr>
-              <w:tab/>
-            </w:r>
-            <w:r>
-              <w:rPr>
-                <w:noProof/>
-                <w:webHidden/>
-              </w:rPr>
-              <w:fldChar w:fldCharType="begin"/>
-            </w:r>
-            <w:r>
-              <w:rPr>
-                <w:noProof/>
-                <w:webHidden/>
-              </w:rPr>
-              <w:instrText xml:space="preserve"> PAGEREF _Toc169619745 \h </w:instrText>
-            </w:r>
-            <w:r>
-              <w:rPr>
-                <w:noProof/>
-                <w:webHidden/>
-              </w:rPr>
-            </w:r>
-            <w:r>
-              <w:rPr>
-                <w:noProof/>
-                <w:webHidden/>
-              </w:rPr>
-              <w:fldChar w:fldCharType="separate"/>
-            </w:r>
-            <w:r>
-              <w:rPr>
-                <w:noProof/>
-                <w:webHidden/>
-              </w:rPr>
-              <w:t>3</w:t>
-            </w:r>
-            <w:r>
-              <w:rPr>
-                <w:noProof/>
-                <w:webHidden/>
-              </w:rPr>
-              <w:fldChar w:fldCharType="end"/>
-            </w:r>
-          </w:hyperlink>
-        </w:p>
-        <w:p>
-          <w:pPr>
             <w:rPr>
               <w:rFonts w:ascii="Times New Roman" w:hAnsi="Times New Roman" w:cs="Times New Roman"/>
             </w:rPr>
@@ -1017,7 +849,7 @@
           <w:rFonts w:ascii="Times New Roman" w:hAnsi="Times New Roman" w:cs="Times New Roman"/>
         </w:rPr>
       </w:pPr>
-      <w:bookmarkStart w:id="0" w:name="_Toc169619738"/>
+      <w:bookmarkStart w:id="0" w:name="_Toc169621631"/>
       <w:r>
         <w:rPr>
           <w:rFonts w:ascii="Times New Roman" w:hAnsi="Times New Roman" w:cs="Times New Roman"/>
@@ -1092,7 +924,7 @@
           <w:rFonts w:ascii="Times New Roman" w:hAnsi="Times New Roman" w:cs="Times New Roman"/>
         </w:rPr>
       </w:pPr>
-      <w:bookmarkStart w:id="1" w:name="_Toc169619739"/>
+      <w:bookmarkStart w:id="1" w:name="_Toc169621632"/>
       <w:r>
         <w:rPr>
           <w:rFonts w:ascii="Times New Roman" w:hAnsi="Times New Roman" w:cs="Times New Roman"/>
@@ -1132,7 +964,7 @@
           <w:rFonts w:ascii="Times New Roman" w:hAnsi="Times New Roman" w:cs="Times New Roman"/>
         </w:rPr>
       </w:pPr>
-      <w:bookmarkStart w:id="2" w:name="_Toc169619740"/>
+      <w:bookmarkStart w:id="2" w:name="_Toc169621633"/>
       <w:r>
         <w:rPr>
           <w:rFonts w:ascii="Times New Roman" w:hAnsi="Times New Roman" w:cs="Times New Roman"/>
@@ -1324,7 +1156,7 @@
           <w:rFonts w:ascii="Times New Roman" w:hAnsi="Times New Roman" w:cs="Times New Roman"/>
         </w:rPr>
       </w:pPr>
-      <w:bookmarkStart w:id="3" w:name="_Toc169619741"/>
+      <w:bookmarkStart w:id="3" w:name="_Toc169621634"/>
       <w:r>
         <w:rPr>
           <w:rFonts w:ascii="Times New Roman" w:hAnsi="Times New Roman" w:cs="Times New Roman"/>
@@ -1448,7 +1280,7 @@
           <w:rFonts w:ascii="Times New Roman" w:hAnsi="Times New Roman" w:cs="Times New Roman"/>
         </w:rPr>
       </w:pPr>
-      <w:bookmarkStart w:id="4" w:name="_Toc169619742"/>
+      <w:bookmarkStart w:id="4" w:name="_Toc169621635"/>
       <w:r>
         <w:rPr>
           <w:rFonts w:ascii="Times New Roman" w:hAnsi="Times New Roman" w:cs="Times New Roman"/>
@@ -1572,7 +1404,7 @@
           <w:rFonts w:ascii="Times New Roman" w:hAnsi="Times New Roman" w:cs="Times New Roman"/>
         </w:rPr>
       </w:pPr>
-      <w:bookmarkStart w:id="5" w:name="_Toc169619743"/>
+      <w:bookmarkStart w:id="5" w:name="_Toc169621636"/>
       <w:r>
         <w:rPr>
           <w:rFonts w:ascii="Times New Roman" w:hAnsi="Times New Roman" w:cs="Times New Roman"/>
@@ -1610,7 +1442,7 @@
         <w:rPr>
           <w:rFonts w:ascii="Times New Roman" w:eastAsia="Times New Roman" w:hAnsi="Times New Roman" w:cs="Times New Roman"/>
         </w:rPr>
-        <w:t xml:space="preserve"> Website domain </w:t>
+        <w:t xml:space="preserve"> Website domain</w:t>
       </w:r>
     </w:p>
     <w:p>

</xml_diff>